<commit_message>
Change balance to liability
</commit_message>
<xml_diff>
--- a/Subs.Data/Documentation/Specification.docx
+++ b/Subs.Data/Documentation/Specification.docx
@@ -15868,743 +15868,639 @@
     <w:p/>
     <w:p>
       <w:r>
-        <w:t xml:space="preserve">Note that the stored procedure sets all rows to </w:t>
-      </w:r>
-      <w:proofErr w:type="spellStart"/>
-      <w:r>
-        <w:t>FirstRow</w:t>
-      </w:r>
-      <w:proofErr w:type="spellEnd"/>
-      <w:r>
-        <w:t xml:space="preserve"> is true.</w:t>
-      </w:r>
-    </w:p>
-    <w:p>
-      <w:r>
-        <w:t xml:space="preserve">Mark the entries as </w:t>
-      </w:r>
-      <w:proofErr w:type="spellStart"/>
-      <w:r>
-        <w:t>FirstRow</w:t>
-      </w:r>
-      <w:proofErr w:type="spellEnd"/>
-      <w:r>
-        <w:t xml:space="preserve"> and </w:t>
-      </w:r>
-      <w:proofErr w:type="spellStart"/>
-      <w:r>
-        <w:t>LastRow</w:t>
-      </w:r>
-      <w:proofErr w:type="spellEnd"/>
+        <w:t>Note that the stored procedure sets all rows to FirstRow is true.</w:t>
+      </w:r>
+    </w:p>
+    <w:p>
+      <w:r>
+        <w:t>Mark the entries as FirstRow and LastRow.</w:t>
+      </w:r>
+    </w:p>
+    <w:p>
+      <w:r>
+        <w:t>If a row is the first row in the payments or in the invoices, it is marked as FirstRow = true.</w:t>
+      </w:r>
+    </w:p>
+    <w:p>
+      <w:r>
+        <w:t>Likewise, the last row in each group is marked as LastRow = true.</w:t>
+      </w:r>
+    </w:p>
+    <w:p>
+      <w:r>
+        <w:t>So, the rows marked as LastRow contain the totals of the group, and in the datagrid they are marked with a yellow background.</w:t>
+      </w:r>
+    </w:p>
+    <w:p/>
+    <w:p>
+      <w:r>
+        <w:t>It does not seem as though FirstRow is used in CustomerPicker code.</w:t>
+      </w:r>
+    </w:p>
+    <w:p>
+      <w:r>
+        <w:t>Both are used in StatementControl2, however.</w:t>
+      </w:r>
+    </w:p>
+    <w:p/>
+    <w:p/>
+    <w:p/>
+    <w:p>
+      <w:r>
+        <w:t>Note also that the Transactionid for ReversePayment a</w:t>
+      </w:r>
+      <w:r>
+        <w:t>n</w:t>
+      </w:r>
+      <w:r>
+        <w:t>d for Refund refers to the PaymentId involved. So there will be duplicate TransactionIds.</w:t>
+      </w:r>
+    </w:p>
+    <w:p>
+      <w:r>
+        <w:t>The field ‘InvoiceBalance applies both to payments and to invoices.</w:t>
+      </w:r>
+    </w:p>
+    <w:p/>
+    <w:p/>
+    <w:p/>
+    <w:p/>
+    <w:p/>
+    <w:p>
+      <w:r>
+        <w:t>Cleanup Operation AllocatePaymentToInvoice</w:t>
+      </w:r>
+      <w:r>
+        <w:t>??</w:t>
+      </w:r>
+    </w:p>
+    <w:p/>
+    <w:p>
+      <w:r>
+        <w:t>The difference between a Creditnote and Writeoffmoney is a temporal one.</w:t>
+      </w:r>
+    </w:p>
+    <w:p>
+      <w:r>
+        <w:t>In the case of a creditnote, the value of the invoice is reduced and what will be delivered is reduced.</w:t>
+      </w:r>
+    </w:p>
+    <w:p/>
+    <w:p>
+      <w:r>
+        <w:t xml:space="preserve">In the case of the Writeoff Money the meerchandice has already been delivered at the price as indicated on the invoice, but we will never get paid the full amount as specified on the invoice. The user will pay less and that will be our loss – our loss that has to be written off. </w:t>
+      </w:r>
+    </w:p>
+    <w:p/>
+    <w:p/>
+    <w:p/>
+    <w:p/>
+    <w:p/>
+    <w:p>
+      <w:r>
+        <w:t>Remove all entries with operation WriteOffMoney or ReverseWriteOffMoney.    Why?</w:t>
+      </w:r>
+    </w:p>
+    <w:p/>
+    <w:p/>
+    <w:p/>
+    <w:p/>
+    <w:p/>
+    <w:p/>
+    <w:p/>
+    <w:p/>
+    <w:p/>
+    <w:p/>
+    <w:p/>
+    <w:p/>
+    <w:p/>
+    <w:p/>
+    <w:p>
+      <w:pPr>
+        <w:pStyle w:val="Heading3"/>
+      </w:pPr>
+      <w:r>
+        <w:t>Capture date versus Effective date versus related transactions</w:t>
+      </w:r>
+    </w:p>
+    <w:p/>
+    <w:p>
+      <w:r>
+        <w:t>For payments, there could be a difference between the capture date. E.g. payments are sometimes captured late because the customer misplaced it to another account.</w:t>
+      </w:r>
+    </w:p>
+    <w:p>
+      <w:r>
+        <w:t xml:space="preserve"> </w:t>
+      </w:r>
+    </w:p>
+    <w:p/>
+    <w:p>
+      <w:pPr>
+        <w:pStyle w:val="Heading3"/>
+      </w:pPr>
+      <w:bookmarkStart w:id="61" w:name="_Toc514918669"/>
+      <w:r>
+        <w:t>Filtering</w:t>
+      </w:r>
+      <w:bookmarkEnd w:id="61"/>
+    </w:p>
+    <w:p/>
+    <w:p>
+      <w:r>
+        <w:t xml:space="preserve">After that a split is made by summarising the data prior to FromDate into operation </w:t>
+      </w:r>
+      <w:r>
+        <w:t xml:space="preserve">29 called </w:t>
+      </w:r>
+      <w:r>
+        <w:t>“</w:t>
+      </w:r>
+      <w:r>
+        <w:t>brought forward</w:t>
+      </w:r>
+      <w:r>
+        <w:t>”</w:t>
+      </w:r>
+      <w:r>
+        <w:t>.  Note that the value showed there pertains only to balance of payment, and has nothing to do with the deliveries or the allocation of payments.</w:t>
+      </w:r>
+      <w:r>
+        <w:t xml:space="preserve">  </w:t>
+      </w:r>
+    </w:p>
+    <w:p/>
+    <w:p>
+      <w:r>
+        <w:t>NB We do not show credit notes on the statement, but it is factored into the balance.</w:t>
+      </w:r>
+    </w:p>
+    <w:p/>
+    <w:p>
+      <w:pPr>
+        <w:pStyle w:val="Heading3"/>
+      </w:pPr>
+      <w:bookmarkStart w:id="62" w:name="_Toc514918670"/>
+      <w:r>
+        <w:t>Past method.</w:t>
+      </w:r>
+      <w:bookmarkEnd w:id="62"/>
+    </w:p>
+    <w:p/>
+    <w:p>
+      <w:r>
+        <w:t>Rather than just look it up from transactions of operation = 16, it is recalculated so as to take into consideration any modifications that might have taken place in the mean time. Thus, the only purpose of the first part and of #SubscriptionTransactions is to find the values of the subscriptions.</w:t>
+      </w:r>
+    </w:p>
+    <w:p>
+      <w:r>
+        <w:t xml:space="preserve">  </w:t>
+      </w:r>
+    </w:p>
+    <w:p/>
+    <w:p>
+      <w:pPr>
+        <w:pStyle w:val="Heading1"/>
+      </w:pPr>
+      <w:bookmarkStart w:id="63" w:name="_Toc514918671"/>
+      <w:r>
+        <w:t>Business Intelligence Reports</w:t>
+      </w:r>
+      <w:bookmarkEnd w:id="63"/>
+    </w:p>
+    <w:p/>
+    <w:p>
+      <w:pPr>
+        <w:rPr>
+          <w:lang w:val="en-GB"/>
+        </w:rPr>
+      </w:pPr>
+      <w:r>
+        <w:rPr>
+          <w:lang w:val="en-GB"/>
+        </w:rPr>
+        <w:t xml:space="preserve">There are many other dimensions on which the data can be sliced and diced, and in future some of it could be included into the operational system, but we are not at that point yet. </w:t>
+      </w:r>
+    </w:p>
+    <w:p>
+      <w:pPr>
+        <w:rPr>
+          <w:lang w:val="en-GB"/>
+        </w:rPr>
+      </w:pPr>
+    </w:p>
+    <w:p>
+      <w:pPr>
+        <w:rPr>
+          <w:lang w:val="en-GB"/>
+        </w:rPr>
+      </w:pPr>
+      <w:r>
+        <w:rPr>
+          <w:lang w:val="en-GB"/>
+        </w:rPr>
+        <w:t xml:space="preserve">A better way to do queries, than using the SQL hierarchical classification is via a cube in the SubsDW data warehouse.  This has been done in the past, but the data warehouse is not currently updated on a regular basis. The ETL tools to do that is availible, should the need arise. </w:t>
+      </w:r>
+    </w:p>
+    <w:p/>
+    <w:p>
+      <w:r>
+        <w:t>See Subscription.pptx.</w:t>
+      </w:r>
+    </w:p>
+    <w:p/>
+    <w:p/>
+    <w:p>
+      <w:pPr>
+        <w:pStyle w:val="Heading1"/>
+      </w:pPr>
+      <w:bookmarkStart w:id="64" w:name="_Toc514918672"/>
+      <w:r>
+        <w:t>Diagnostic reports</w:t>
+      </w:r>
+      <w:bookmarkEnd w:id="64"/>
+    </w:p>
+    <w:p/>
+    <w:p>
+      <w:r>
+        <w:t xml:space="preserve">The tools directory contains the SQL used for migration, plus diagnostic scripts. </w:t>
+      </w:r>
+    </w:p>
+    <w:p/>
+    <w:p>
+      <w:pPr>
+        <w:pStyle w:val="Heading2"/>
+      </w:pPr>
+      <w:bookmarkStart w:id="65" w:name="_Toc514918673"/>
+      <w:r>
+        <w:t>Stored procedures</w:t>
+      </w:r>
+      <w:bookmarkEnd w:id="65"/>
+    </w:p>
+    <w:p/>
+    <w:p>
+      <w:r>
+        <w:t>There are cases where we keep redundant data for the sake of performance and end user simplicity. But this opens a consistency danger, which has to be checked for .</w:t>
+      </w:r>
+    </w:p>
+    <w:p/>
+    <w:p>
+      <w:pPr>
+        <w:pStyle w:val="Heading3"/>
+      </w:pPr>
+      <w:bookmarkStart w:id="66" w:name="_Toc514918674"/>
+      <w:r>
+        <w:t>Diagnostic tools</w:t>
+      </w:r>
+      <w:bookmarkEnd w:id="66"/>
+    </w:p>
+    <w:p/>
+    <w:p>
+      <w:r>
+        <w:rPr>
+          <w:b/>
+        </w:rPr>
+        <w:t>MAdministrationData001</w:t>
+      </w:r>
+      <w:r>
+        <w:t>. Used to check the severity 1 exceptions.</w:t>
+      </w:r>
+    </w:p>
+    <w:p/>
+    <w:p>
+      <w:r>
+        <w:rPr>
+          <w:b/>
+        </w:rPr>
+        <w:t>MLedgerdata003</w:t>
+      </w:r>
+      <w:r>
+        <w:t xml:space="preserve"> – tally liability between </w:t>
+      </w:r>
+      <w:r>
+        <w:t>Transactions and Customer</w:t>
+      </w:r>
+    </w:p>
+    <w:p/>
+    <w:p>
+      <w:r>
+        <w:rPr>
+          <w:b/>
+        </w:rPr>
+        <w:t>MLedgerData009</w:t>
+      </w:r>
+      <w:r>
+        <w:t xml:space="preserve"> – Payments without transaction records.</w:t>
+      </w:r>
+      <w:r>
+        <w:t xml:space="preserve"> Also checks for transaction pointing to non-existing subscriptions.</w:t>
+      </w:r>
+    </w:p>
+    <w:p/>
+    <w:p>
+      <w:r>
+        <w:rPr>
+          <w:b/>
+        </w:rPr>
+        <w:t>MLedgerData007</w:t>
+      </w:r>
+      <w:r>
+        <w:t xml:space="preserve"> –</w:t>
+      </w:r>
+      <w:r>
+        <w:t xml:space="preserve"> C</w:t>
+      </w:r>
+      <w:r>
+        <w:t xml:space="preserve">heck for discrepancies on customers or products between transactions and subscriptions. </w:t>
+      </w:r>
+    </w:p>
+    <w:p/>
+    <w:p>
+      <w:r>
+        <w:rPr>
+          <w:b/>
+        </w:rPr>
+        <w:t>MLedgerData</w:t>
+      </w:r>
+      <w:r>
+        <w:rPr>
+          <w:b/>
+        </w:rPr>
+        <w:t>008</w:t>
+      </w:r>
+      <w:r>
+        <w:t xml:space="preserve"> – Compare ledger with issue on StockDelivered</w:t>
+      </w:r>
+    </w:p>
+    <w:p/>
+    <w:p>
+      <w:r>
+        <w:rPr>
+          <w:b/>
+        </w:rPr>
+        <w:t>MSubscriptionData0</w:t>
+      </w:r>
+      <w:r>
+        <w:rPr>
+          <w:b/>
+        </w:rPr>
+        <w:t>36</w:t>
+      </w:r>
+      <w:r>
+        <w:rPr>
+          <w:b/>
+        </w:rPr>
+        <w:t xml:space="preserve"> </w:t>
+      </w:r>
+      <w:r>
+        <w:t>– Verify Unitsleft</w:t>
+      </w:r>
+      <w:r>
+        <w:t>. Also verify that it does not become negative</w:t>
+      </w:r>
+      <w:r>
+        <w:t>?</w:t>
+      </w:r>
+      <w:r>
+        <w:t xml:space="preserve"> </w:t>
+      </w:r>
+      <w:r>
+        <w:t xml:space="preserve"> If no units are left, the sub should be cancelled or expired.</w:t>
+      </w:r>
+    </w:p>
+    <w:p/>
+    <w:p>
+      <w:r>
+        <w:rPr>
+          <w:b/>
+        </w:rPr>
+        <w:t>MSubscriptionData011</w:t>
+      </w:r>
+      <w:r>
+        <w:rPr>
+          <w:b/>
+        </w:rPr>
+        <w:t>, 016</w:t>
+      </w:r>
+      <w:r>
+        <w:t xml:space="preserve"> – Verify DeliveryMethod and DeliveryAddress. </w:t>
+      </w:r>
+    </w:p>
+    <w:p/>
+    <w:p>
+      <w:r>
+        <w:rPr>
+          <w:b/>
+        </w:rPr>
+        <w:t>MLedgerData016</w:t>
+      </w:r>
+      <w:r>
+        <w:t xml:space="preserve"> Tally DebitValue of deliveries with subscriptions</w:t>
+      </w:r>
+    </w:p>
+    <w:p/>
+    <w:p>
+      <w:r>
+        <w:rPr>
+          <w:b/>
+        </w:rPr>
+        <w:t>M</w:t>
+      </w:r>
+      <w:r>
+        <w:rPr>
+          <w:b/>
+        </w:rPr>
+        <w:t>ProductData018</w:t>
+      </w:r>
+      <w:r>
+        <w:t xml:space="preserve"> – </w:t>
+      </w:r>
+      <w:r>
+        <w:t>Identify phantom promotions</w:t>
+      </w:r>
       <w:r>
         <w:t>.</w:t>
       </w:r>
     </w:p>
-    <w:p>
-      <w:r>
-        <w:t xml:space="preserve">If a row is the first row in the payments or in the invoices, it is marked as </w:t>
-      </w:r>
-      <w:proofErr w:type="spellStart"/>
-      <w:r>
-        <w:t>FirstRow</w:t>
-      </w:r>
-      <w:proofErr w:type="spellEnd"/>
-      <w:r>
-        <w:t xml:space="preserve"> = true.</w:t>
-      </w:r>
-    </w:p>
-    <w:p>
-      <w:r>
-        <w:t xml:space="preserve">Likewise, the last row in each group is marked as </w:t>
-      </w:r>
-      <w:proofErr w:type="spellStart"/>
-      <w:r>
-        <w:t>LastRow</w:t>
-      </w:r>
-      <w:proofErr w:type="spellEnd"/>
-      <w:r>
-        <w:t xml:space="preserve"> = true.</w:t>
-      </w:r>
-    </w:p>
-    <w:p>
-      <w:r>
-        <w:t xml:space="preserve">So, the rows marked as </w:t>
-      </w:r>
-      <w:proofErr w:type="spellStart"/>
-      <w:r>
-        <w:t>LastRow</w:t>
-      </w:r>
-      <w:proofErr w:type="spellEnd"/>
-      <w:r>
-        <w:t xml:space="preserve"> contain the totals of the group, and in the </w:t>
-      </w:r>
-      <w:proofErr w:type="spellStart"/>
-      <w:r>
-        <w:t>datagrid</w:t>
-      </w:r>
-      <w:proofErr w:type="spellEnd"/>
-      <w:r>
-        <w:t xml:space="preserve"> they are marked with a yellow background.</w:t>
-      </w:r>
-    </w:p>
-    <w:p/>
-    <w:p>
-      <w:r>
-        <w:t xml:space="preserve">It does not seem as though </w:t>
-      </w:r>
-      <w:proofErr w:type="spellStart"/>
-      <w:r>
-        <w:t>FirstRow</w:t>
-      </w:r>
-      <w:proofErr w:type="spellEnd"/>
-      <w:r>
-        <w:t xml:space="preserve"> is used in </w:t>
-      </w:r>
-      <w:proofErr w:type="spellStart"/>
-      <w:r>
-        <w:t>CustomerPicker</w:t>
-      </w:r>
-      <w:proofErr w:type="spellEnd"/>
-      <w:r>
-        <w:t xml:space="preserve"> code.</w:t>
-      </w:r>
-    </w:p>
-    <w:p>
-      <w:r>
-        <w:t>Both are used in StatementControl2, however.</w:t>
-      </w:r>
-    </w:p>
-    <w:p/>
-    <w:p/>
-    <w:p/>
-    <w:p>
-      <w:r>
-        <w:t xml:space="preserve">Note also that the </w:t>
-      </w:r>
-      <w:proofErr w:type="spellStart"/>
-      <w:r>
-        <w:t>Transactionid</w:t>
-      </w:r>
-      <w:proofErr w:type="spellEnd"/>
-      <w:r>
-        <w:t xml:space="preserve"> for </w:t>
-      </w:r>
-      <w:proofErr w:type="spellStart"/>
-      <w:r>
-        <w:t>ReversePayment</w:t>
-      </w:r>
-      <w:proofErr w:type="spellEnd"/>
-      <w:r>
-        <w:t xml:space="preserve"> ad for Refund refers to the </w:t>
-      </w:r>
-      <w:proofErr w:type="spellStart"/>
-      <w:r>
-        <w:t>PaymentId</w:t>
-      </w:r>
-      <w:proofErr w:type="spellEnd"/>
-      <w:r>
-        <w:t xml:space="preserve"> involved. </w:t>
-      </w:r>
-      <w:proofErr w:type="gramStart"/>
-      <w:r>
-        <w:t>So</w:t>
-      </w:r>
-      <w:proofErr w:type="gramEnd"/>
-      <w:r>
-        <w:t xml:space="preserve"> there will be duplicate </w:t>
-      </w:r>
-      <w:proofErr w:type="spellStart"/>
-      <w:r>
-        <w:t>TransactionIds</w:t>
-      </w:r>
-      <w:proofErr w:type="spellEnd"/>
+    <w:p/>
+    <w:p>
+      <w:r>
+        <w:rPr>
+          <w:b/>
+        </w:rPr>
+        <w:t>M</w:t>
+      </w:r>
+      <w:r>
+        <w:rPr>
+          <w:b/>
+        </w:rPr>
+        <w:t>IMS</w:t>
+      </w:r>
+      <w:r>
+        <w:rPr>
+          <w:b/>
+        </w:rPr>
+        <w:t>CustomerSpecific</w:t>
+      </w:r>
+      <w:r>
+        <w:rPr>
+          <w:b/>
+        </w:rPr>
+        <w:t>Data002</w:t>
+      </w:r>
+      <w:r>
+        <w:rPr>
+          <w:b/>
+        </w:rPr>
+        <w:t xml:space="preserve"> </w:t>
+      </w:r>
+      <w:r>
+        <w:t xml:space="preserve"> - Tally sum of disks received in MimsCustomer with delivery operations in the transaction table. </w:t>
+      </w:r>
+      <w:r>
+        <w:t>You need a CustomerId here?</w:t>
+      </w:r>
+    </w:p>
+    <w:p/>
+    <w:p>
+      <w:pPr>
+        <w:pStyle w:val="Heading3"/>
+      </w:pPr>
+      <w:bookmarkStart w:id="67" w:name="_Toc514918675"/>
+      <w:r>
+        <w:t xml:space="preserve">Rectification </w:t>
+      </w:r>
+      <w:r>
+        <w:t>tools</w:t>
+      </w:r>
+      <w:bookmarkEnd w:id="67"/>
+    </w:p>
+    <w:p/>
+    <w:p/>
+    <w:p>
+      <w:r>
+        <w:t xml:space="preserve">MLedgerdata005 – used to </w:t>
+      </w:r>
+      <w:r>
+        <w:rPr>
+          <w:b/>
+        </w:rPr>
+        <w:t>update</w:t>
+      </w:r>
+      <w:r>
+        <w:t xml:space="preserve"> (sic)  liability in Customer and CreditValue in Ledger on the Initialise operation.</w:t>
+      </w:r>
+    </w:p>
+    <w:p/>
+    <w:p>
+      <w:r>
+        <w:t xml:space="preserve">MSubscriptionData012 – used to </w:t>
+      </w:r>
+      <w:r>
+        <w:rPr>
+          <w:b/>
+        </w:rPr>
+        <w:t>reverse</w:t>
+      </w:r>
+      <w:r>
+        <w:t xml:space="preserve"> deliveries, using the delivery XML.</w:t>
+      </w:r>
+    </w:p>
+    <w:p/>
+    <w:p>
+      <w:r>
+        <w:t xml:space="preserve">You should list overlapping subscriptions to check if they are not duplicates. </w:t>
+      </w:r>
+    </w:p>
+    <w:p/>
+    <w:p/>
+    <w:p>
+      <w:r>
+        <w:t>MCustomerData011 – used to consolidate duplicate customers</w:t>
+      </w:r>
       <w:r>
         <w:t>.</w:t>
       </w:r>
     </w:p>
-    <w:p>
-      <w:r>
-        <w:t>The field ‘</w:t>
-      </w:r>
-      <w:proofErr w:type="spellStart"/>
-      <w:r>
-        <w:t>InvoiceBalance</w:t>
-      </w:r>
-      <w:proofErr w:type="spellEnd"/>
-      <w:r>
-        <w:t xml:space="preserve"> applies both to payments and to invoices.</w:t>
-      </w:r>
-    </w:p>
-    <w:p/>
-    <w:p/>
-    <w:p/>
-    <w:p/>
-    <w:p/>
-    <w:p>
-      <w:proofErr w:type="spellStart"/>
-      <w:r>
-        <w:t>Cleanup</w:t>
-      </w:r>
-      <w:proofErr w:type="spellEnd"/>
-      <w:r>
-        <w:t xml:space="preserve"> Operation </w:t>
-      </w:r>
-      <w:proofErr w:type="spellStart"/>
-      <w:r>
-        <w:t>AllocatePaymentToInvoice</w:t>
-      </w:r>
-      <w:proofErr w:type="spellEnd"/>
-      <w:r>
-        <w:t>??</w:t>
-      </w:r>
-    </w:p>
-    <w:p/>
-    <w:p>
-      <w:r>
-        <w:t>Remove all entries with operation WriteOffMoney or ReverseWriteOffMoney.    Why?</w:t>
-      </w:r>
-    </w:p>
-    <w:p/>
-    <w:p/>
-    <w:p/>
-    <w:p/>
-    <w:p/>
-    <w:p/>
-    <w:p/>
-    <w:p/>
-    <w:p/>
-    <w:p/>
-    <w:p/>
-    <w:p/>
-    <w:p/>
-    <w:p/>
-    <w:p>
-      <w:pPr>
-        <w:pStyle w:val="Heading3"/>
-      </w:pPr>
-      <w:r>
-        <w:t>Capture date versus Effective date versus related transactions</w:t>
-      </w:r>
-    </w:p>
-    <w:p/>
-    <w:p>
-      <w:r>
-        <w:lastRenderedPageBreak/>
-        <w:t>For payments, there could be a difference between the capture date. E.g. payments are sometimes captured late because the customer misplaced it to another account.</w:t>
-      </w:r>
-    </w:p>
-    <w:p>
-      <w:r>
+    <w:p/>
+    <w:p>
+      <w:r>
+        <w:t xml:space="preserve">MPaymentData005 – Check for duplicate references in payments. </w:t>
+      </w:r>
+    </w:p>
+    <w:p/>
+    <w:p>
+      <w:r>
+        <w:t>MProductData008 – Check for duplicate deliveries.</w:t>
+      </w:r>
+    </w:p>
+    <w:p/>
+    <w:p/>
+    <w:p>
+      <w:pPr>
+        <w:pStyle w:val="Heading2"/>
+      </w:pPr>
+      <w:bookmarkStart w:id="68" w:name="_Toc514918676"/>
+      <w:r>
+        <w:t>Utilities</w:t>
+      </w:r>
+      <w:bookmarkEnd w:id="68"/>
+    </w:p>
+    <w:p/>
+    <w:p>
+      <w:r>
+        <w:t>1 -1 records from the capture screen.</w:t>
+      </w:r>
+    </w:p>
+    <w:p/>
+    <w:p>
+      <w:r>
+        <w:t>CompanyMerge.sql to locate ids of  duplicate companies.</w:t>
+      </w:r>
+    </w:p>
+    <w:p/>
+    <w:p>
+      <w:r>
+        <w:t>CompanyFix.sql to consolidate duplicate companies.</w:t>
+      </w:r>
+    </w:p>
+    <w:p/>
+    <w:p>
+      <w:r>
+        <w:t>CustomerDelete.sql  To delete customers if nothing points to them.</w:t>
+      </w:r>
+    </w:p>
+    <w:p/>
+    <w:p/>
+    <w:p>
+      <w:pPr>
+        <w:rPr>
+          <w:lang w:val="en-GB"/>
+        </w:rPr>
+      </w:pPr>
+    </w:p>
+    <w:p>
+      <w:pPr>
+        <w:pStyle w:val="Heading1"/>
+        <w:rPr>
+          <w:lang w:val="en-GB"/>
+        </w:rPr>
+      </w:pPr>
+      <w:bookmarkStart w:id="69" w:name="_Toc514918677"/>
+      <w:r>
+        <w:rPr>
+          <w:lang w:val="en-GB"/>
+        </w:rPr>
+        <w:t>Batch processing</w:t>
+      </w:r>
+      <w:bookmarkEnd w:id="69"/>
+      <w:r>
+        <w:rPr>
+          <w:lang w:val="en-GB"/>
+        </w:rPr>
         <w:t xml:space="preserve"> </w:t>
       </w:r>
     </w:p>
-    <w:p/>
-    <w:p>
-      <w:pPr>
-        <w:pStyle w:val="Heading3"/>
-      </w:pPr>
-      <w:bookmarkStart w:id="61" w:name="_Toc514918669"/>
-      <w:r>
-        <w:t>Filtering</w:t>
-      </w:r>
-      <w:bookmarkEnd w:id="61"/>
-    </w:p>
-    <w:p/>
-    <w:p>
-      <w:r>
-        <w:t xml:space="preserve">After that a split is made by summarising the data prior to FromDate into operation </w:t>
-      </w:r>
-      <w:r>
-        <w:t xml:space="preserve">29 called </w:t>
-      </w:r>
-      <w:r>
-        <w:t>“</w:t>
-      </w:r>
-      <w:r>
-        <w:t>brought forward</w:t>
-      </w:r>
-      <w:r>
-        <w:t>”</w:t>
-      </w:r>
-      <w:r>
-        <w:t>.  Note that the value showed there pertains only to balance of payment, and has nothing to do with the deliveries or the allocation of payments.</w:t>
-      </w:r>
-      <w:r>
-        <w:t xml:space="preserve">  </w:t>
-      </w:r>
-    </w:p>
-    <w:p/>
-    <w:p>
-      <w:r>
-        <w:t>NB We do not show credit notes on the statement, but it is factored into the balance.</w:t>
-      </w:r>
-    </w:p>
-    <w:p/>
-    <w:p>
-      <w:pPr>
-        <w:pStyle w:val="Heading3"/>
-      </w:pPr>
-      <w:bookmarkStart w:id="62" w:name="_Toc514918670"/>
-      <w:r>
-        <w:t>Past method.</w:t>
-      </w:r>
-      <w:bookmarkEnd w:id="62"/>
-    </w:p>
-    <w:p/>
-    <w:p>
-      <w:r>
-        <w:t>Rather than just look it up from transactions of operation = 16, it is recalculated so as to take into consideration any modifications that might have taken place in the mean time. Thus, the only purpose of the first part and of #SubscriptionTransactions is to find the values of the subscriptions.</w:t>
-      </w:r>
-    </w:p>
-    <w:p>
-      <w:r>
-        <w:t xml:space="preserve">  </w:t>
-      </w:r>
-    </w:p>
-    <w:p/>
-    <w:p>
-      <w:pPr>
-        <w:pStyle w:val="Heading1"/>
-      </w:pPr>
-      <w:bookmarkStart w:id="63" w:name="_Toc514918671"/>
-      <w:r>
-        <w:t>Business Intelligence Reports</w:t>
-      </w:r>
-      <w:bookmarkEnd w:id="63"/>
-    </w:p>
-    <w:p/>
-    <w:p>
-      <w:pPr>
-        <w:rPr>
-          <w:lang w:val="en-GB"/>
-        </w:rPr>
-      </w:pPr>
-      <w:r>
-        <w:rPr>
-          <w:lang w:val="en-GB"/>
-        </w:rPr>
-        <w:t xml:space="preserve">There are many other dimensions on which the data can be sliced and diced, and in future some of it could be included into the operational system, but we are not at that point yet. </w:t>
-      </w:r>
-    </w:p>
-    <w:p>
-      <w:pPr>
-        <w:rPr>
-          <w:lang w:val="en-GB"/>
-        </w:rPr>
-      </w:pPr>
-    </w:p>
-    <w:p>
-      <w:pPr>
-        <w:rPr>
-          <w:lang w:val="en-GB"/>
-        </w:rPr>
-      </w:pPr>
-      <w:r>
-        <w:rPr>
-          <w:lang w:val="en-GB"/>
-        </w:rPr>
-        <w:t xml:space="preserve">A better way to do queries, than using the SQL hierarchical classification is via a cube in the SubsDW data warehouse.  This has been done in the past, but the data warehouse is not currently updated on a regular basis. The ETL tools to do that is availible, should the need arise. </w:t>
-      </w:r>
-    </w:p>
-    <w:p/>
-    <w:p>
-      <w:r>
-        <w:t>See Subscription.pptx.</w:t>
-      </w:r>
-    </w:p>
-    <w:p/>
-    <w:p/>
-    <w:p>
-      <w:pPr>
-        <w:pStyle w:val="Heading1"/>
-      </w:pPr>
-      <w:bookmarkStart w:id="64" w:name="_Toc514918672"/>
-      <w:r>
-        <w:t>Diagnostic reports</w:t>
-      </w:r>
-      <w:bookmarkEnd w:id="64"/>
-    </w:p>
-    <w:p/>
-    <w:p>
-      <w:r>
-        <w:t xml:space="preserve">The tools directory contains the SQL used for migration, plus diagnostic scripts. </w:t>
-      </w:r>
-    </w:p>
-    <w:p/>
-    <w:p>
-      <w:pPr>
-        <w:pStyle w:val="Heading2"/>
-      </w:pPr>
-      <w:bookmarkStart w:id="65" w:name="_Toc514918673"/>
-      <w:r>
-        <w:t>Stored procedures</w:t>
-      </w:r>
-      <w:bookmarkEnd w:id="65"/>
-    </w:p>
-    <w:p/>
-    <w:p>
-      <w:r>
-        <w:t>There are cases where we keep redundant data for the sake of performance and end user simplicity. But this opens a consistency danger, which has to be checked for .</w:t>
-      </w:r>
-    </w:p>
-    <w:p/>
-    <w:p>
-      <w:pPr>
-        <w:pStyle w:val="Heading3"/>
-      </w:pPr>
-      <w:bookmarkStart w:id="66" w:name="_Toc514918674"/>
-      <w:r>
-        <w:t>Diagnostic tools</w:t>
-      </w:r>
-      <w:bookmarkEnd w:id="66"/>
-    </w:p>
-    <w:p/>
-    <w:p>
-      <w:r>
-        <w:rPr>
-          <w:b/>
-        </w:rPr>
-        <w:t>MAdministrationData001</w:t>
-      </w:r>
-      <w:r>
-        <w:t>. Used to check the severity 1 exceptions.</w:t>
-      </w:r>
-    </w:p>
-    <w:p/>
-    <w:p>
-      <w:r>
-        <w:rPr>
-          <w:b/>
-        </w:rPr>
-        <w:t>MLedgerdata003</w:t>
-      </w:r>
-      <w:r>
-        <w:t xml:space="preserve"> – tally liability between </w:t>
-      </w:r>
-      <w:r>
-        <w:t>Transactions and Customer</w:t>
-      </w:r>
-    </w:p>
-    <w:p/>
-    <w:p>
-      <w:r>
-        <w:rPr>
-          <w:b/>
-        </w:rPr>
-        <w:t>MLedgerData009</w:t>
-      </w:r>
-      <w:r>
-        <w:t xml:space="preserve"> – Payments without transaction records.</w:t>
-      </w:r>
-      <w:r>
-        <w:t xml:space="preserve"> Also checks for transaction pointing to non-existing subscriptions.</w:t>
-      </w:r>
-    </w:p>
-    <w:p/>
-    <w:p>
-      <w:r>
-        <w:rPr>
-          <w:b/>
-        </w:rPr>
-        <w:t>MLedgerData007</w:t>
-      </w:r>
-      <w:r>
-        <w:t xml:space="preserve"> –</w:t>
-      </w:r>
-      <w:r>
-        <w:t xml:space="preserve"> C</w:t>
-      </w:r>
-      <w:r>
-        <w:t xml:space="preserve">heck for discrepancies on customers or products between transactions and subscriptions. </w:t>
-      </w:r>
-    </w:p>
-    <w:p/>
-    <w:p>
-      <w:r>
-        <w:rPr>
-          <w:b/>
-        </w:rPr>
-        <w:t>MLedgerData</w:t>
-      </w:r>
-      <w:r>
-        <w:rPr>
-          <w:b/>
-        </w:rPr>
-        <w:t>008</w:t>
-      </w:r>
-      <w:r>
-        <w:t xml:space="preserve"> – Compare ledger with issue on StockDelivered</w:t>
-      </w:r>
-    </w:p>
-    <w:p/>
-    <w:p>
-      <w:r>
-        <w:rPr>
-          <w:b/>
-        </w:rPr>
-        <w:t>MSubscriptionData0</w:t>
-      </w:r>
-      <w:r>
-        <w:rPr>
-          <w:b/>
-        </w:rPr>
-        <w:t>36</w:t>
-      </w:r>
-      <w:r>
-        <w:rPr>
-          <w:b/>
-        </w:rPr>
-        <w:t xml:space="preserve"> </w:t>
-      </w:r>
-      <w:r>
-        <w:t>– Verify Unitsleft</w:t>
-      </w:r>
-      <w:r>
-        <w:t>. Also verify that it does not become negative</w:t>
-      </w:r>
-      <w:r>
-        <w:t>?</w:t>
-      </w:r>
-      <w:r>
-        <w:t xml:space="preserve"> </w:t>
-      </w:r>
-      <w:r>
-        <w:t xml:space="preserve"> If no units are left, the sub should be cancelled or expired.</w:t>
-      </w:r>
-    </w:p>
-    <w:p/>
-    <w:p>
-      <w:r>
-        <w:rPr>
-          <w:b/>
-        </w:rPr>
-        <w:t>MSubscriptionData011</w:t>
-      </w:r>
-      <w:r>
-        <w:rPr>
-          <w:b/>
-        </w:rPr>
-        <w:t>, 016</w:t>
-      </w:r>
-      <w:r>
-        <w:t xml:space="preserve"> – Verify DeliveryMethod and DeliveryAddress. </w:t>
-      </w:r>
-    </w:p>
-    <w:p/>
-    <w:p>
-      <w:r>
-        <w:rPr>
-          <w:b/>
-        </w:rPr>
-        <w:t>MLedgerData016</w:t>
-      </w:r>
-      <w:r>
-        <w:t xml:space="preserve"> Tally DebitValue of deliveries with subscriptions</w:t>
-      </w:r>
-    </w:p>
-    <w:p/>
-    <w:p>
-      <w:r>
-        <w:rPr>
-          <w:b/>
-        </w:rPr>
-        <w:t>M</w:t>
-      </w:r>
-      <w:r>
-        <w:rPr>
-          <w:b/>
-        </w:rPr>
-        <w:t>ProductData018</w:t>
-      </w:r>
-      <w:r>
-        <w:t xml:space="preserve"> – </w:t>
-      </w:r>
-      <w:r>
-        <w:t>Identify phantom promotions</w:t>
-      </w:r>
-      <w:r>
-        <w:t>.</w:t>
-      </w:r>
-    </w:p>
-    <w:p/>
-    <w:p>
-      <w:r>
-        <w:rPr>
-          <w:b/>
-        </w:rPr>
-        <w:t>M</w:t>
-      </w:r>
-      <w:r>
-        <w:rPr>
-          <w:b/>
-        </w:rPr>
-        <w:t>IMS</w:t>
-      </w:r>
-      <w:r>
-        <w:rPr>
-          <w:b/>
-        </w:rPr>
-        <w:t>CustomerSpecific</w:t>
-      </w:r>
-      <w:r>
-        <w:rPr>
-          <w:b/>
-        </w:rPr>
-        <w:t>Data002</w:t>
-      </w:r>
-      <w:r>
-        <w:rPr>
-          <w:b/>
-        </w:rPr>
-        <w:t xml:space="preserve"> </w:t>
-      </w:r>
-      <w:r>
-        <w:t xml:space="preserve"> - Tally sum of disks received in MimsCustomer with delivery operations in the transaction table. </w:t>
-      </w:r>
-      <w:r>
-        <w:t>You need a CustomerId here?</w:t>
-      </w:r>
-    </w:p>
-    <w:p/>
-    <w:p>
-      <w:pPr>
-        <w:pStyle w:val="Heading3"/>
-      </w:pPr>
-      <w:bookmarkStart w:id="67" w:name="_Toc514918675"/>
-      <w:r>
-        <w:t xml:space="preserve">Rectification </w:t>
-      </w:r>
-      <w:r>
-        <w:t>tools</w:t>
-      </w:r>
-      <w:bookmarkEnd w:id="67"/>
-    </w:p>
-    <w:p/>
-    <w:p/>
-    <w:p>
-      <w:r>
-        <w:t xml:space="preserve">MLedgerdata005 – used to </w:t>
-      </w:r>
-      <w:r>
-        <w:rPr>
-          <w:b/>
-        </w:rPr>
-        <w:t>update</w:t>
-      </w:r>
-      <w:r>
-        <w:t xml:space="preserve"> (sic)  liability in Customer and CreditValue in Ledger on the Initialise operation.</w:t>
-      </w:r>
-    </w:p>
-    <w:p/>
-    <w:p>
-      <w:r>
-        <w:t xml:space="preserve">MSubscriptionData012 – used to </w:t>
-      </w:r>
-      <w:r>
-        <w:rPr>
-          <w:b/>
-        </w:rPr>
-        <w:t>reverse</w:t>
-      </w:r>
-      <w:r>
-        <w:t xml:space="preserve"> deliveries, using the delivery XML.</w:t>
-      </w:r>
-    </w:p>
-    <w:p/>
-    <w:p>
-      <w:r>
-        <w:t xml:space="preserve">You should list overlapping subscriptions to check if they are not duplicates. </w:t>
-      </w:r>
-    </w:p>
-    <w:p/>
-    <w:p/>
-    <w:p>
-      <w:r>
-        <w:t>MCustomerData011 – used to consolidate duplicate customers</w:t>
-      </w:r>
-      <w:r>
-        <w:t>.</w:t>
-      </w:r>
-    </w:p>
-    <w:p/>
-    <w:p>
-      <w:r>
-        <w:t xml:space="preserve">MPaymentData005 – Check for duplicate references in payments. </w:t>
-      </w:r>
-    </w:p>
-    <w:p/>
-    <w:p>
-      <w:r>
-        <w:t>MProductData008 – Check for duplicate deliveries.</w:t>
-      </w:r>
-    </w:p>
-    <w:p/>
-    <w:p/>
-    <w:p>
-      <w:pPr>
-        <w:pStyle w:val="Heading2"/>
-      </w:pPr>
-      <w:bookmarkStart w:id="68" w:name="_Toc514918676"/>
-      <w:r>
-        <w:t>Utilities</w:t>
-      </w:r>
-      <w:bookmarkEnd w:id="68"/>
-    </w:p>
-    <w:p/>
-    <w:p>
-      <w:r>
-        <w:t>1 -1 records from the capture screen.</w:t>
-      </w:r>
-    </w:p>
-    <w:p/>
-    <w:p>
-      <w:r>
-        <w:t>CompanyMerge.sql to locate ids of  duplicate companies.</w:t>
-      </w:r>
-    </w:p>
-    <w:p/>
-    <w:p>
-      <w:r>
-        <w:t>CompanyFix.sql to consolidate duplicate companies.</w:t>
-      </w:r>
-    </w:p>
-    <w:p/>
-    <w:p>
-      <w:r>
-        <w:t>CustomerDelete.sql  To delete customers if nothing points to them.</w:t>
-      </w:r>
-    </w:p>
-    <w:p/>
-    <w:p/>
-    <w:p>
-      <w:pPr>
-        <w:rPr>
-          <w:lang w:val="en-GB"/>
-        </w:rPr>
-      </w:pPr>
-    </w:p>
-    <w:p>
-      <w:pPr>
-        <w:pStyle w:val="Heading1"/>
-        <w:rPr>
-          <w:lang w:val="en-GB"/>
-        </w:rPr>
-      </w:pPr>
-      <w:bookmarkStart w:id="69" w:name="_Toc514918677"/>
-      <w:r>
-        <w:rPr>
-          <w:lang w:val="en-GB"/>
-        </w:rPr>
-        <w:t>Batch processing</w:t>
-      </w:r>
-      <w:bookmarkEnd w:id="69"/>
-      <w:r>
-        <w:rPr>
-          <w:lang w:val="en-GB"/>
-        </w:rPr>
-        <w:t xml:space="preserve"> </w:t>
-      </w:r>
-    </w:p>
     <w:p>
       <w:pPr>
         <w:rPr>
@@ -16661,7 +16557,6 @@
         <w:rPr>
           <w:lang w:val="en-GB"/>
         </w:rPr>
-        <w:lastRenderedPageBreak/>
         <w:t>Credit notes</w:t>
       </w:r>
     </w:p>
@@ -17335,234 +17230,233 @@
     <w:p/>
     <w:p>
       <w:r>
+        <w:t xml:space="preserve">In the development environment in Subs.Data, there is also a Settings that provides a connection string for development purposes. To prevent this from being accessed in runtime, I change the Catalog to MIMSx before I deploy. IN this way, any runtime code that attempts to bypass the correct connection string convention, will result in an error. </w:t>
+      </w:r>
+    </w:p>
+    <w:p/>
+    <w:p>
+      <w:pPr>
+        <w:pStyle w:val="Heading2"/>
+      </w:pPr>
+      <w:bookmarkStart w:id="77" w:name="_Toc514918685"/>
+      <w:r>
+        <w:t>Presentation tier</w:t>
+      </w:r>
+      <w:bookmarkEnd w:id="77"/>
+    </w:p>
+    <w:p/>
+    <w:p>
+      <w:r>
+        <w:t>Customer properties</w:t>
+      </w:r>
+      <w:r>
+        <w:t xml:space="preserve">: </w:t>
+      </w:r>
+    </w:p>
+    <w:p>
+      <w:r>
+        <w:t>Make them all nullable, and handle the superset in the code.</w:t>
+      </w:r>
+    </w:p>
+    <w:p>
+      <w:r>
+        <w:t>You can mark them as Customer_specific on the customer form.</w:t>
+      </w:r>
+    </w:p>
+    <w:p/>
+    <w:p>
+      <w:r>
+        <w:t>Reports</w:t>
+      </w:r>
+      <w:r>
+        <w:t xml:space="preserve"> – have different .rpt files. </w:t>
+      </w:r>
+      <w:r>
+        <w:t xml:space="preserve"> We use Reporting Serrvices.</w:t>
+      </w:r>
+      <w:r>
+        <w:t xml:space="preserve"> But Crystal Reports allows you to import different report definitions at run time!</w:t>
+      </w:r>
+    </w:p>
+    <w:p/>
+    <w:p>
+      <w:r>
+        <w:t>Preferences – no of issues</w:t>
+      </w:r>
+      <w:r>
+        <w:t xml:space="preserve"> – make this a property of the product.</w:t>
+      </w:r>
+    </w:p>
+    <w:p/>
+    <w:p>
+      <w:pPr>
+        <w:pStyle w:val="Heading2"/>
+      </w:pPr>
+      <w:bookmarkStart w:id="78" w:name="_Toc514918686"/>
+      <w:r>
+        <w:t>Business tier</w:t>
+      </w:r>
+      <w:bookmarkEnd w:id="78"/>
+    </w:p>
+    <w:p/>
+    <w:p>
+      <w:r>
+        <w:t>References to user privileges</w:t>
+      </w:r>
+      <w:r>
+        <w:t xml:space="preserve"> – this can go to the database.</w:t>
+      </w:r>
+    </w:p>
+    <w:p>
+      <w:pPr>
+        <w:pStyle w:val="Heading2"/>
+      </w:pPr>
+      <w:bookmarkStart w:id="79" w:name="_Toc514918687"/>
+      <w:r>
+        <w:t>Data tier</w:t>
+      </w:r>
+      <w:bookmarkEnd w:id="79"/>
+    </w:p>
+    <w:p/>
+    <w:p>
+      <w:r>
+        <w:t>References to folders</w:t>
+      </w:r>
+      <w:r>
+        <w:t xml:space="preserve"> – this can be standardised to ‘c:\Subs’</w:t>
+      </w:r>
+    </w:p>
+    <w:p>
+      <w:r>
+        <w:t>For the batch jobs, this can be a command line parameter.</w:t>
+      </w:r>
+    </w:p>
+    <w:p/>
+    <w:p/>
+    <w:p>
+      <w:r>
+        <w:t>References to database</w:t>
+      </w:r>
+      <w:r>
+        <w:t xml:space="preserve"> – this should be driven by a config file?</w:t>
+      </w:r>
+    </w:p>
+    <w:p/>
+    <w:p>
+      <w:pPr>
+        <w:pStyle w:val="Heading2"/>
+      </w:pPr>
+      <w:bookmarkStart w:id="80" w:name="_Toc514918688"/>
+      <w:r>
+        <w:t>Administration</w:t>
+      </w:r>
+      <w:r>
+        <w:t xml:space="preserve"> d</w:t>
+      </w:r>
+      <w:r>
+        <w:t>ata</w:t>
+      </w:r>
+      <w:r>
+        <w:t xml:space="preserve"> - </w:t>
+      </w:r>
+      <w:r>
+        <w:t xml:space="preserve"> static member</w:t>
+      </w:r>
+      <w:r>
+        <w:t>s and virtualisation</w:t>
+      </w:r>
+      <w:bookmarkEnd w:id="80"/>
+    </w:p>
+    <w:p/>
+    <w:p>
+      <w:r>
+        <w:t xml:space="preserve">In order to subsequently analyse data, and in order to up the quality of the data, many entry fields are restricted to specific values. The collection of valid values is collectively called </w:t>
+      </w:r>
+      <w:r>
+        <w:rPr>
+          <w:b/>
+        </w:rPr>
+        <w:t>Adaptation Data</w:t>
+      </w:r>
+      <w:r>
+        <w:t>.</w:t>
+      </w:r>
+    </w:p>
+    <w:p/>
+    <w:p>
+      <w:r>
+        <w:t xml:space="preserve">It stands to reason that it should be possible for the Administrator of the system to edit and adapt this data. That explains the necessity for the ‘Administration’ menu item in the top left of the main screen.   </w:t>
+      </w:r>
+    </w:p>
+    <w:p/>
+    <w:p>
+      <w:r>
+        <w:t xml:space="preserve">Due to the magnitude of this data, performance problems were encountered, i.e. it took time to load this data into the application on demand. To alleviate this problem, the data were loaded into static classes, so that it needs to be loaded </w:t>
+      </w:r>
+      <w:r>
+        <w:rPr>
+          <w:u w:val="single"/>
+        </w:rPr>
+        <w:t>only once</w:t>
+      </w:r>
+      <w:r>
+        <w:t xml:space="preserve"> in the application, and then be available for subsequent use. Hence the gradual move to the class called ApplicationData2.</w:t>
+      </w:r>
+    </w:p>
+    <w:p/>
+    <w:p/>
+    <w:p>
+      <w:r>
+        <w:t xml:space="preserve">It turned out that the time is consumed not so much with the loading of the data, than with the binding of the loaded data to the controls. Fortunately, with Dotnet4, a new feature, called virtualisation became available, by which the binding occurs only on the current entries.    </w:t>
+      </w:r>
+    </w:p>
+    <w:p/>
+    <w:p>
+      <w:r>
+        <w:t xml:space="preserve">There is thus a requirement for DeliveryData to be modified such that the application does not bind all the data at the same time. So, we load is once, but we bind it on demand. This still has to be implemented.  </w:t>
+      </w:r>
+    </w:p>
+    <w:p/>
+    <w:p>
+      <w:r>
+        <w:t>When the application data is changed by a user, the changes are immediately available to the rest of the application</w:t>
+      </w:r>
+      <w:r>
+        <w:t>. The problem is that it is not directly available to other applications that rely on a cached copy of the data – unless they refresh the cached copy.</w:t>
+      </w:r>
+    </w:p>
+    <w:p/>
+    <w:p>
+      <w:r>
+        <w:t>This new approach is not rolled out across all the adaptation data as yet.</w:t>
+      </w:r>
+    </w:p>
+    <w:p/>
+    <w:p>
+      <w:pPr>
+        <w:pStyle w:val="Heading2"/>
+      </w:pPr>
+      <w:bookmarkStart w:id="81" w:name="_Toc514918689"/>
+      <w:r>
+        <w:t>Tools</w:t>
+      </w:r>
+      <w:bookmarkEnd w:id="81"/>
+    </w:p>
+    <w:p/>
+    <w:p>
+      <w:r>
+        <w:t>Survey it.</w:t>
+      </w:r>
+    </w:p>
+    <w:p/>
+    <w:p/>
+    <w:p>
+      <w:pPr>
+        <w:pStyle w:val="Heading1"/>
+      </w:pPr>
+      <w:bookmarkStart w:id="82" w:name="_Toc514918690"/>
+      <w:r>
         <w:lastRenderedPageBreak/>
-        <w:t xml:space="preserve">In the development environment in Subs.Data, there is also a Settings that provides a connection string for development purposes. To prevent this from being accessed in runtime, I change the Catalog to MIMSx before I deploy. IN this way, any runtime code that attempts to bypass the correct connection string convention, will result in an error. </w:t>
-      </w:r>
-    </w:p>
-    <w:p/>
-    <w:p>
-      <w:pPr>
-        <w:pStyle w:val="Heading2"/>
-      </w:pPr>
-      <w:bookmarkStart w:id="77" w:name="_Toc514918685"/>
-      <w:r>
-        <w:t>Presentation tier</w:t>
-      </w:r>
-      <w:bookmarkEnd w:id="77"/>
-    </w:p>
-    <w:p/>
-    <w:p>
-      <w:r>
-        <w:t>Customer properties</w:t>
-      </w:r>
-      <w:r>
-        <w:t xml:space="preserve">: </w:t>
-      </w:r>
-    </w:p>
-    <w:p>
-      <w:r>
-        <w:t>Make them all nullable, and handle the superset in the code.</w:t>
-      </w:r>
-    </w:p>
-    <w:p>
-      <w:r>
-        <w:t>You can mark them as Customer_specific on the customer form.</w:t>
-      </w:r>
-    </w:p>
-    <w:p/>
-    <w:p>
-      <w:r>
-        <w:t>Reports</w:t>
-      </w:r>
-      <w:r>
-        <w:t xml:space="preserve"> – have different .rpt files. </w:t>
-      </w:r>
-      <w:r>
-        <w:t xml:space="preserve"> We use Reporting Serrvices.</w:t>
-      </w:r>
-      <w:r>
-        <w:t xml:space="preserve"> But Crystal Reports allows you to import different report definitions at run time!</w:t>
-      </w:r>
-    </w:p>
-    <w:p/>
-    <w:p>
-      <w:r>
-        <w:t>Preferences – no of issues</w:t>
-      </w:r>
-      <w:r>
-        <w:t xml:space="preserve"> – make this a property of the product.</w:t>
-      </w:r>
-    </w:p>
-    <w:p/>
-    <w:p>
-      <w:pPr>
-        <w:pStyle w:val="Heading2"/>
-      </w:pPr>
-      <w:bookmarkStart w:id="78" w:name="_Toc514918686"/>
-      <w:r>
-        <w:t>Business tier</w:t>
-      </w:r>
-      <w:bookmarkEnd w:id="78"/>
-    </w:p>
-    <w:p/>
-    <w:p>
-      <w:r>
-        <w:t>References to user privileges</w:t>
-      </w:r>
-      <w:r>
-        <w:t xml:space="preserve"> – this can go to the database.</w:t>
-      </w:r>
-    </w:p>
-    <w:p>
-      <w:pPr>
-        <w:pStyle w:val="Heading2"/>
-      </w:pPr>
-      <w:bookmarkStart w:id="79" w:name="_Toc514918687"/>
-      <w:r>
-        <w:t>Data tier</w:t>
-      </w:r>
-      <w:bookmarkEnd w:id="79"/>
-    </w:p>
-    <w:p/>
-    <w:p>
-      <w:r>
-        <w:t>References to folders</w:t>
-      </w:r>
-      <w:r>
-        <w:t xml:space="preserve"> – this can be standardised to ‘c:\Subs’</w:t>
-      </w:r>
-    </w:p>
-    <w:p>
-      <w:r>
-        <w:t>For the batch jobs, this can be a command line parameter.</w:t>
-      </w:r>
-    </w:p>
-    <w:p/>
-    <w:p/>
-    <w:p>
-      <w:r>
-        <w:t>References to database</w:t>
-      </w:r>
-      <w:r>
-        <w:t xml:space="preserve"> – this should be driven by a config file?</w:t>
-      </w:r>
-    </w:p>
-    <w:p/>
-    <w:p>
-      <w:pPr>
-        <w:pStyle w:val="Heading2"/>
-      </w:pPr>
-      <w:bookmarkStart w:id="80" w:name="_Toc514918688"/>
-      <w:r>
-        <w:t>Administration</w:t>
-      </w:r>
-      <w:r>
-        <w:t xml:space="preserve"> d</w:t>
-      </w:r>
-      <w:r>
-        <w:t>ata</w:t>
-      </w:r>
-      <w:r>
-        <w:t xml:space="preserve"> - </w:t>
-      </w:r>
-      <w:r>
-        <w:t xml:space="preserve"> static member</w:t>
-      </w:r>
-      <w:r>
-        <w:t>s and virtualisation</w:t>
-      </w:r>
-      <w:bookmarkEnd w:id="80"/>
-    </w:p>
-    <w:p/>
-    <w:p>
-      <w:r>
-        <w:lastRenderedPageBreak/>
-        <w:t xml:space="preserve">In order to subsequently analyse data, and in order to up the quality of the data, many entry fields are restricted to specific values. The collection of valid values is collectively called </w:t>
-      </w:r>
-      <w:r>
-        <w:rPr>
-          <w:b/>
-        </w:rPr>
-        <w:t>Adaptation Data</w:t>
-      </w:r>
-      <w:r>
-        <w:t>.</w:t>
-      </w:r>
-    </w:p>
-    <w:p/>
-    <w:p>
-      <w:r>
-        <w:t xml:space="preserve">It stands to reason that it should be possible for the Administrator of the system to edit and adapt this data. That explains the necessity for the ‘Administration’ menu item in the top left of the main screen.   </w:t>
-      </w:r>
-    </w:p>
-    <w:p/>
-    <w:p>
-      <w:r>
-        <w:t xml:space="preserve">Due to the magnitude of this data, performance problems were encountered, i.e. it took time to load this data into the application on demand. To alleviate this problem, the data were loaded into static classes, so that it needs to be loaded </w:t>
-      </w:r>
-      <w:r>
-        <w:rPr>
-          <w:u w:val="single"/>
-        </w:rPr>
-        <w:t>only once</w:t>
-      </w:r>
-      <w:r>
-        <w:t xml:space="preserve"> in the application, and then be available for subsequent use. Hence the gradual move to the class called ApplicationData2.</w:t>
-      </w:r>
-    </w:p>
-    <w:p/>
-    <w:p/>
-    <w:p>
-      <w:r>
-        <w:t xml:space="preserve">It turned out that the time is consumed not so much with the loading of the data, than with the binding of the loaded data to the controls. Fortunately, with Dotnet4, a new feature, called virtualisation became available, by which the binding occurs only on the current entries.    </w:t>
-      </w:r>
-    </w:p>
-    <w:p/>
-    <w:p>
-      <w:r>
-        <w:t xml:space="preserve">There is thus a requirement for DeliveryData to be modified such that the application does not bind all the data at the same time. So, we load is once, but we bind it on demand. This still has to be implemented.  </w:t>
-      </w:r>
-    </w:p>
-    <w:p/>
-    <w:p>
-      <w:r>
-        <w:t>When the application data is changed by a user, the changes are immediately available to the rest of the application</w:t>
-      </w:r>
-      <w:r>
-        <w:t>. The problem is that it is not directly available to other applications that rely on a cached copy of the data – unless they refresh the cached copy.</w:t>
-      </w:r>
-    </w:p>
-    <w:p/>
-    <w:p>
-      <w:r>
-        <w:t>This new approach is not rolled out across all the adaptation data as yet.</w:t>
-      </w:r>
-    </w:p>
-    <w:p/>
-    <w:p>
-      <w:pPr>
-        <w:pStyle w:val="Heading2"/>
-      </w:pPr>
-      <w:bookmarkStart w:id="81" w:name="_Toc514918689"/>
-      <w:r>
-        <w:t>Tools</w:t>
-      </w:r>
-      <w:bookmarkEnd w:id="81"/>
-    </w:p>
-    <w:p/>
-    <w:p>
-      <w:r>
-        <w:t>Survey it.</w:t>
-      </w:r>
-    </w:p>
-    <w:p/>
-    <w:p/>
-    <w:p>
-      <w:pPr>
-        <w:pStyle w:val="Heading1"/>
-      </w:pPr>
-      <w:bookmarkStart w:id="82" w:name="_Toc514918690"/>
-      <w:r>
         <w:t>Deployment</w:t>
       </w:r>
       <w:bookmarkEnd w:id="82"/>
@@ -18052,6 +17946,7 @@
     <w:p/>
     <w:p>
       <w:r>
+        <w:lastRenderedPageBreak/>
         <w:t xml:space="preserve">The plan is to keep the status queue, but as soon as a new disk is sent to everybody, or as soon as e-mims is stopped, this dependency can be dropped. ( </w:t>
       </w:r>
       <w:smartTag w:uri="urn:schemas-microsoft-com:office:smarttags" w:element="PersonName">
@@ -18077,227 +17972,225 @@
     <w:p/>
     <w:p>
       <w:r>
+        <w:t xml:space="preserve">It is easy to remove transactions, since nothing is dependent on them. </w:t>
+      </w:r>
+    </w:p>
+    <w:p>
+      <w:r>
+        <w:t>It is dependent on itself, however, i.e. you have to keep the balance of units and the balance of the money from the archive in the operational database.</w:t>
+      </w:r>
+    </w:p>
+    <w:p/>
+    <w:p>
+      <w:r>
+        <w:t>What happens on the second round – update if present.</w:t>
+      </w:r>
+    </w:p>
+    <w:p/>
+    <w:p>
+      <w:pPr>
+        <w:pStyle w:val="Heading2"/>
+      </w:pPr>
+      <w:bookmarkStart w:id="88" w:name="_Toc514918696"/>
+      <w:r>
+        <w:t>Subscriptions</w:t>
+      </w:r>
+      <w:bookmarkEnd w:id="88"/>
+    </w:p>
+    <w:p/>
+    <w:p>
+      <w:r>
+        <w:t>To archive the subscriptions, you have to archive the subscription plus the two tables dependent on it, i.e. Comments and SubscriptionIssue.</w:t>
+      </w:r>
+    </w:p>
+    <w:p/>
+    <w:p>
+      <w:pPr>
+        <w:pStyle w:val="Heading2"/>
+      </w:pPr>
+      <w:bookmarkStart w:id="89" w:name="_Toc514918697"/>
+      <w:r>
+        <w:t>Customers</w:t>
+      </w:r>
+      <w:bookmarkEnd w:id="89"/>
+    </w:p>
+    <w:p/>
+    <w:p>
+      <w:r>
+        <w:t>To be done. At the moment, some customers are just flagged as cancelled or active.</w:t>
+      </w:r>
+    </w:p>
+    <w:p/>
+    <w:p>
+      <w:pPr>
+        <w:pStyle w:val="Heading2"/>
+      </w:pPr>
+      <w:bookmarkStart w:id="90" w:name="_Toc514918698"/>
+      <w:r>
+        <w:t>Data warehouse</w:t>
+      </w:r>
+      <w:bookmarkEnd w:id="90"/>
+    </w:p>
+    <w:p/>
+    <w:p>
+      <w:r>
+        <w:t xml:space="preserve">Somehow the data warehouse will have to be populated from the archive and from the live database. </w:t>
+      </w:r>
+    </w:p>
+    <w:p/>
+    <w:p>
+      <w:pPr>
+        <w:pStyle w:val="Heading1"/>
+      </w:pPr>
+      <w:r>
+        <w:t>Mims shop</w:t>
+      </w:r>
+    </w:p>
+    <w:p/>
+    <w:p>
+      <w:pPr>
+        <w:pStyle w:val="Heading2"/>
+      </w:pPr>
+      <w:r>
+        <w:t>Company autocomplete functionality</w:t>
+      </w:r>
+    </w:p>
+    <w:p/>
+    <w:p>
+      <w:r>
         <w:lastRenderedPageBreak/>
-        <w:t xml:space="preserve">It is easy to remove transactions, since nothing is dependent on them. </w:t>
-      </w:r>
-    </w:p>
-    <w:p>
-      <w:r>
-        <w:t>It is dependent on itself, however, i.e. you have to keep the balance of units and the balance of the money from the archive in the operational database.</w:t>
-      </w:r>
-    </w:p>
-    <w:p/>
-    <w:p>
-      <w:r>
-        <w:t>What happens on the second round – update if present.</w:t>
-      </w:r>
-    </w:p>
-    <w:p/>
-    <w:p>
-      <w:pPr>
-        <w:pStyle w:val="Heading2"/>
-      </w:pPr>
-      <w:bookmarkStart w:id="88" w:name="_Toc514918696"/>
-      <w:r>
-        <w:t>Subscriptions</w:t>
-      </w:r>
-      <w:bookmarkEnd w:id="88"/>
-    </w:p>
-    <w:p/>
-    <w:p>
-      <w:r>
-        <w:t>To archive the subscriptions, you have to archive the subscription plus the two tables dependent on it, i.e. Comments and SubscriptionIssue.</w:t>
-      </w:r>
-    </w:p>
-    <w:p/>
-    <w:p>
-      <w:pPr>
-        <w:pStyle w:val="Heading2"/>
-      </w:pPr>
-      <w:bookmarkStart w:id="89" w:name="_Toc514918697"/>
-      <w:r>
-        <w:t>Customers</w:t>
-      </w:r>
-      <w:bookmarkEnd w:id="89"/>
-    </w:p>
-    <w:p/>
-    <w:p>
-      <w:r>
-        <w:t>To be done. At the moment, some customers are just flagged as cancelled or active.</w:t>
-      </w:r>
-    </w:p>
-    <w:p/>
-    <w:p>
-      <w:pPr>
-        <w:pStyle w:val="Heading2"/>
-      </w:pPr>
-      <w:bookmarkStart w:id="90" w:name="_Toc514918698"/>
-      <w:r>
-        <w:t>Data warehouse</w:t>
-      </w:r>
-      <w:bookmarkEnd w:id="90"/>
-    </w:p>
-    <w:p/>
-    <w:p>
-      <w:r>
-        <w:t xml:space="preserve">Somehow the data warehouse will have to be populated from the archive and from the live database. </w:t>
-      </w:r>
-    </w:p>
+        <w:t>As soon as the Company &lt;input&gt; tag receives text, the autocomplete function is called.</w:t>
+      </w:r>
+    </w:p>
+    <w:p/>
+    <w:p>
+      <w:r>
+        <w:t>The autocomplete function then creates an  option list of &lt;div&gt; tags that represent all the companies that start with that substring.</w:t>
+      </w:r>
+    </w:p>
+    <w:p/>
+    <w:p>
+      <w:r>
+        <w:t>As soon as the form opens, the autocomplete function is called for the first time, and this sets up an event listener on the Company tag.</w:t>
+      </w:r>
+    </w:p>
+    <w:p/>
+    <w:p>
+      <w:r>
+        <w:t>Then a</w:t>
+      </w:r>
+      <w:r>
+        <w:t xml:space="preserve">s soon as </w:t>
+      </w:r>
+      <w:r>
+        <w:t>an event is raised on the Company tag, autocomplete is called again, presenting an option list.</w:t>
+      </w:r>
+    </w:p>
+    <w:p/>
+    <w:p>
+      <w:r>
+        <w:t xml:space="preserve">As soon as </w:t>
+      </w:r>
+      <w:r>
+        <w:t xml:space="preserve">one of those options </w:t>
+      </w:r>
+      <w:r>
+        <w:t>is</w:t>
+      </w:r>
+      <w:r>
+        <w:t xml:space="preserve"> selected, the selected entry appears in the Company &lt;input&gt; tag, and the option list is closed.</w:t>
+      </w:r>
+    </w:p>
+    <w:p/>
+    <w:p/>
+    <w:p/>
+    <w:p/>
+    <w:p/>
+    <w:p/>
     <w:p/>
     <w:p>
       <w:pPr>
         <w:pStyle w:val="Heading1"/>
       </w:pPr>
-      <w:r>
-        <w:t>Mims shop</w:t>
-      </w:r>
-    </w:p>
-    <w:p/>
-    <w:p>
-      <w:pPr>
-        <w:pStyle w:val="Heading2"/>
-      </w:pPr>
-      <w:r>
-        <w:t>Company autocomplete functionality</w:t>
-      </w:r>
-    </w:p>
-    <w:p/>
-    <w:p>
-      <w:r>
-        <w:t>As soon as the Company &lt;input&gt; tag receives text, the autocomplete function is called.</w:t>
-      </w:r>
-    </w:p>
-    <w:p/>
-    <w:p>
-      <w:r>
-        <w:t>The autocomplete function then creates an  option list of &lt;div&gt; tags that represent all the companies that start with that substring.</w:t>
-      </w:r>
-    </w:p>
-    <w:p/>
-    <w:p>
-      <w:r>
-        <w:t>As soon as the form opens, the autocomplete function is called for the first time, and this sets up an event listener on the Company tag.</w:t>
-      </w:r>
-    </w:p>
-    <w:p/>
-    <w:p>
-      <w:r>
-        <w:lastRenderedPageBreak/>
-        <w:t>Then a</w:t>
-      </w:r>
-      <w:r>
-        <w:t xml:space="preserve">s soon as </w:t>
-      </w:r>
-      <w:r>
-        <w:t>an event is raised on the Company tag, autocomplete is called again, presenting an option list.</w:t>
-      </w:r>
-    </w:p>
-    <w:p/>
-    <w:p>
-      <w:r>
-        <w:t xml:space="preserve">As soon as </w:t>
-      </w:r>
-      <w:r>
-        <w:t xml:space="preserve">one of those options </w:t>
-      </w:r>
-      <w:r>
-        <w:t>is</w:t>
-      </w:r>
-      <w:r>
-        <w:t xml:space="preserve"> selected, the selected entry appears in the Company &lt;input&gt; tag, and the option list is closed.</w:t>
-      </w:r>
-    </w:p>
-    <w:p/>
-    <w:p/>
-    <w:p/>
-    <w:p/>
-    <w:p/>
+      <w:bookmarkStart w:id="91" w:name="_Toc514918699"/>
+      <w:r>
+        <w:t>Roadmap</w:t>
+      </w:r>
+      <w:bookmarkEnd w:id="91"/>
+    </w:p>
+    <w:p/>
+    <w:p>
+      <w:r>
+        <w:t>Upgrade SQL server.</w:t>
+      </w:r>
+      <w:r>
+        <w:t xml:space="preserve"> We are currently still on 2008.</w:t>
+      </w:r>
+    </w:p>
+    <w:p/>
+    <w:p>
+      <w:r>
+        <w:t xml:space="preserve">Standardise the naming of the stored procedures. </w:t>
+      </w:r>
+    </w:p>
+    <w:p>
+      <w:r>
+        <w:t xml:space="preserve">Remove redundant stored procedures. </w:t>
+      </w:r>
+    </w:p>
+    <w:p/>
+    <w:p>
+      <w:r>
+        <w:t>Revisit Archiving and Data warehouse.</w:t>
+      </w:r>
+    </w:p>
+    <w:p/>
+    <w:p>
+      <w:r>
+        <w:t xml:space="preserve">At the moment the system does not cater for explicit Credit Note lines on the statement. This can be resolved only after the archiving issue has been resolved. </w:t>
+      </w:r>
+    </w:p>
+    <w:p/>
+    <w:p>
+      <w:r>
+        <w:t xml:space="preserve">Change the deliverymethod of an existing subscription – in sito. This is problematic, because the subscription is a contract, and the deliverycost has already been factored into the UnitPrice – on which everything else depends. </w:t>
+      </w:r>
+    </w:p>
+    <w:p/>
+    <w:p>
+      <w:r>
+        <w:t>Create a r</w:t>
+      </w:r>
+      <w:r>
+        <w:t>eminder system based on Comments and linked to Continuous Debitorder.</w:t>
+      </w:r>
+    </w:p>
+    <w:p/>
+    <w:p>
+      <w:r>
+        <w:t>Admin interface to reset CPD tests.</w:t>
+      </w:r>
+    </w:p>
+    <w:p/>
+    <w:p>
+      <w:r>
+        <w:t>Automate manual processes.</w:t>
+      </w:r>
+    </w:p>
+    <w:p/>
+    <w:p>
+      <w:r>
+        <w:t xml:space="preserve">Automatic allocation of Debit order payments. </w:t>
+      </w:r>
+    </w:p>
     <w:p/>
     <w:p/>
     <w:p>
       <w:pPr>
         <w:pStyle w:val="Heading1"/>
       </w:pPr>
-      <w:bookmarkStart w:id="91" w:name="_Toc514918699"/>
-      <w:r>
-        <w:t>Roadmap</w:t>
-      </w:r>
-      <w:bookmarkEnd w:id="91"/>
-    </w:p>
-    <w:p/>
-    <w:p>
-      <w:r>
-        <w:t>Upgrade SQL server.</w:t>
-      </w:r>
-      <w:r>
-        <w:t xml:space="preserve"> We are currently still on 2008.</w:t>
-      </w:r>
-    </w:p>
-    <w:p/>
-    <w:p>
-      <w:r>
-        <w:t xml:space="preserve">Standardise the naming of the stored procedures. </w:t>
-      </w:r>
-    </w:p>
-    <w:p>
-      <w:r>
-        <w:t xml:space="preserve">Remove redundant stored procedures. </w:t>
-      </w:r>
-    </w:p>
-    <w:p/>
-    <w:p>
-      <w:r>
-        <w:t>Revisit Archiving and Data warehouse.</w:t>
-      </w:r>
-    </w:p>
-    <w:p/>
-    <w:p>
-      <w:r>
-        <w:t xml:space="preserve">At the moment the system does not cater for explicit Credit Note lines on the statement. This can be resolved only after the archiving issue has been resolved. </w:t>
-      </w:r>
-    </w:p>
-    <w:p/>
-    <w:p>
-      <w:r>
-        <w:t xml:space="preserve">Change the deliverymethod of an existing subscription – in sito. This is problematic, because the subscription is a contract, and the deliverycost has already been factored into the UnitPrice – on which everything else depends. </w:t>
-      </w:r>
-    </w:p>
-    <w:p/>
-    <w:p>
-      <w:r>
-        <w:t>Create a r</w:t>
-      </w:r>
-      <w:r>
-        <w:t>eminder system based on Comments and linked to Continuous Debitorder.</w:t>
-      </w:r>
-    </w:p>
-    <w:p/>
-    <w:p>
-      <w:r>
-        <w:t>Admin interface to reset CPD tests.</w:t>
-      </w:r>
-    </w:p>
-    <w:p/>
-    <w:p>
-      <w:r>
-        <w:t>Automate manual processes.</w:t>
-      </w:r>
-    </w:p>
-    <w:p/>
-    <w:p>
-      <w:r>
-        <w:t xml:space="preserve">Automatic allocation of Debit order payments. </w:t>
-      </w:r>
-    </w:p>
-    <w:p/>
-    <w:p/>
-    <w:p>
-      <w:pPr>
-        <w:pStyle w:val="Heading1"/>
-      </w:pPr>
       <w:bookmarkStart w:id="92" w:name="_Toc514918700"/>
       <w:r>
-        <w:lastRenderedPageBreak/>
         <w:t>To do</w:t>
       </w:r>
       <w:bookmarkEnd w:id="92"/>

</xml_diff>

<commit_message>
DO - performance problem on allocation
</commit_message>
<xml_diff>
--- a/Subs.Data/Documentation/Specification.docx
+++ b/Subs.Data/Documentation/Specification.docx
@@ -14513,6 +14513,83 @@
       </w:r>
     </w:p>
     <w:p/>
+    <w:p>
+      <w:pPr>
+        <w:pStyle w:val="Heading3"/>
+      </w:pPr>
+      <w:r>
+        <w:t>Allocation of payment</w:t>
+      </w:r>
+    </w:p>
+    <w:p/>
+    <w:p>
+      <w:r>
+        <w:t>CustomerPicker.AutomaticAllocate</w:t>
+      </w:r>
+    </w:p>
+    <w:p/>
+    <w:p>
+      <w:r>
+        <w:lastRenderedPageBreak/>
+        <w:t>CustomerBiz.DistributeAllPayments</w:t>
+      </w:r>
+    </w:p>
+    <w:p/>
+    <w:p>
+      <w:r>
+        <w:t>Deallocate(PayerId)   This deletes all entries in InvoicePayment pertaining to PayerId</w:t>
+      </w:r>
+    </w:p>
+    <w:p/>
+    <w:p/>
+    <w:p>
+      <w:r>
+        <w:t>CustomerData3.PopulateInvoice(PayerId) to get a list of all InvoicesAndPayments</w:t>
+      </w:r>
+    </w:p>
+    <w:p>
+      <w:r>
+        <w:tab/>
+        <w:t>Find all payment related objects into lPayments.</w:t>
+      </w:r>
+    </w:p>
+    <w:p>
+      <w:r>
+        <w:tab/>
+        <w:t>Foreach payment do: CustomerBiz.DistributePayment(PayerId, TransactionId, InvoiceBalance)</w:t>
+      </w:r>
+    </w:p>
+    <w:p/>
+    <w:p>
+      <w:r>
+        <w:t>DistributePayment()</w:t>
+      </w:r>
+    </w:p>
+    <w:p>
+      <w:r>
+        <w:t xml:space="preserve">CustomerBiz.InvoiceBalances to get </w:t>
+      </w:r>
+      <w:r>
+        <w:t>a list of OutStandingInvoice</w:t>
+      </w:r>
+      <w:r>
+        <w:t>s</w:t>
+      </w:r>
+    </w:p>
+    <w:p>
+      <w:r>
+        <w:t xml:space="preserve">CustomerBiz.DistributePaymentToOutstandingInvoices(TransactionId, </w:t>
+      </w:r>
+      <w:r>
+        <w:t>Amount, ListOfOutstandingInvoices)</w:t>
+      </w:r>
+    </w:p>
+    <w:p>
+      <w:r>
+        <w:tab/>
+        <w:t>Mims_InvoicePayment_Insert</w:t>
+      </w:r>
+    </w:p>
     <w:p/>
     <w:p>
       <w:pPr>
@@ -14927,99 +15004,99 @@
         <w:rPr>
           <w:lang w:val="en-GB"/>
         </w:rPr>
+        <w:t xml:space="preserve">At the end of the month, Riette gets another statement from Standard bank, and that show which debit orders were accepted and which one’s bounced. It includes all kinds of payments, including the debit orders as a single amount, called an internal transfer.  That file is imported, not as debit orders, but as a batch of bank payments. The debit order single amount is ignored, because it is assumed that that was catered for when you imported the debit orders on the 25 of the month. </w:t>
+      </w:r>
+    </w:p>
+    <w:p>
+      <w:pPr>
+        <w:rPr>
+          <w:lang w:val="en-GB"/>
+        </w:rPr>
+      </w:pPr>
+    </w:p>
+    <w:p>
+      <w:pPr>
+        <w:pStyle w:val="Heading3"/>
+        <w:rPr>
+          <w:lang w:val="en-GB"/>
+        </w:rPr>
+      </w:pPr>
+      <w:bookmarkStart w:id="49" w:name="_Toc514918657"/>
+      <w:r>
+        <w:rPr>
+          <w:lang w:val="en-GB"/>
+        </w:rPr>
+        <w:t>Reconciliation of double payments</w:t>
+      </w:r>
+      <w:bookmarkEnd w:id="49"/>
+    </w:p>
+    <w:p>
+      <w:pPr>
+        <w:rPr>
+          <w:lang w:val="en-GB"/>
+        </w:rPr>
+      </w:pPr>
+    </w:p>
+    <w:p>
+      <w:pPr>
+        <w:rPr>
+          <w:lang w:val="en-GB"/>
+        </w:rPr>
+      </w:pPr>
+      <w:r>
+        <w:rPr>
+          <w:lang w:val="en-GB"/>
+        </w:rPr>
+        <w:t>A</w:t>
+      </w:r>
+      <w:r>
+        <w:rPr>
+          <w:lang w:val="en-GB"/>
+        </w:rPr>
+        <w:t>t this point in time, the customer paid in another way, in which case she has to be refunded, i.e. the debitorder has to be reversed. This is done manually with consent from the Accounting Department .</w:t>
+      </w:r>
+    </w:p>
+    <w:p>
+      <w:pPr>
+        <w:rPr>
+          <w:lang w:val="en-GB"/>
+        </w:rPr>
+      </w:pPr>
+    </w:p>
+    <w:p>
+      <w:pPr>
+        <w:rPr>
+          <w:lang w:val="en-GB"/>
+        </w:rPr>
+      </w:pPr>
+      <w:r>
+        <w:rPr>
+          <w:lang w:val="en-GB"/>
+        </w:rPr>
+        <w:t xml:space="preserve">She accept the payment into MIMS and then execute a refund transaction against it. This is good accounting practice. </w:t>
+      </w:r>
+    </w:p>
+    <w:p>
+      <w:pPr>
+        <w:rPr>
+          <w:lang w:val="en-GB"/>
+        </w:rPr>
+      </w:pPr>
+    </w:p>
+    <w:p>
+      <w:pPr>
+        <w:pStyle w:val="Heading3"/>
+      </w:pPr>
+      <w:bookmarkStart w:id="50" w:name="_Toc514918658"/>
+      <w:r>
+        <w:t>Bouncing of DebitOrders</w:t>
+      </w:r>
+      <w:bookmarkEnd w:id="50"/>
+    </w:p>
+    <w:p/>
+    <w:p>
+      <w:r>
         <w:lastRenderedPageBreak/>
-        <w:t xml:space="preserve">At the end of the month, Riette gets another statement from Standard bank, and that show which debit orders were accepted and which one’s bounced. It includes all kinds of payments, including the debit orders as a single amount, called an internal transfer.  That file is imported, not as debit orders, but as a batch of bank payments. The debit order single amount is ignored, because it is assumed that that was catered for when you imported the debit orders on the 25 of the month. </w:t>
-      </w:r>
-    </w:p>
-    <w:p>
-      <w:pPr>
-        <w:rPr>
-          <w:lang w:val="en-GB"/>
-        </w:rPr>
-      </w:pPr>
-    </w:p>
-    <w:p>
-      <w:pPr>
-        <w:pStyle w:val="Heading3"/>
-        <w:rPr>
-          <w:lang w:val="en-GB"/>
-        </w:rPr>
-      </w:pPr>
-      <w:bookmarkStart w:id="49" w:name="_Toc514918657"/>
-      <w:r>
-        <w:rPr>
-          <w:lang w:val="en-GB"/>
-        </w:rPr>
-        <w:t>Reconciliation of double payments</w:t>
-      </w:r>
-      <w:bookmarkEnd w:id="49"/>
-    </w:p>
-    <w:p>
-      <w:pPr>
-        <w:rPr>
-          <w:lang w:val="en-GB"/>
-        </w:rPr>
-      </w:pPr>
-    </w:p>
-    <w:p>
-      <w:pPr>
-        <w:rPr>
-          <w:lang w:val="en-GB"/>
-        </w:rPr>
-      </w:pPr>
-      <w:r>
-        <w:rPr>
-          <w:lang w:val="en-GB"/>
-        </w:rPr>
-        <w:t>A</w:t>
-      </w:r>
-      <w:r>
-        <w:rPr>
-          <w:lang w:val="en-GB"/>
-        </w:rPr>
-        <w:t>t this point in time, the customer paid in another way, in which case she has to be refunded, i.e. the debitorder has to be reversed. This is done manually with consent from the Accounting Department .</w:t>
-      </w:r>
-    </w:p>
-    <w:p>
-      <w:pPr>
-        <w:rPr>
-          <w:lang w:val="en-GB"/>
-        </w:rPr>
-      </w:pPr>
-    </w:p>
-    <w:p>
-      <w:pPr>
-        <w:rPr>
-          <w:lang w:val="en-GB"/>
-        </w:rPr>
-      </w:pPr>
-      <w:r>
-        <w:rPr>
-          <w:lang w:val="en-GB"/>
-        </w:rPr>
-        <w:t xml:space="preserve">She accept the payment into MIMS and then execute a refund transaction against it. This is good accounting practice. </w:t>
-      </w:r>
-    </w:p>
-    <w:p>
-      <w:pPr>
-        <w:rPr>
-          <w:lang w:val="en-GB"/>
-        </w:rPr>
-      </w:pPr>
-    </w:p>
-    <w:p>
-      <w:pPr>
-        <w:pStyle w:val="Heading3"/>
-      </w:pPr>
-      <w:bookmarkStart w:id="50" w:name="_Toc514918658"/>
-      <w:r>
-        <w:t>Bouncing of DebitOrders</w:t>
-      </w:r>
-      <w:bookmarkEnd w:id="50"/>
-    </w:p>
-    <w:p/>
-    <w:p>
-      <w:r>
         <w:t xml:space="preserve">A debitorder might be accepted in </w:t>
       </w:r>
       <w:r>
@@ -15165,55 +15242,55 @@
     <w:p/>
     <w:p>
       <w:r>
+        <w:t>Initially, the flow of money was tied to the payer alone – i.e. it was not broken down to subscription level. The transactions involved include: Pay, Refund, WriteOffMoney, ReversePayment, ReverseWriteOffMoney.</w:t>
+      </w:r>
+    </w:p>
+    <w:p/>
+    <w:p>
+      <w:r>
+        <w:t xml:space="preserve">In line with that practice, deliveries were handled on a “pay up front” basis. I.e. the delivery run for a customer was blocked when a delivery would cause us to deliver more issues than we have been paid for.  </w:t>
+      </w:r>
+    </w:p>
+    <w:p>
+      <w:r>
+        <w:t xml:space="preserve">One of the implications of this approach was that deliveries continued, in any sequence, as long as the customer had money left, irrespective of which product was involved. </w:t>
+      </w:r>
+    </w:p>
+    <w:p/>
+    <w:p>
+      <w:pPr>
+        <w:pStyle w:val="Heading3"/>
+      </w:pPr>
+      <w:bookmarkStart w:id="53" w:name="_Toc514918661"/>
+      <w:r>
+        <w:t>MDR</w:t>
+      </w:r>
+      <w:bookmarkEnd w:id="53"/>
+    </w:p>
+    <w:p/>
+    <w:p>
+      <w:r>
+        <w:t>Some clients started demanding that they get the MDR up front and the pay it afterwards via debit order. To get this to work on the delivery system, we had to introduce the ability to provide products on credit.</w:t>
+      </w:r>
+      <w:r>
+        <w:t xml:space="preserve"> </w:t>
+      </w:r>
+    </w:p>
+    <w:p/>
+    <w:p>
+      <w:pPr>
+        <w:pStyle w:val="Heading3"/>
+      </w:pPr>
+      <w:bookmarkStart w:id="54" w:name="_Toc514918662"/>
+      <w:r>
+        <w:t>MobiMims</w:t>
+      </w:r>
+      <w:bookmarkEnd w:id="54"/>
+    </w:p>
+    <w:p/>
+    <w:p>
+      <w:r>
         <w:lastRenderedPageBreak/>
-        <w:t>Initially, the flow of money was tied to the payer alone – i.e. it was not broken down to subscription level. The transactions involved include: Pay, Refund, WriteOffMoney, ReversePayment, ReverseWriteOffMoney.</w:t>
-      </w:r>
-    </w:p>
-    <w:p/>
-    <w:p>
-      <w:r>
-        <w:t xml:space="preserve">In line with that practice, deliveries were handled on a “pay up front” basis. I.e. the delivery run for a customer was blocked when a delivery would cause us to deliver more issues than we have been paid for.  </w:t>
-      </w:r>
-    </w:p>
-    <w:p>
-      <w:r>
-        <w:t xml:space="preserve">One of the implications of this approach was that deliveries continued, in any sequence, as long as the customer had money left, irrespective of which product was involved. </w:t>
-      </w:r>
-    </w:p>
-    <w:p/>
-    <w:p>
-      <w:pPr>
-        <w:pStyle w:val="Heading3"/>
-      </w:pPr>
-      <w:bookmarkStart w:id="53" w:name="_Toc514918661"/>
-      <w:r>
-        <w:t>MDR</w:t>
-      </w:r>
-      <w:bookmarkEnd w:id="53"/>
-    </w:p>
-    <w:p/>
-    <w:p>
-      <w:r>
-        <w:t>Some clients started demanding that they get the MDR up front and the pay it afterwards via debit order. To get this to work on the delivery system, we had to introduce the ability to provide products on credit.</w:t>
-      </w:r>
-      <w:r>
-        <w:t xml:space="preserve"> </w:t>
-      </w:r>
-    </w:p>
-    <w:p/>
-    <w:p>
-      <w:pPr>
-        <w:pStyle w:val="Heading3"/>
-      </w:pPr>
-      <w:bookmarkStart w:id="54" w:name="_Toc514918662"/>
-      <w:r>
-        <w:t>MobiMims</w:t>
-      </w:r>
-      <w:bookmarkEnd w:id="54"/>
-    </w:p>
-    <w:p/>
-    <w:p>
-      <w:r>
         <w:t>For MobiMims and EMims it is important to know whether a specific subscription has been paid – as opposed to merely know that the customer ows us money??</w:t>
       </w:r>
     </w:p>
@@ -15336,6 +15413,7 @@
     <w:p/>
     <w:p>
       <w:r>
+        <w:lastRenderedPageBreak/>
         <w:t xml:space="preserve">Continuous subscriptions pose a problem for accurate liability calculations. For that reason, vouchers and debit orders have to be revised during a fixed period. So, all subscriptions </w:t>
       </w:r>
       <w:r>
@@ -15402,7 +15480,6 @@
     <w:p/>
     <w:p>
       <w:r>
-        <w:lastRenderedPageBreak/>
         <w:t>It is assumed that:</w:t>
       </w:r>
     </w:p>
@@ -15494,6 +15571,7 @@
       </w:pPr>
       <w:bookmarkStart w:id="57" w:name="_Toc514918665"/>
       <w:r>
+        <w:lastRenderedPageBreak/>
         <w:t>Operational reports</w:t>
       </w:r>
       <w:bookmarkEnd w:id="57"/>
@@ -15627,26 +15705,504 @@
     <w:p/>
     <w:p>
       <w:r>
+        <w:t xml:space="preserve">Caution is applied such that </w:t>
+      </w:r>
+      <w:r>
+        <w:t xml:space="preserve">the security is such that the end user tools do not modify the database.  </w:t>
+      </w:r>
+      <w:r>
+        <w:t xml:space="preserve">A special </w:t>
+      </w:r>
+      <w:r>
+        <w:rPr>
+          <w:u w:val="single"/>
+        </w:rPr>
+        <w:t>read only user</w:t>
+      </w:r>
+      <w:r>
+        <w:t xml:space="preserve"> </w:t>
+      </w:r>
+      <w:r>
+        <w:t>is employed for this purpose.</w:t>
+      </w:r>
+    </w:p>
+    <w:p/>
+    <w:p>
+      <w:pPr>
+        <w:pStyle w:val="Heading2"/>
+      </w:pPr>
+      <w:bookmarkStart w:id="58" w:name="_Toc514918666"/>
+      <w:r>
+        <w:t>Reporting Services</w:t>
+      </w:r>
+      <w:bookmarkEnd w:id="58"/>
+    </w:p>
+    <w:p/>
+    <w:p>
+      <w:r>
+        <w:t xml:space="preserve">For human readable data, tables have been defined with names that end with Detail, e.g. SubscriptionDetail for repeatable data items and ReportInfo for non-repeatable items. </w:t>
+      </w:r>
+    </w:p>
+    <w:p/>
+    <w:p>
+      <w:r>
+        <w:t>In reporting Services, I use embedded reports, rather than external reports. The reason is that too many redundant  .rdlc files were hanging around, causing</w:t>
+      </w:r>
+      <w:r>
+        <w:t xml:space="preserve"> confusion and deployment problems. </w:t>
+      </w:r>
+      <w:r>
+        <w:t xml:space="preserve">  </w:t>
+      </w:r>
+      <w:r>
+        <w:t>Also, there is no need to replace reports on the fly.</w:t>
+      </w:r>
+    </w:p>
+    <w:p>
+      <w:pPr>
+        <w:pStyle w:val="Heading2"/>
+      </w:pPr>
+      <w:bookmarkStart w:id="59" w:name="_Toc514918667"/>
+      <w:r>
+        <w:t>Stored procedures</w:t>
+      </w:r>
+      <w:bookmarkEnd w:id="59"/>
+    </w:p>
+    <w:p/>
+    <w:p>
+      <w:r>
+        <w:t>The following stored procedures have been created already:</w:t>
+      </w:r>
+    </w:p>
+    <w:p/>
+    <w:p>
+      <w:r>
+        <w:t>UQuery001 – find duplicate customer based on surname.</w:t>
+      </w:r>
+    </w:p>
+    <w:p>
+      <w:r>
         <w:lastRenderedPageBreak/>
-        <w:t xml:space="preserve">Caution is applied such that </w:t>
-      </w:r>
-      <w:r>
-        <w:t xml:space="preserve">the security is such that the end user tools do not modify the database.  </w:t>
-      </w:r>
-      <w:r>
-        <w:t xml:space="preserve">A special </w:t>
-      </w:r>
-      <w:r>
-        <w:rPr>
-          <w:u w:val="single"/>
-        </w:rPr>
-        <w:t>read only user</w:t>
-      </w:r>
+        <w:t>UQuery002 – find duplicate customers based on company.</w:t>
+      </w:r>
+    </w:p>
+    <w:p>
+      <w:r>
+        <w:t>UQuery003 – profile of current subscribers</w:t>
+      </w:r>
+    </w:p>
+    <w:p/>
+    <w:p>
+      <w:pPr>
+        <w:pStyle w:val="Heading2"/>
+      </w:pPr>
+      <w:bookmarkStart w:id="60" w:name="_Toc514918668"/>
+      <w:r>
+        <w:t>Invoices and payments statement</w:t>
+      </w:r>
+      <w:bookmarkEnd w:id="60"/>
+    </w:p>
+    <w:p/>
+    <w:p>
+      <w:pPr>
+        <w:pStyle w:val="Heading3"/>
+      </w:pPr>
+      <w:r>
+        <w:t>Checkpoint</w:t>
+      </w:r>
+      <w:r>
+        <w:t xml:space="preserve"> processing</w:t>
+      </w:r>
+    </w:p>
+    <w:p/>
+    <w:p>
+      <w:r>
+        <w:t>Because we do not want statements to grow ad infinitum, we keep, in the Customer record, checkpoint dates.</w:t>
+      </w:r>
+    </w:p>
+    <w:p/>
+    <w:p>
+      <w:r>
+        <w:t>CheckpointDatePayment</w:t>
+      </w:r>
+    </w:p>
+    <w:p/>
+    <w:p>
+      <w:r>
+        <w:t>CheckpointDateInvoice</w:t>
+      </w:r>
+    </w:p>
+    <w:p/>
+    <w:p>
+      <w:pPr>
+        <w:pStyle w:val="Heading3"/>
+      </w:pPr>
+      <w:r>
+        <w:t>Related transactions</w:t>
+      </w:r>
+    </w:p>
+    <w:p>
+      <w:r>
+        <w:t>Gross amounts are modified by related transactions:</w:t>
+      </w:r>
+    </w:p>
+    <w:p>
+      <w:r>
+        <w:t>The modifier transactions places transactionid of the gross transaction in Reference2.</w:t>
+      </w:r>
+    </w:p>
+    <w:p/>
+    <w:p/>
+    <w:p>
+      <w:r>
+        <w:t>Net Invoice = Invoice, CreditNote, WriteOffMoney, ReverseWriteoffMoney. Grouped by InvoiceId</w:t>
+      </w:r>
+    </w:p>
+    <w:p/>
+    <w:p>
+      <w:r>
+        <w:t xml:space="preserve">Net Payment = Payment, ReversePayment, Refund. Grouped by Original Payment Transactionid. </w:t>
+      </w:r>
+    </w:p>
+    <w:p/>
+    <w:p>
+      <w:r>
+        <w:t xml:space="preserve">There is a difference between Liability that relates the movement of money and goods, as opposed to Invoices and payments, that is focussed on contractual agreements between the parties. </w:t>
+      </w:r>
+    </w:p>
+    <w:p>
+      <w:r>
+        <w:t>Note that deliveries are NOT shown on Invoices and Payments!</w:t>
+      </w:r>
+    </w:p>
+    <w:p/>
+    <w:p>
+      <w:r>
+        <w:t xml:space="preserve">A subscription is smallest building block of a contract. </w:t>
+      </w:r>
+    </w:p>
+    <w:p>
+      <w:r>
+        <w:t>By the same token, a Creditnote Operates at the level of a transaction and thus only indirectly on the level of an Invoice.</w:t>
+      </w:r>
+    </w:p>
+    <w:p/>
+    <w:p/>
+    <w:p>
+      <w:r>
+        <w:t>Subscriptions can be grouped together in what is called a package and that is associated with a promotion</w:t>
+      </w:r>
+      <w:r>
+        <w:t>??? Not supported anymore?</w:t>
+      </w:r>
+    </w:p>
+    <w:p/>
+    <w:p>
+      <w:r>
+        <w:t xml:space="preserve">More than one subscription can be grouped together under a single invoice. </w:t>
+      </w:r>
+    </w:p>
+    <w:p/>
+    <w:p>
+      <w:pPr>
+        <w:pStyle w:val="Heading3"/>
+      </w:pPr>
+      <w:r>
+        <w:t>CustomerData.PopulateInvoice</w:t>
+      </w:r>
+    </w:p>
+    <w:p/>
+    <w:p>
+      <w:r>
+        <w:t>This C# code calls a stored procedure (DataContext_Invoices_Payements</w:t>
+      </w:r>
+      <w:r>
+        <w:t>)</w:t>
+      </w:r>
+      <w:r>
+        <w:t xml:space="preserve"> to get the raw data, that now has to be processed further.</w:t>
+      </w:r>
+    </w:p>
+    <w:p>
+      <w:r>
+        <w:t>The only purpose of this method is to prepare a source for the Statement.</w:t>
+      </w:r>
+    </w:p>
+    <w:p>
+      <w:r>
+        <w:t>So, it is assumed, at this point, that the allocation of the payments have been done.</w:t>
+      </w:r>
+    </w:p>
+    <w:p/>
+    <w:p>
+      <w:r>
+        <w:t>The purpose of the C# processing seems to be to set the balances</w:t>
+      </w:r>
+      <w:r>
+        <w:t>,</w:t>
+      </w:r>
+    </w:p>
+    <w:p/>
+    <w:p>
+      <w:r>
+        <w:t>Note that the stored procedure sets all rows to FirstRow is true.</w:t>
+      </w:r>
+    </w:p>
+    <w:p>
+      <w:r>
+        <w:t>Mark the entries as FirstRow and LastRow.</w:t>
+      </w:r>
+    </w:p>
+    <w:p>
+      <w:r>
+        <w:t>If a row is the first row in the payments or in the invoices, it is marked as FirstRow = true.</w:t>
+      </w:r>
+    </w:p>
+    <w:p>
+      <w:r>
+        <w:t>Likewise, the last row in each group is marked as LastRow = true.</w:t>
+      </w:r>
+    </w:p>
+    <w:p>
+      <w:r>
+        <w:t>So, the rows marked as LastRow contain the totals of the group, and in the datagrid they are marked with a yellow background.</w:t>
+      </w:r>
+    </w:p>
+    <w:p/>
+    <w:p>
+      <w:r>
+        <w:t>It does not seem as though FirstRow is used in CustomerPicker code.</w:t>
+      </w:r>
+    </w:p>
+    <w:p>
+      <w:r>
+        <w:t>Both are used in StatementControl2, however.</w:t>
+      </w:r>
+    </w:p>
+    <w:p/>
+    <w:p/>
+    <w:p/>
+    <w:p>
+      <w:r>
+        <w:t>Note also that the Transactionid for ReversePayment a</w:t>
+      </w:r>
+      <w:r>
+        <w:t>n</w:t>
+      </w:r>
+      <w:r>
+        <w:t>d for Refund refers to the PaymentId involved. So there will be duplicate TransactionIds.</w:t>
+      </w:r>
+    </w:p>
+    <w:p>
+      <w:r>
+        <w:t>The field ‘InvoiceBalance applies both to payments and to invoices.</w:t>
+      </w:r>
+    </w:p>
+    <w:p/>
+    <w:p/>
+    <w:p/>
+    <w:p/>
+    <w:p/>
+    <w:p>
+      <w:r>
+        <w:t>Cleanup Operation AllocatePaymentToInvoice</w:t>
+      </w:r>
+      <w:r>
+        <w:t>??</w:t>
+      </w:r>
+    </w:p>
+    <w:p/>
+    <w:p>
+      <w:r>
+        <w:t>The difference between a Creditnote and Writeoffmoney is a temporal one.</w:t>
+      </w:r>
+    </w:p>
+    <w:p>
+      <w:r>
+        <w:lastRenderedPageBreak/>
+        <w:t>In the case of a creditnote, the value of the invoice is reduced and what will be delivered is reduced.</w:t>
+      </w:r>
+    </w:p>
+    <w:p/>
+    <w:p>
+      <w:r>
+        <w:t xml:space="preserve">In the case of the Writeoff Money the meerchandice has already been delivered at the price as indicated on the invoice, but we will never get paid the full amount as specified on the invoice. The user will pay less and that will be our loss – our loss that has to be written off. </w:t>
+      </w:r>
+    </w:p>
+    <w:p/>
+    <w:p/>
+    <w:p/>
+    <w:p/>
+    <w:p/>
+    <w:p>
+      <w:r>
+        <w:t>Remove all entries with operation WriteOffMoney or ReverseWriteOffMoney.    Why?</w:t>
+      </w:r>
+    </w:p>
+    <w:p/>
+    <w:p/>
+    <w:p/>
+    <w:p/>
+    <w:p/>
+    <w:p/>
+    <w:p/>
+    <w:p/>
+    <w:p/>
+    <w:p/>
+    <w:p/>
+    <w:p/>
+    <w:p/>
+    <w:p/>
+    <w:p>
+      <w:pPr>
+        <w:pStyle w:val="Heading3"/>
+      </w:pPr>
+      <w:r>
+        <w:t>Capture date versus Effective date versus related transactions</w:t>
+      </w:r>
+    </w:p>
+    <w:p/>
+    <w:p>
+      <w:r>
+        <w:t>For payments, there could be a difference between the capture date. E.g. payments are sometimes captured late because the customer misplaced it to another account.</w:t>
+      </w:r>
+    </w:p>
+    <w:p>
       <w:r>
         <w:t xml:space="preserve"> </w:t>
       </w:r>
-      <w:r>
-        <w:t>is employed for this purpose.</w:t>
+    </w:p>
+    <w:p/>
+    <w:p>
+      <w:pPr>
+        <w:pStyle w:val="Heading3"/>
+      </w:pPr>
+      <w:bookmarkStart w:id="61" w:name="_Toc514918669"/>
+      <w:r>
+        <w:t>Filtering</w:t>
+      </w:r>
+      <w:bookmarkEnd w:id="61"/>
+    </w:p>
+    <w:p/>
+    <w:p>
+      <w:r>
+        <w:lastRenderedPageBreak/>
+        <w:t xml:space="preserve">After that a split is made by summarising the data prior to FromDate into operation </w:t>
+      </w:r>
+      <w:r>
+        <w:t xml:space="preserve">29 called </w:t>
+      </w:r>
+      <w:r>
+        <w:t>“</w:t>
+      </w:r>
+      <w:r>
+        <w:t>brought forward</w:t>
+      </w:r>
+      <w:r>
+        <w:t>”</w:t>
+      </w:r>
+      <w:r>
+        <w:t>.  Note that the value showed there pertains only to balance of payment, and has nothing to do with the deliveries or the allocation of payments.</w:t>
+      </w:r>
+      <w:r>
+        <w:t xml:space="preserve">  </w:t>
+      </w:r>
+    </w:p>
+    <w:p/>
+    <w:p>
+      <w:r>
+        <w:t>NB We do not show credit notes on the statement, but it is factored into the balance.</w:t>
+      </w:r>
+    </w:p>
+    <w:p/>
+    <w:p>
+      <w:pPr>
+        <w:pStyle w:val="Heading3"/>
+      </w:pPr>
+      <w:bookmarkStart w:id="62" w:name="_Toc514918670"/>
+      <w:r>
+        <w:t>Past method.</w:t>
+      </w:r>
+      <w:bookmarkEnd w:id="62"/>
+    </w:p>
+    <w:p/>
+    <w:p>
+      <w:r>
+        <w:t>Rather than just look it up from transactions of operation = 16, it is recalculated so as to take into consideration any modifications that might have taken place in the mean time. Thus, the only purpose of the first part and of #SubscriptionTransactions is to find the values of the subscriptions.</w:t>
+      </w:r>
+    </w:p>
+    <w:p>
+      <w:r>
+        <w:t xml:space="preserve">  </w:t>
+      </w:r>
+    </w:p>
+    <w:p/>
+    <w:p>
+      <w:pPr>
+        <w:pStyle w:val="Heading1"/>
+      </w:pPr>
+      <w:bookmarkStart w:id="63" w:name="_Toc514918671"/>
+      <w:r>
+        <w:t>Business Intelligence Reports</w:t>
+      </w:r>
+      <w:bookmarkEnd w:id="63"/>
+    </w:p>
+    <w:p/>
+    <w:p>
+      <w:pPr>
+        <w:rPr>
+          <w:lang w:val="en-GB"/>
+        </w:rPr>
+      </w:pPr>
+      <w:r>
+        <w:rPr>
+          <w:lang w:val="en-GB"/>
+        </w:rPr>
+        <w:t xml:space="preserve">There are many other dimensions on which the data can be sliced and diced, and in future some of it could be included into the operational system, but we are not at that point yet. </w:t>
+      </w:r>
+    </w:p>
+    <w:p>
+      <w:pPr>
+        <w:rPr>
+          <w:lang w:val="en-GB"/>
+        </w:rPr>
+      </w:pPr>
+    </w:p>
+    <w:p>
+      <w:pPr>
+        <w:rPr>
+          <w:lang w:val="en-GB"/>
+        </w:rPr>
+      </w:pPr>
+      <w:r>
+        <w:rPr>
+          <w:lang w:val="en-GB"/>
+        </w:rPr>
+        <w:t xml:space="preserve">A better way to do queries, than using the SQL hierarchical classification is via a cube in the SubsDW data warehouse.  This has been done in the past, but the data warehouse is not currently updated on a regular basis. The ETL tools to do that is availible, should the need arise. </w:t>
+      </w:r>
+    </w:p>
+    <w:p/>
+    <w:p>
+      <w:r>
+        <w:t>See Subscription.pptx.</w:t>
+      </w:r>
+    </w:p>
+    <w:p/>
+    <w:p/>
+    <w:p>
+      <w:pPr>
+        <w:pStyle w:val="Heading1"/>
+      </w:pPr>
+      <w:bookmarkStart w:id="64" w:name="_Toc514918672"/>
+      <w:r>
+        <w:t>Diagnostic reports</w:t>
+      </w:r>
+      <w:bookmarkEnd w:id="64"/>
+    </w:p>
+    <w:p/>
+    <w:p>
+      <w:r>
+        <w:t xml:space="preserve">The tools directory contains the SQL used for migration, plus diagnostic scripts. </w:t>
       </w:r>
     </w:p>
     <w:p/>
@@ -15654,502 +16210,26 @@
       <w:pPr>
         <w:pStyle w:val="Heading2"/>
       </w:pPr>
-      <w:bookmarkStart w:id="58" w:name="_Toc514918666"/>
-      <w:r>
-        <w:t>Reporting Services</w:t>
-      </w:r>
-      <w:bookmarkEnd w:id="58"/>
-    </w:p>
-    <w:p/>
-    <w:p>
-      <w:r>
-        <w:t xml:space="preserve">For human readable data, tables have been defined with names that end with Detail, e.g. SubscriptionDetail for repeatable data items and ReportInfo for non-repeatable items. </w:t>
-      </w:r>
-    </w:p>
-    <w:p/>
-    <w:p>
-      <w:r>
-        <w:t>In reporting Services, I use embedded reports, rather than external reports. The reason is that too many redundant  .rdlc files were hanging around, causing</w:t>
-      </w:r>
-      <w:r>
-        <w:t xml:space="preserve"> confusion and deployment problems. </w:t>
-      </w:r>
-      <w:r>
-        <w:t xml:space="preserve">  </w:t>
-      </w:r>
-      <w:r>
-        <w:t>Also, there is no need to replace reports on the fly.</w:t>
-      </w:r>
-    </w:p>
-    <w:p>
-      <w:pPr>
-        <w:pStyle w:val="Heading2"/>
-      </w:pPr>
-      <w:bookmarkStart w:id="59" w:name="_Toc514918667"/>
+      <w:bookmarkStart w:id="65" w:name="_Toc514918673"/>
       <w:r>
         <w:t>Stored procedures</w:t>
       </w:r>
-      <w:bookmarkEnd w:id="59"/>
-    </w:p>
-    <w:p/>
-    <w:p>
-      <w:r>
-        <w:t>The following stored procedures have been created already:</w:t>
-      </w:r>
-    </w:p>
-    <w:p/>
-    <w:p>
-      <w:r>
-        <w:t>UQuery001 – find duplicate customer based on surname.</w:t>
-      </w:r>
-    </w:p>
-    <w:p>
-      <w:r>
-        <w:t>UQuery002 – find duplicate customers based on company.</w:t>
-      </w:r>
-    </w:p>
-    <w:p>
-      <w:r>
-        <w:t>UQuery003 – profile of current subscribers</w:t>
-      </w:r>
-    </w:p>
-    <w:p/>
-    <w:p>
-      <w:pPr>
-        <w:pStyle w:val="Heading2"/>
-      </w:pPr>
-      <w:bookmarkStart w:id="60" w:name="_Toc514918668"/>
-      <w:r>
-        <w:t>Invoices and payments statement</w:t>
-      </w:r>
-      <w:bookmarkEnd w:id="60"/>
+      <w:bookmarkEnd w:id="65"/>
+    </w:p>
+    <w:p/>
+    <w:p>
+      <w:r>
+        <w:t>There are cases where we keep redundant data for the sake of performance and end user simplicity. But this opens a consistency danger, which has to be checked for .</w:t>
+      </w:r>
     </w:p>
     <w:p/>
     <w:p>
       <w:pPr>
         <w:pStyle w:val="Heading3"/>
       </w:pPr>
-      <w:r>
-        <w:t>Checkpoint</w:t>
-      </w:r>
-      <w:r>
-        <w:t xml:space="preserve"> processing</w:t>
-      </w:r>
-    </w:p>
-    <w:p/>
-    <w:p>
-      <w:r>
-        <w:t>Because we do not want statements to grow ad infinitum, we keep, in the Customer record, checkpoint dates.</w:t>
-      </w:r>
-    </w:p>
-    <w:p/>
-    <w:p>
-      <w:r>
-        <w:t>CheckpointDatePayment</w:t>
-      </w:r>
-    </w:p>
-    <w:p/>
-    <w:p>
-      <w:r>
-        <w:t>CheckpointDateInvoice</w:t>
-      </w:r>
-    </w:p>
-    <w:p/>
-    <w:p>
-      <w:pPr>
-        <w:pStyle w:val="Heading3"/>
-      </w:pPr>
-      <w:r>
-        <w:t>Related transactions</w:t>
-      </w:r>
-    </w:p>
-    <w:p>
+      <w:bookmarkStart w:id="66" w:name="_Toc514918674"/>
       <w:r>
         <w:lastRenderedPageBreak/>
-        <w:t>Gross amounts are modified by related transactions:</w:t>
-      </w:r>
-    </w:p>
-    <w:p>
-      <w:r>
-        <w:t>The modifier transactions places transactionid of the gross transaction in Reference2.</w:t>
-      </w:r>
-    </w:p>
-    <w:p/>
-    <w:p/>
-    <w:p>
-      <w:r>
-        <w:t>Net Invoice = Invoice, CreditNote, WriteOffMoney, ReverseWriteoffMoney. Grouped by InvoiceId</w:t>
-      </w:r>
-    </w:p>
-    <w:p/>
-    <w:p>
-      <w:r>
-        <w:t xml:space="preserve">Net Payment = Payment, ReversePayment, Refund. Grouped by Original Payment Transactionid. </w:t>
-      </w:r>
-    </w:p>
-    <w:p/>
-    <w:p>
-      <w:r>
-        <w:t xml:space="preserve">There is a difference between Liability that relates the movement of money and goods, as opposed to Invoices and payments, that is focussed on contractual agreements between the parties. </w:t>
-      </w:r>
-    </w:p>
-    <w:p>
-      <w:r>
-        <w:t>Note that deliveries are NOT shown on Invoices and Payments!</w:t>
-      </w:r>
-    </w:p>
-    <w:p/>
-    <w:p>
-      <w:r>
-        <w:t xml:space="preserve">A subscription is smallest building block of a contract. </w:t>
-      </w:r>
-    </w:p>
-    <w:p>
-      <w:r>
-        <w:t>By the same token, a Creditnote Operates at the level of a transaction and thus only indirectly on the level of an Invoice.</w:t>
-      </w:r>
-    </w:p>
-    <w:p/>
-    <w:p/>
-    <w:p>
-      <w:r>
-        <w:t>Subscriptions can be grouped together in what is called a package and that is associated with a promotion</w:t>
-      </w:r>
-      <w:r>
-        <w:t>??? Not supported anymore?</w:t>
-      </w:r>
-    </w:p>
-    <w:p/>
-    <w:p>
-      <w:r>
-        <w:t xml:space="preserve">More than one subscription can be grouped together under a single invoice. </w:t>
-      </w:r>
-    </w:p>
-    <w:p/>
-    <w:p>
-      <w:pPr>
-        <w:pStyle w:val="Heading3"/>
-      </w:pPr>
-      <w:r>
-        <w:t>CustomerData.PopulateInvoice</w:t>
-      </w:r>
-    </w:p>
-    <w:p/>
-    <w:p>
-      <w:r>
-        <w:t>This C# code calls a stored procedure (DataContext_Invoices_Payements</w:t>
-      </w:r>
-      <w:r>
-        <w:t>)</w:t>
-      </w:r>
-      <w:r>
-        <w:t xml:space="preserve"> to get the raw data, that now has to be processed further.</w:t>
-      </w:r>
-    </w:p>
-    <w:p>
-      <w:r>
-        <w:t>The only purpose of this method is to prepare a source for the Statement.</w:t>
-      </w:r>
-    </w:p>
-    <w:p>
-      <w:r>
-        <w:t>So, it is assumed, at this point, that the allocation of the payments have been done.</w:t>
-      </w:r>
-    </w:p>
-    <w:p/>
-    <w:p>
-      <w:r>
-        <w:t>The purpose of the C# processing seems to be to set the balances</w:t>
-      </w:r>
-      <w:r>
-        <w:t>,</w:t>
-      </w:r>
-    </w:p>
-    <w:p/>
-    <w:p>
-      <w:r>
-        <w:t>Note that the stored procedure sets all rows to FirstRow is true.</w:t>
-      </w:r>
-    </w:p>
-    <w:p>
-      <w:r>
-        <w:t>Mark the entries as FirstRow and LastRow.</w:t>
-      </w:r>
-    </w:p>
-    <w:p>
-      <w:r>
-        <w:t>If a row is the first row in the payments or in the invoices, it is marked as FirstRow = true.</w:t>
-      </w:r>
-    </w:p>
-    <w:p>
-      <w:r>
-        <w:t>Likewise, the last row in each group is marked as LastRow = true.</w:t>
-      </w:r>
-    </w:p>
-    <w:p>
-      <w:r>
-        <w:t>So, the rows marked as LastRow contain the totals of the group, and in the datagrid they are marked with a yellow background.</w:t>
-      </w:r>
-    </w:p>
-    <w:p/>
-    <w:p>
-      <w:r>
-        <w:t>It does not seem as though FirstRow is used in CustomerPicker code.</w:t>
-      </w:r>
-    </w:p>
-    <w:p>
-      <w:r>
-        <w:t>Both are used in StatementControl2, however.</w:t>
-      </w:r>
-    </w:p>
-    <w:p/>
-    <w:p/>
-    <w:p/>
-    <w:p>
-      <w:r>
-        <w:t>Note also that the Transactionid for ReversePayment a</w:t>
-      </w:r>
-      <w:r>
-        <w:t>n</w:t>
-      </w:r>
-      <w:r>
-        <w:t>d for Refund refers to the PaymentId involved. So there will be duplicate TransactionIds.</w:t>
-      </w:r>
-    </w:p>
-    <w:p>
-      <w:r>
-        <w:t>The field ‘InvoiceBalance applies both to payments and to invoices.</w:t>
-      </w:r>
-    </w:p>
-    <w:p/>
-    <w:p/>
-    <w:p/>
-    <w:p/>
-    <w:p/>
-    <w:p>
-      <w:r>
-        <w:t>Cleanup Operation AllocatePaymentToInvoice</w:t>
-      </w:r>
-      <w:r>
-        <w:t>??</w:t>
-      </w:r>
-    </w:p>
-    <w:p/>
-    <w:p>
-      <w:r>
-        <w:t>The difference between a Creditnote and Writeoffmoney is a temporal one.</w:t>
-      </w:r>
-    </w:p>
-    <w:p>
-      <w:r>
-        <w:t>In the case of a creditnote, the value of the invoice is reduced and what will be delivered is reduced.</w:t>
-      </w:r>
-    </w:p>
-    <w:p/>
-    <w:p>
-      <w:r>
-        <w:t xml:space="preserve">In the case of the Writeoff Money the meerchandice has already been delivered at the price as indicated on the invoice, but we will never get paid the full amount as specified on the invoice. The user will pay less and that will be our loss – our loss that has to be written off. </w:t>
-      </w:r>
-    </w:p>
-    <w:p/>
-    <w:p/>
-    <w:p/>
-    <w:p/>
-    <w:p/>
-    <w:p>
-      <w:r>
-        <w:t>Remove all entries with operation WriteOffMoney or ReverseWriteOffMoney.    Why?</w:t>
-      </w:r>
-    </w:p>
-    <w:p/>
-    <w:p/>
-    <w:p/>
-    <w:p/>
-    <w:p/>
-    <w:p/>
-    <w:p/>
-    <w:p/>
-    <w:p/>
-    <w:p/>
-    <w:p/>
-    <w:p/>
-    <w:p/>
-    <w:p/>
-    <w:p>
-      <w:pPr>
-        <w:pStyle w:val="Heading3"/>
-      </w:pPr>
-      <w:r>
-        <w:t>Capture date versus Effective date versus related transactions</w:t>
-      </w:r>
-    </w:p>
-    <w:p/>
-    <w:p>
-      <w:r>
-        <w:t>For payments, there could be a difference between the capture date. E.g. payments are sometimes captured late because the customer misplaced it to another account.</w:t>
-      </w:r>
-    </w:p>
-    <w:p>
-      <w:r>
-        <w:t xml:space="preserve"> </w:t>
-      </w:r>
-    </w:p>
-    <w:p/>
-    <w:p>
-      <w:pPr>
-        <w:pStyle w:val="Heading3"/>
-      </w:pPr>
-      <w:bookmarkStart w:id="61" w:name="_Toc514918669"/>
-      <w:r>
-        <w:t>Filtering</w:t>
-      </w:r>
-      <w:bookmarkEnd w:id="61"/>
-    </w:p>
-    <w:p/>
-    <w:p>
-      <w:r>
-        <w:t xml:space="preserve">After that a split is made by summarising the data prior to FromDate into operation </w:t>
-      </w:r>
-      <w:r>
-        <w:t xml:space="preserve">29 called </w:t>
-      </w:r>
-      <w:r>
-        <w:t>“</w:t>
-      </w:r>
-      <w:r>
-        <w:t>brought forward</w:t>
-      </w:r>
-      <w:r>
-        <w:t>”</w:t>
-      </w:r>
-      <w:r>
-        <w:t>.  Note that the value showed there pertains only to balance of payment, and has nothing to do with the deliveries or the allocation of payments.</w:t>
-      </w:r>
-      <w:r>
-        <w:t xml:space="preserve">  </w:t>
-      </w:r>
-    </w:p>
-    <w:p/>
-    <w:p>
-      <w:r>
-        <w:t>NB We do not show credit notes on the statement, but it is factored into the balance.</w:t>
-      </w:r>
-    </w:p>
-    <w:p/>
-    <w:p>
-      <w:pPr>
-        <w:pStyle w:val="Heading3"/>
-      </w:pPr>
-      <w:bookmarkStart w:id="62" w:name="_Toc514918670"/>
-      <w:r>
-        <w:t>Past method.</w:t>
-      </w:r>
-      <w:bookmarkEnd w:id="62"/>
-    </w:p>
-    <w:p/>
-    <w:p>
-      <w:r>
-        <w:t>Rather than just look it up from transactions of operation = 16, it is recalculated so as to take into consideration any modifications that might have taken place in the mean time. Thus, the only purpose of the first part and of #SubscriptionTransactions is to find the values of the subscriptions.</w:t>
-      </w:r>
-    </w:p>
-    <w:p>
-      <w:r>
-        <w:t xml:space="preserve">  </w:t>
-      </w:r>
-    </w:p>
-    <w:p/>
-    <w:p>
-      <w:pPr>
-        <w:pStyle w:val="Heading1"/>
-      </w:pPr>
-      <w:bookmarkStart w:id="63" w:name="_Toc514918671"/>
-      <w:r>
-        <w:t>Business Intelligence Reports</w:t>
-      </w:r>
-      <w:bookmarkEnd w:id="63"/>
-    </w:p>
-    <w:p/>
-    <w:p>
-      <w:pPr>
-        <w:rPr>
-          <w:lang w:val="en-GB"/>
-        </w:rPr>
-      </w:pPr>
-      <w:r>
-        <w:rPr>
-          <w:lang w:val="en-GB"/>
-        </w:rPr>
-        <w:t xml:space="preserve">There are many other dimensions on which the data can be sliced and diced, and in future some of it could be included into the operational system, but we are not at that point yet. </w:t>
-      </w:r>
-    </w:p>
-    <w:p>
-      <w:pPr>
-        <w:rPr>
-          <w:lang w:val="en-GB"/>
-        </w:rPr>
-      </w:pPr>
-    </w:p>
-    <w:p>
-      <w:pPr>
-        <w:rPr>
-          <w:lang w:val="en-GB"/>
-        </w:rPr>
-      </w:pPr>
-      <w:r>
-        <w:rPr>
-          <w:lang w:val="en-GB"/>
-        </w:rPr>
-        <w:t xml:space="preserve">A better way to do queries, than using the SQL hierarchical classification is via a cube in the SubsDW data warehouse.  This has been done in the past, but the data warehouse is not currently updated on a regular basis. The ETL tools to do that is availible, should the need arise. </w:t>
-      </w:r>
-    </w:p>
-    <w:p/>
-    <w:p>
-      <w:r>
-        <w:t>See Subscription.pptx.</w:t>
-      </w:r>
-    </w:p>
-    <w:p/>
-    <w:p/>
-    <w:p>
-      <w:pPr>
-        <w:pStyle w:val="Heading1"/>
-      </w:pPr>
-      <w:bookmarkStart w:id="64" w:name="_Toc514918672"/>
-      <w:r>
-        <w:t>Diagnostic reports</w:t>
-      </w:r>
-      <w:bookmarkEnd w:id="64"/>
-    </w:p>
-    <w:p/>
-    <w:p>
-      <w:r>
-        <w:t xml:space="preserve">The tools directory contains the SQL used for migration, plus diagnostic scripts. </w:t>
-      </w:r>
-    </w:p>
-    <w:p/>
-    <w:p>
-      <w:pPr>
-        <w:pStyle w:val="Heading2"/>
-      </w:pPr>
-      <w:bookmarkStart w:id="65" w:name="_Toc514918673"/>
-      <w:r>
-        <w:t>Stored procedures</w:t>
-      </w:r>
-      <w:bookmarkEnd w:id="65"/>
-    </w:p>
-    <w:p/>
-    <w:p>
-      <w:r>
-        <w:t>There are cases where we keep redundant data for the sake of performance and end user simplicity. But this opens a consistency danger, which has to be checked for .</w:t>
-      </w:r>
-    </w:p>
-    <w:p/>
-    <w:p>
-      <w:pPr>
-        <w:pStyle w:val="Heading3"/>
-      </w:pPr>
-      <w:bookmarkStart w:id="66" w:name="_Toc514918674"/>
-      <w:r>
         <w:t>Diagnostic tools</w:t>
       </w:r>
       <w:bookmarkEnd w:id="66"/>
@@ -16727,6 +16807,7 @@
         <w:rPr>
           <w:lang w:val="en-GB"/>
         </w:rPr>
+        <w:lastRenderedPageBreak/>
         <w:t>Activate the batch. This is the batch job that runs on the WCF service.</w:t>
       </w:r>
     </w:p>
@@ -17407,6 +17488,7 @@
     <w:p/>
     <w:p>
       <w:r>
+        <w:lastRenderedPageBreak/>
         <w:t xml:space="preserve">It turned out that the time is consumed not so much with the loading of the data, than with the binding of the loaded data to the controls. Fortunately, with Dotnet4, a new feature, called virtualisation became available, by which the binding occurs only on the current entries.    </w:t>
       </w:r>
     </w:p>
@@ -17456,7 +17538,6 @@
       </w:pPr>
       <w:bookmarkStart w:id="82" w:name="_Toc514918690"/>
       <w:r>
-        <w:lastRenderedPageBreak/>
         <w:t>Deployment</w:t>
       </w:r>
       <w:bookmarkEnd w:id="82"/>
@@ -17946,181 +18027,180 @@
     <w:p/>
     <w:p>
       <w:r>
+        <w:t xml:space="preserve">The plan is to keep the status queue, but as soon as a new disk is sent to everybody, or as soon as e-mims is stopped, this dependency can be dropped. ( </w:t>
+      </w:r>
+      <w:smartTag w:uri="urn:schemas-microsoft-com:office:smarttags" w:element="PersonName">
+        <w:r>
+          <w:t>Hein Reitmann</w:t>
+        </w:r>
+      </w:smartTag>
+      <w:r>
+        <w:t xml:space="preserve"> ).</w:t>
+      </w:r>
+    </w:p>
+    <w:p/>
+    <w:p>
+      <w:pPr>
+        <w:pStyle w:val="Heading2"/>
+      </w:pPr>
+      <w:bookmarkStart w:id="87" w:name="_Toc514918695"/>
+      <w:r>
+        <w:t>Transactions</w:t>
+      </w:r>
+      <w:bookmarkEnd w:id="87"/>
+    </w:p>
+    <w:p/>
+    <w:p>
+      <w:r>
+        <w:t xml:space="preserve">It is easy to remove transactions, since nothing is dependent on them. </w:t>
+      </w:r>
+    </w:p>
+    <w:p>
+      <w:r>
+        <w:t>It is dependent on itself, however, i.e. you have to keep the balance of units and the balance of the money from the archive in the operational database.</w:t>
+      </w:r>
+    </w:p>
+    <w:p/>
+    <w:p>
+      <w:r>
+        <w:t>What happens on the second round – update if present.</w:t>
+      </w:r>
+    </w:p>
+    <w:p/>
+    <w:p>
+      <w:pPr>
+        <w:pStyle w:val="Heading2"/>
+      </w:pPr>
+      <w:bookmarkStart w:id="88" w:name="_Toc514918696"/>
+      <w:r>
+        <w:t>Subscriptions</w:t>
+      </w:r>
+      <w:bookmarkEnd w:id="88"/>
+    </w:p>
+    <w:p/>
+    <w:p>
+      <w:r>
+        <w:t>To archive the subscriptions, you have to archive the subscription plus the two tables dependent on it, i.e. Comments and SubscriptionIssue.</w:t>
+      </w:r>
+    </w:p>
+    <w:p/>
+    <w:p>
+      <w:pPr>
+        <w:pStyle w:val="Heading2"/>
+      </w:pPr>
+      <w:bookmarkStart w:id="89" w:name="_Toc514918697"/>
+      <w:r>
+        <w:t>Customers</w:t>
+      </w:r>
+      <w:bookmarkEnd w:id="89"/>
+    </w:p>
+    <w:p/>
+    <w:p>
+      <w:r>
+        <w:t>To be done. At the moment, some customers are just flagged as cancelled or active.</w:t>
+      </w:r>
+    </w:p>
+    <w:p/>
+    <w:p>
+      <w:pPr>
+        <w:pStyle w:val="Heading2"/>
+      </w:pPr>
+      <w:bookmarkStart w:id="90" w:name="_Toc514918698"/>
+      <w:r>
+        <w:t>Data warehouse</w:t>
+      </w:r>
+      <w:bookmarkEnd w:id="90"/>
+    </w:p>
+    <w:p/>
+    <w:p>
+      <w:r>
+        <w:t xml:space="preserve">Somehow the data warehouse will have to be populated from the archive and from the live database. </w:t>
+      </w:r>
+    </w:p>
+    <w:p/>
+    <w:p>
+      <w:pPr>
+        <w:pStyle w:val="Heading1"/>
+      </w:pPr>
+      <w:r>
+        <w:t>Mims shop</w:t>
+      </w:r>
+    </w:p>
+    <w:p/>
+    <w:p>
+      <w:pPr>
+        <w:pStyle w:val="Heading2"/>
+      </w:pPr>
+      <w:r>
+        <w:t>Company autocomplete functionality</w:t>
+      </w:r>
+    </w:p>
+    <w:p/>
+    <w:p>
+      <w:r>
+        <w:t>As soon as the Company &lt;input&gt; tag receives text, the autocomplete function is called.</w:t>
+      </w:r>
+    </w:p>
+    <w:p/>
+    <w:p>
+      <w:r>
+        <w:t>The autocomplete function then creates an  option list of &lt;div&gt; tags that represent all the companies that start with that substring.</w:t>
+      </w:r>
+    </w:p>
+    <w:p/>
+    <w:p>
+      <w:r>
+        <w:t>As soon as the form opens, the autocomplete function is called for the first time, and this sets up an event listener on the Company tag.</w:t>
+      </w:r>
+    </w:p>
+    <w:p/>
+    <w:p>
+      <w:r>
+        <w:t>Then a</w:t>
+      </w:r>
+      <w:r>
+        <w:t xml:space="preserve">s soon as </w:t>
+      </w:r>
+      <w:r>
+        <w:t>an event is raised on the Company tag, autocomplete is called again, presenting an option list.</w:t>
+      </w:r>
+    </w:p>
+    <w:p/>
+    <w:p>
+      <w:r>
+        <w:t xml:space="preserve">As soon as </w:t>
+      </w:r>
+      <w:r>
+        <w:t xml:space="preserve">one of those options </w:t>
+      </w:r>
+      <w:r>
+        <w:t>is</w:t>
+      </w:r>
+      <w:r>
+        <w:t xml:space="preserve"> selected, the selected entry appears in the Company &lt;input&gt; tag, and the option list is closed.</w:t>
+      </w:r>
+    </w:p>
+    <w:p/>
+    <w:p/>
+    <w:p/>
+    <w:p/>
+    <w:p/>
+    <w:p/>
+    <w:p/>
+    <w:p>
+      <w:pPr>
+        <w:pStyle w:val="Heading1"/>
+      </w:pPr>
+      <w:bookmarkStart w:id="91" w:name="_Toc514918699"/>
+      <w:r>
+        <w:t>Roadmap</w:t>
+      </w:r>
+      <w:bookmarkEnd w:id="91"/>
+    </w:p>
+    <w:p/>
+    <w:p>
+      <w:r>
         <w:lastRenderedPageBreak/>
-        <w:t xml:space="preserve">The plan is to keep the status queue, but as soon as a new disk is sent to everybody, or as soon as e-mims is stopped, this dependency can be dropped. ( </w:t>
-      </w:r>
-      <w:smartTag w:uri="urn:schemas-microsoft-com:office:smarttags" w:element="PersonName">
-        <w:r>
-          <w:t>Hein Reitmann</w:t>
-        </w:r>
-      </w:smartTag>
-      <w:r>
-        <w:t xml:space="preserve"> ).</w:t>
-      </w:r>
-    </w:p>
-    <w:p/>
-    <w:p>
-      <w:pPr>
-        <w:pStyle w:val="Heading2"/>
-      </w:pPr>
-      <w:bookmarkStart w:id="87" w:name="_Toc514918695"/>
-      <w:r>
-        <w:t>Transactions</w:t>
-      </w:r>
-      <w:bookmarkEnd w:id="87"/>
-    </w:p>
-    <w:p/>
-    <w:p>
-      <w:r>
-        <w:t xml:space="preserve">It is easy to remove transactions, since nothing is dependent on them. </w:t>
-      </w:r>
-    </w:p>
-    <w:p>
-      <w:r>
-        <w:t>It is dependent on itself, however, i.e. you have to keep the balance of units and the balance of the money from the archive in the operational database.</w:t>
-      </w:r>
-    </w:p>
-    <w:p/>
-    <w:p>
-      <w:r>
-        <w:t>What happens on the second round – update if present.</w:t>
-      </w:r>
-    </w:p>
-    <w:p/>
-    <w:p>
-      <w:pPr>
-        <w:pStyle w:val="Heading2"/>
-      </w:pPr>
-      <w:bookmarkStart w:id="88" w:name="_Toc514918696"/>
-      <w:r>
-        <w:t>Subscriptions</w:t>
-      </w:r>
-      <w:bookmarkEnd w:id="88"/>
-    </w:p>
-    <w:p/>
-    <w:p>
-      <w:r>
-        <w:t>To archive the subscriptions, you have to archive the subscription plus the two tables dependent on it, i.e. Comments and SubscriptionIssue.</w:t>
-      </w:r>
-    </w:p>
-    <w:p/>
-    <w:p>
-      <w:pPr>
-        <w:pStyle w:val="Heading2"/>
-      </w:pPr>
-      <w:bookmarkStart w:id="89" w:name="_Toc514918697"/>
-      <w:r>
-        <w:t>Customers</w:t>
-      </w:r>
-      <w:bookmarkEnd w:id="89"/>
-    </w:p>
-    <w:p/>
-    <w:p>
-      <w:r>
-        <w:t>To be done. At the moment, some customers are just flagged as cancelled or active.</w:t>
-      </w:r>
-    </w:p>
-    <w:p/>
-    <w:p>
-      <w:pPr>
-        <w:pStyle w:val="Heading2"/>
-      </w:pPr>
-      <w:bookmarkStart w:id="90" w:name="_Toc514918698"/>
-      <w:r>
-        <w:t>Data warehouse</w:t>
-      </w:r>
-      <w:bookmarkEnd w:id="90"/>
-    </w:p>
-    <w:p/>
-    <w:p>
-      <w:r>
-        <w:t xml:space="preserve">Somehow the data warehouse will have to be populated from the archive and from the live database. </w:t>
-      </w:r>
-    </w:p>
-    <w:p/>
-    <w:p>
-      <w:pPr>
-        <w:pStyle w:val="Heading1"/>
-      </w:pPr>
-      <w:r>
-        <w:t>Mims shop</w:t>
-      </w:r>
-    </w:p>
-    <w:p/>
-    <w:p>
-      <w:pPr>
-        <w:pStyle w:val="Heading2"/>
-      </w:pPr>
-      <w:r>
-        <w:t>Company autocomplete functionality</w:t>
-      </w:r>
-    </w:p>
-    <w:p/>
-    <w:p>
-      <w:r>
-        <w:lastRenderedPageBreak/>
-        <w:t>As soon as the Company &lt;input&gt; tag receives text, the autocomplete function is called.</w:t>
-      </w:r>
-    </w:p>
-    <w:p/>
-    <w:p>
-      <w:r>
-        <w:t>The autocomplete function then creates an  option list of &lt;div&gt; tags that represent all the companies that start with that substring.</w:t>
-      </w:r>
-    </w:p>
-    <w:p/>
-    <w:p>
-      <w:r>
-        <w:t>As soon as the form opens, the autocomplete function is called for the first time, and this sets up an event listener on the Company tag.</w:t>
-      </w:r>
-    </w:p>
-    <w:p/>
-    <w:p>
-      <w:r>
-        <w:t>Then a</w:t>
-      </w:r>
-      <w:r>
-        <w:t xml:space="preserve">s soon as </w:t>
-      </w:r>
-      <w:r>
-        <w:t>an event is raised on the Company tag, autocomplete is called again, presenting an option list.</w:t>
-      </w:r>
-    </w:p>
-    <w:p/>
-    <w:p>
-      <w:r>
-        <w:t xml:space="preserve">As soon as </w:t>
-      </w:r>
-      <w:r>
-        <w:t xml:space="preserve">one of those options </w:t>
-      </w:r>
-      <w:r>
-        <w:t>is</w:t>
-      </w:r>
-      <w:r>
-        <w:t xml:space="preserve"> selected, the selected entry appears in the Company &lt;input&gt; tag, and the option list is closed.</w:t>
-      </w:r>
-    </w:p>
-    <w:p/>
-    <w:p/>
-    <w:p/>
-    <w:p/>
-    <w:p/>
-    <w:p/>
-    <w:p/>
-    <w:p>
-      <w:pPr>
-        <w:pStyle w:val="Heading1"/>
-      </w:pPr>
-      <w:bookmarkStart w:id="91" w:name="_Toc514918699"/>
-      <w:r>
-        <w:t>Roadmap</w:t>
-      </w:r>
-      <w:bookmarkEnd w:id="91"/>
-    </w:p>
-    <w:p/>
-    <w:p>
-      <w:r>
         <w:t>Upgrade SQL server.</w:t>
       </w:r>
       <w:r>

</xml_diff>

<commit_message>
DO and SB fixes
</commit_message>
<xml_diff>
--- a/Subs.Data/Documentation/Specification.docx
+++ b/Subs.Data/Documentation/Specification.docx
@@ -8979,7 +8979,15 @@
         <w:t xml:space="preserve">This is a pure </w:t>
       </w:r>
       <w:r>
-        <w:t xml:space="preserve">MS Dotnet application. It does not rely on third party or open source components. The idea is to take advantage of the economies of expertise achievable by reusing Dotnet components. Due to the resolution of the building blocks in Dotnet, the system is very adaptable – if you know DotNet. </w:t>
+        <w:t xml:space="preserve">MS Dotnet application. It does not rely on third party or open source components. The idea is to take advantage of the economies of expertise achievable by reusing Dotnet components. Due to the resolution of the building blocks in Dotnet, the system is very adaptable – if you know </w:t>
+      </w:r>
+      <w:proofErr w:type="spellStart"/>
+      <w:r>
+        <w:t>DotNet</w:t>
+      </w:r>
+      <w:proofErr w:type="spellEnd"/>
+      <w:r>
+        <w:t xml:space="preserve">. </w:t>
       </w:r>
     </w:p>
     <w:p>
@@ -9075,7 +9083,23 @@
     <w:p/>
     <w:p>
       <w:r>
-        <w:t xml:space="preserve">The settings at the data tier pertains only to the design time environment. While not designing, it points to MIMSx (sic) deliberately, in order to prevent leakage to the run-time environment. There is no database called MIMSx. </w:t>
+        <w:t xml:space="preserve">The settings at the data tier pertains only to the design time environment. While not designing, it points to </w:t>
+      </w:r>
+      <w:proofErr w:type="spellStart"/>
+      <w:r>
+        <w:t>MIMSx</w:t>
+      </w:r>
+      <w:proofErr w:type="spellEnd"/>
+      <w:r>
+        <w:t xml:space="preserve"> (sic) deliberately, in order to prevent leakage to the run-time environment. There is no database called </w:t>
+      </w:r>
+      <w:proofErr w:type="spellStart"/>
+      <w:r>
+        <w:t>MIMSx</w:t>
+      </w:r>
+      <w:proofErr w:type="spellEnd"/>
+      <w:r>
+        <w:t xml:space="preserve">. </w:t>
       </w:r>
     </w:p>
     <w:p/>
@@ -9128,7 +9152,15 @@
         <w:t xml:space="preserve"> is kept in the subscription record</w:t>
       </w:r>
       <w:r>
-        <w:t xml:space="preserve"> and in the SubscriptionIssue records.</w:t>
+        <w:t xml:space="preserve"> and in the </w:t>
+      </w:r>
+      <w:proofErr w:type="spellStart"/>
+      <w:r>
+        <w:t>SubscriptionIssue</w:t>
+      </w:r>
+      <w:proofErr w:type="spellEnd"/>
+      <w:r>
+        <w:t xml:space="preserve"> records.</w:t>
       </w:r>
     </w:p>
     <w:p/>
@@ -9362,7 +9394,15 @@
     <w:p/>
     <w:p>
       <w:r>
-        <w:t>See table DeliveryCost.</w:t>
+        <w:t xml:space="preserve">See table </w:t>
+      </w:r>
+      <w:proofErr w:type="spellStart"/>
+      <w:r>
+        <w:t>DeliveryCost</w:t>
+      </w:r>
+      <w:proofErr w:type="spellEnd"/>
+      <w:r>
+        <w:t>.</w:t>
       </w:r>
     </w:p>
     <w:p/>
@@ -9466,11 +9506,47 @@
           <w:lang w:val="en-GB"/>
         </w:rPr>
       </w:pPr>
-      <w:r>
-        <w:rPr>
-          <w:lang w:val="en-GB"/>
-        </w:rPr>
-        <w:t>DeliveryMethod processing is implemented as a set of static classes, each inheriting the same signature from Subs.Data.DeliveryBase. The static classes are declared and defined in Subs.Data.DeliveryMethodsStatic.</w:t>
+      <w:proofErr w:type="spellStart"/>
+      <w:r>
+        <w:rPr>
+          <w:lang w:val="en-GB"/>
+        </w:rPr>
+        <w:t>DeliveryMethod</w:t>
+      </w:r>
+      <w:proofErr w:type="spellEnd"/>
+      <w:r>
+        <w:rPr>
+          <w:lang w:val="en-GB"/>
+        </w:rPr>
+        <w:t xml:space="preserve"> processing is implemented as a set of static classes, each inheriting the same signature from </w:t>
+      </w:r>
+      <w:proofErr w:type="spellStart"/>
+      <w:r>
+        <w:rPr>
+          <w:lang w:val="en-GB"/>
+        </w:rPr>
+        <w:t>Subs.Data.DeliveryBase</w:t>
+      </w:r>
+      <w:proofErr w:type="spellEnd"/>
+      <w:r>
+        <w:rPr>
+          <w:lang w:val="en-GB"/>
+        </w:rPr>
+        <w:t xml:space="preserve">. The static classes are declared and defined in </w:t>
+      </w:r>
+      <w:proofErr w:type="spellStart"/>
+      <w:r>
+        <w:rPr>
+          <w:lang w:val="en-GB"/>
+        </w:rPr>
+        <w:t>Subs.Data.DeliveryMethodsStatic</w:t>
+      </w:r>
+      <w:proofErr w:type="spellEnd"/>
+      <w:r>
+        <w:rPr>
+          <w:lang w:val="en-GB"/>
+        </w:rPr>
+        <w:t>.</w:t>
       </w:r>
     </w:p>
     <w:p>
@@ -9496,14 +9572,46 @@
           <w:snapToGrid/>
           <w:lang w:eastAsia="en-ZA"/>
         </w:rPr>
-        <w:t xml:space="preserve">When you validate a subscription, you select the relevant deliverymethod object and use it to do the job. </w:t>
-      </w:r>
+        <w:t xml:space="preserve">When you validate a subscription, you select the relevant </w:t>
+      </w:r>
+      <w:proofErr w:type="spellStart"/>
       <w:r>
         <w:rPr>
           <w:snapToGrid/>
           <w:lang w:eastAsia="en-ZA"/>
         </w:rPr>
-        <w:t xml:space="preserve">Because each delivery method is applicable only to certain situations, the choice of delivery method has to be validated. Each deliveryMethod also has its own pricing structure.  </w:t>
+        <w:t>deliverymethod</w:t>
+      </w:r>
+      <w:proofErr w:type="spellEnd"/>
+      <w:r>
+        <w:rPr>
+          <w:snapToGrid/>
+          <w:lang w:eastAsia="en-ZA"/>
+        </w:rPr>
+        <w:t xml:space="preserve"> object and use it to do the job. </w:t>
+      </w:r>
+      <w:r>
+        <w:rPr>
+          <w:snapToGrid/>
+          <w:lang w:eastAsia="en-ZA"/>
+        </w:rPr>
+        <w:t xml:space="preserve">Because each delivery method is applicable only to certain situations, the choice of delivery method has to be validated. Each </w:t>
+      </w:r>
+      <w:proofErr w:type="spellStart"/>
+      <w:r>
+        <w:rPr>
+          <w:snapToGrid/>
+          <w:lang w:eastAsia="en-ZA"/>
+        </w:rPr>
+        <w:t>deliveryMethod</w:t>
+      </w:r>
+      <w:proofErr w:type="spellEnd"/>
+      <w:r>
+        <w:rPr>
+          <w:snapToGrid/>
+          <w:lang w:eastAsia="en-ZA"/>
+        </w:rPr>
+        <w:t xml:space="preserve"> also has its own pricing structure.  </w:t>
       </w:r>
     </w:p>
     <w:p>
@@ -9824,7 +9932,15 @@
     </w:p>
     <w:p>
       <w:r>
-        <w:t xml:space="preserve">In order to be able to rerun the posting of the ALL XML, we put the whole validated proposal in XML. It is DeliveryDoc.DeliveryRecord. This is the source, both for the posting, and for the generation of the delivery method specific XML. IN the latter case, the XML is actually kinds of subsets of the original. </w:t>
+        <w:t xml:space="preserve">In order to be able to rerun the posting of the ALL XML, we put the whole validated proposal in XML. It is </w:t>
+      </w:r>
+      <w:proofErr w:type="spellStart"/>
+      <w:r>
+        <w:t>DeliveryDoc.DeliveryRecord</w:t>
+      </w:r>
+      <w:proofErr w:type="spellEnd"/>
+      <w:r>
+        <w:t xml:space="preserve">. This is the source, both for the posting, and for the generation of the delivery method specific XML. IN the latter case, the XML is actually kinds of subsets of the original. </w:t>
       </w:r>
     </w:p>
     <w:p>
@@ -10090,7 +10206,15 @@
     <w:p/>
     <w:p>
       <w:r>
-        <w:t xml:space="preserve">On the subscription screen, we differentiate between the dataset that carries the result of a selection, called subscriptionDoc1, and subscriptionPayer, which carries the cluster of a payer and all related subscriptions. </w:t>
+        <w:t xml:space="preserve">On the subscription screen, we differentiate between the dataset that carries the result of a selection, called subscriptionDoc1, and </w:t>
+      </w:r>
+      <w:proofErr w:type="spellStart"/>
+      <w:r>
+        <w:t>subscriptionPayer</w:t>
+      </w:r>
+      <w:proofErr w:type="spellEnd"/>
+      <w:r>
+        <w:t xml:space="preserve">, which carries the cluster of a payer and all related subscriptions. </w:t>
       </w:r>
     </w:p>
     <w:p/>
@@ -12655,7 +12779,23 @@
         <w:t xml:space="preserve">The system caters for different kinds of result sets, so as to provide information relevant to potential actions. </w:t>
       </w:r>
       <w:r>
-        <w:t>This is implemented by the use of two different user controls called SubscriptionDormantControl and SubscriptionDetailControl.</w:t>
+        <w:t xml:space="preserve">This is implemented by the use of two different user controls called </w:t>
+      </w:r>
+      <w:proofErr w:type="spellStart"/>
+      <w:r>
+        <w:t>SubscriptionDormantControl</w:t>
+      </w:r>
+      <w:proofErr w:type="spellEnd"/>
+      <w:r>
+        <w:t xml:space="preserve"> and </w:t>
+      </w:r>
+      <w:proofErr w:type="spellStart"/>
+      <w:r>
+        <w:t>SubscriptionDetailControl</w:t>
+      </w:r>
+      <w:proofErr w:type="spellEnd"/>
+      <w:r>
+        <w:t>.</w:t>
       </w:r>
     </w:p>
     <w:p/>
@@ -12853,9 +12993,11 @@
           <w:numId w:val="2"/>
         </w:numPr>
       </w:pPr>
+      <w:proofErr w:type="spellStart"/>
       <w:r>
         <w:t>UnitPerIssue</w:t>
       </w:r>
+      <w:proofErr w:type="spellEnd"/>
     </w:p>
     <w:p>
       <w:pPr>
@@ -12864,9 +13006,11 @@
           <w:numId w:val="2"/>
         </w:numPr>
       </w:pPr>
+      <w:proofErr w:type="spellStart"/>
       <w:r>
         <w:t>NumberOfIssues</w:t>
       </w:r>
+      <w:proofErr w:type="spellEnd"/>
     </w:p>
     <w:p/>
     <w:p>
@@ -13000,19 +13144,43 @@
         </w:numPr>
       </w:pPr>
       <w:r>
-        <w:t xml:space="preserve">Future      : SubscriptionIssue  </w:t>
-      </w:r>
-    </w:p>
-    <w:p/>
-    <w:p>
-      <w:r>
-        <w:t>In subscriptionIssue we use the following convention:</w:t>
-      </w:r>
-    </w:p>
-    <w:p/>
-    <w:p>
-      <w:r>
-        <w:t>When Unitsleft == 0, that means that all the copies have been delivered.</w:t>
+        <w:t xml:space="preserve">Future      : </w:t>
+      </w:r>
+      <w:proofErr w:type="spellStart"/>
+      <w:r>
+        <w:t>SubscriptionIssue</w:t>
+      </w:r>
+      <w:proofErr w:type="spellEnd"/>
+      <w:r>
+        <w:t xml:space="preserve">  </w:t>
+      </w:r>
+    </w:p>
+    <w:p/>
+    <w:p>
+      <w:r>
+        <w:t xml:space="preserve">In </w:t>
+      </w:r>
+      <w:proofErr w:type="spellStart"/>
+      <w:r>
+        <w:t>subscriptionIssue</w:t>
+      </w:r>
+      <w:proofErr w:type="spellEnd"/>
+      <w:r>
+        <w:t xml:space="preserve"> we use the following convention:</w:t>
+      </w:r>
+    </w:p>
+    <w:p/>
+    <w:p>
+      <w:r>
+        <w:t xml:space="preserve">When </w:t>
+      </w:r>
+      <w:proofErr w:type="spellStart"/>
+      <w:r>
+        <w:t>Unitsleft</w:t>
+      </w:r>
+      <w:proofErr w:type="spellEnd"/>
+      <w:r>
+        <w:t xml:space="preserve"> == 0, that means that all the copies have been delivered.</w:t>
       </w:r>
     </w:p>
     <w:p/>
@@ -13177,7 +13345,21 @@
         <w:rPr>
           <w:lang w:val="en-GB"/>
         </w:rPr>
-        <w:t>I will describe here how the state machine works on MIMS.DeliveryAddress2. Refer to Subs.ea.</w:t>
+        <w:t xml:space="preserve">I will describe here how the state machine works on MIMS.DeliveryAddress2. Refer to </w:t>
+      </w:r>
+      <w:proofErr w:type="spellStart"/>
+      <w:r>
+        <w:rPr>
+          <w:lang w:val="en-GB"/>
+        </w:rPr>
+        <w:t>Subs.ea</w:t>
+      </w:r>
+      <w:proofErr w:type="spellEnd"/>
+      <w:r>
+        <w:rPr>
+          <w:lang w:val="en-GB"/>
+        </w:rPr>
+        <w:t>.</w:t>
       </w:r>
     </w:p>
     <w:p>
@@ -13237,7 +13419,21 @@
         <w:rPr>
           <w:lang w:val="en-GB"/>
         </w:rPr>
-        <w:t>Each state object implements the same interface called ITabMovements. That interface specifies four methods:</w:t>
+        <w:t xml:space="preserve">Each state object implements the same interface called </w:t>
+      </w:r>
+      <w:proofErr w:type="spellStart"/>
+      <w:r>
+        <w:rPr>
+          <w:lang w:val="en-GB"/>
+        </w:rPr>
+        <w:t>ITabMovements</w:t>
+      </w:r>
+      <w:proofErr w:type="spellEnd"/>
+      <w:r>
+        <w:rPr>
+          <w:lang w:val="en-GB"/>
+        </w:rPr>
+        <w:t>. That interface specifies four methods:</w:t>
       </w:r>
     </w:p>
     <w:p>
@@ -13254,7 +13450,21 @@
         <w:rPr>
           <w:lang w:val="en-GB"/>
         </w:rPr>
-        <w:t>Bool ToSelect()</w:t>
+        <w:t xml:space="preserve">Bool </w:t>
+      </w:r>
+      <w:proofErr w:type="spellStart"/>
+      <w:r>
+        <w:rPr>
+          <w:lang w:val="en-GB"/>
+        </w:rPr>
+        <w:t>ToSelect</w:t>
+      </w:r>
+      <w:proofErr w:type="spellEnd"/>
+      <w:r>
+        <w:rPr>
+          <w:lang w:val="en-GB"/>
+        </w:rPr>
+        <w:t>()</w:t>
       </w:r>
     </w:p>
     <w:p>
@@ -13271,7 +13481,21 @@
         <w:rPr>
           <w:lang w:val="en-GB"/>
         </w:rPr>
-        <w:t>Bool ToUpdate()</w:t>
+        <w:t xml:space="preserve">Bool </w:t>
+      </w:r>
+      <w:proofErr w:type="spellStart"/>
+      <w:r>
+        <w:rPr>
+          <w:lang w:val="en-GB"/>
+        </w:rPr>
+        <w:t>ToUpdate</w:t>
+      </w:r>
+      <w:proofErr w:type="spellEnd"/>
+      <w:r>
+        <w:rPr>
+          <w:lang w:val="en-GB"/>
+        </w:rPr>
+        <w:t>()</w:t>
       </w:r>
     </w:p>
     <w:p>
@@ -13288,7 +13512,21 @@
         <w:rPr>
           <w:lang w:val="en-GB"/>
         </w:rPr>
-        <w:t>Bool ToLog()</w:t>
+        <w:t xml:space="preserve">Bool </w:t>
+      </w:r>
+      <w:proofErr w:type="spellStart"/>
+      <w:r>
+        <w:rPr>
+          <w:lang w:val="en-GB"/>
+        </w:rPr>
+        <w:t>ToLog</w:t>
+      </w:r>
+      <w:proofErr w:type="spellEnd"/>
+      <w:r>
+        <w:rPr>
+          <w:lang w:val="en-GB"/>
+        </w:rPr>
+        <w:t>()</w:t>
       </w:r>
     </w:p>
     <w:p>
@@ -13305,27 +13543,55 @@
         <w:rPr>
           <w:lang w:val="en-GB"/>
         </w:rPr>
-        <w:t>Bool ToClose()</w:t>
-      </w:r>
-    </w:p>
-    <w:p>
-      <w:pPr>
-        <w:rPr>
-          <w:lang w:val="en-GB"/>
-        </w:rPr>
-      </w:pPr>
-    </w:p>
-    <w:p>
-      <w:pPr>
-        <w:rPr>
-          <w:lang w:val="en-GB"/>
-        </w:rPr>
-      </w:pPr>
-      <w:r>
-        <w:rPr>
-          <w:lang w:val="en-GB"/>
-        </w:rPr>
-        <w:t>Each method returns a bool to indicate whether the state change should be allowed.</w:t>
+        <w:t xml:space="preserve">Bool </w:t>
+      </w:r>
+      <w:proofErr w:type="spellStart"/>
+      <w:r>
+        <w:rPr>
+          <w:lang w:val="en-GB"/>
+        </w:rPr>
+        <w:t>ToClose</w:t>
+      </w:r>
+      <w:proofErr w:type="spellEnd"/>
+      <w:r>
+        <w:rPr>
+          <w:lang w:val="en-GB"/>
+        </w:rPr>
+        <w:t>()</w:t>
+      </w:r>
+    </w:p>
+    <w:p>
+      <w:pPr>
+        <w:rPr>
+          <w:lang w:val="en-GB"/>
+        </w:rPr>
+      </w:pPr>
+    </w:p>
+    <w:p>
+      <w:pPr>
+        <w:rPr>
+          <w:lang w:val="en-GB"/>
+        </w:rPr>
+      </w:pPr>
+      <w:r>
+        <w:rPr>
+          <w:lang w:val="en-GB"/>
+        </w:rPr>
+        <w:t xml:space="preserve">Each method returns a </w:t>
+      </w:r>
+      <w:proofErr w:type="spellStart"/>
+      <w:r>
+        <w:rPr>
+          <w:lang w:val="en-GB"/>
+        </w:rPr>
+        <w:t>bool</w:t>
+      </w:r>
+      <w:proofErr w:type="spellEnd"/>
+      <w:r>
+        <w:rPr>
+          <w:lang w:val="en-GB"/>
+        </w:rPr>
+        <w:t xml:space="preserve"> to indicate whether the state change should be allowed.</w:t>
       </w:r>
     </w:p>
     <w:p>
@@ -13365,47 +13631,117 @@
         <w:rPr>
           <w:lang w:val="en-GB"/>
         </w:rPr>
-        <w:t>The system is driven from the event called TabControl_Selecting.</w:t>
-      </w:r>
-    </w:p>
-    <w:p>
-      <w:pPr>
-        <w:rPr>
-          <w:lang w:val="en-GB"/>
-        </w:rPr>
-      </w:pPr>
-    </w:p>
-    <w:p>
-      <w:pPr>
-        <w:rPr>
-          <w:lang w:val="en-GB"/>
-        </w:rPr>
-      </w:pPr>
-      <w:r>
-        <w:rPr>
-          <w:lang w:val="en-GB"/>
-        </w:rPr>
-        <w:t xml:space="preserve">I have subsequently realised that this is not a proper use of a state machine. A state machine should not be a façade for bad design. One form should do one thing. If you get one form to do too many things, through the use of many tabs, you are violating the principle of minimum coupling and maximum cohesion.  One should not use the fancy name of a state machine to hide a multitude of if, but statements. </w:t>
-      </w:r>
-    </w:p>
-    <w:p>
-      <w:pPr>
-        <w:rPr>
-          <w:lang w:val="en-GB"/>
-        </w:rPr>
-      </w:pPr>
-    </w:p>
-    <w:p>
-      <w:pPr>
-        <w:rPr>
-          <w:lang w:val="en-GB"/>
-        </w:rPr>
-      </w:pPr>
-      <w:r>
-        <w:rPr>
-          <w:lang w:val="en-GB"/>
-        </w:rPr>
-        <w:t>I have rectified this design error in the Sunrsise system, where I have split this functionality up into at least two forms – DeliveryAddressPicker and DeliveryAddressUpdate.</w:t>
+        <w:t xml:space="preserve">The system is driven from the event called </w:t>
+      </w:r>
+      <w:proofErr w:type="spellStart"/>
+      <w:r>
+        <w:rPr>
+          <w:lang w:val="en-GB"/>
+        </w:rPr>
+        <w:t>TabControl_Selecting</w:t>
+      </w:r>
+      <w:proofErr w:type="spellEnd"/>
+      <w:r>
+        <w:rPr>
+          <w:lang w:val="en-GB"/>
+        </w:rPr>
+        <w:t>.</w:t>
+      </w:r>
+    </w:p>
+    <w:p>
+      <w:pPr>
+        <w:rPr>
+          <w:lang w:val="en-GB"/>
+        </w:rPr>
+      </w:pPr>
+    </w:p>
+    <w:p>
+      <w:pPr>
+        <w:rPr>
+          <w:lang w:val="en-GB"/>
+        </w:rPr>
+      </w:pPr>
+      <w:r>
+        <w:rPr>
+          <w:lang w:val="en-GB"/>
+        </w:rPr>
+        <w:t xml:space="preserve">I have subsequently realised that this is not a proper use of a state machine. A state machine should not be a façade for bad design. One form should do one thing. If you get one form to do too many things, through the use of many tabs, you are violating the principle of minimum coupling and maximum cohesion.  One should not use the fancy name of a state machine to hide a multitude of </w:t>
+      </w:r>
+      <w:proofErr w:type="spellStart"/>
+      <w:r>
+        <w:rPr>
+          <w:lang w:val="en-GB"/>
+        </w:rPr>
+        <w:t>if</w:t>
+      </w:r>
+      <w:proofErr w:type="spellEnd"/>
+      <w:r>
+        <w:rPr>
+          <w:lang w:val="en-GB"/>
+        </w:rPr>
+        <w:t xml:space="preserve">, but statements. </w:t>
+      </w:r>
+    </w:p>
+    <w:p>
+      <w:pPr>
+        <w:rPr>
+          <w:lang w:val="en-GB"/>
+        </w:rPr>
+      </w:pPr>
+    </w:p>
+    <w:p>
+      <w:pPr>
+        <w:rPr>
+          <w:lang w:val="en-GB"/>
+        </w:rPr>
+      </w:pPr>
+      <w:r>
+        <w:rPr>
+          <w:lang w:val="en-GB"/>
+        </w:rPr>
+        <w:t xml:space="preserve">I have rectified this design error in the </w:t>
+      </w:r>
+      <w:proofErr w:type="spellStart"/>
+      <w:r>
+        <w:rPr>
+          <w:lang w:val="en-GB"/>
+        </w:rPr>
+        <w:t>Sunrsise</w:t>
+      </w:r>
+      <w:proofErr w:type="spellEnd"/>
+      <w:r>
+        <w:rPr>
+          <w:lang w:val="en-GB"/>
+        </w:rPr>
+        <w:t xml:space="preserve"> system, where I have split this functionality up into at least two forms – </w:t>
+      </w:r>
+      <w:proofErr w:type="spellStart"/>
+      <w:r>
+        <w:rPr>
+          <w:lang w:val="en-GB"/>
+        </w:rPr>
+        <w:t>DeliveryAddressPicker</w:t>
+      </w:r>
+      <w:proofErr w:type="spellEnd"/>
+      <w:r>
+        <w:rPr>
+          <w:lang w:val="en-GB"/>
+        </w:rPr>
+        <w:t xml:space="preserve"> and </w:t>
+      </w:r>
+      <w:proofErr w:type="spellStart"/>
+      <w:r>
+        <w:rPr>
+          <w:lang w:val="en-GB"/>
+        </w:rPr>
+        <w:t>DeliveryAddressUpdate</w:t>
+      </w:r>
+      <w:proofErr w:type="spellEnd"/>
+      <w:r>
+        <w:rPr>
+          <w:lang w:val="en-GB"/>
+        </w:rPr>
+        <w:t>.</w:t>
       </w:r>
     </w:p>
     <w:p>
@@ -13445,7 +13781,35 @@
         <w:rPr>
           <w:lang w:val="en-GB"/>
         </w:rPr>
-        <w:t xml:space="preserve">It might be a good idea to integrate the addresses we get from the Post Office and the DeliveryAddresses that we got from Mapit. This might be a future project. </w:t>
+        <w:t xml:space="preserve">It might be a good idea to integrate the addresses we get from the Post Office and the </w:t>
+      </w:r>
+      <w:proofErr w:type="spellStart"/>
+      <w:r>
+        <w:rPr>
+          <w:lang w:val="en-GB"/>
+        </w:rPr>
+        <w:t>DeliveryAddresses</w:t>
+      </w:r>
+      <w:proofErr w:type="spellEnd"/>
+      <w:r>
+        <w:rPr>
+          <w:lang w:val="en-GB"/>
+        </w:rPr>
+        <w:t xml:space="preserve"> that we got from </w:t>
+      </w:r>
+      <w:proofErr w:type="spellStart"/>
+      <w:r>
+        <w:rPr>
+          <w:lang w:val="en-GB"/>
+        </w:rPr>
+        <w:t>Mapit</w:t>
+      </w:r>
+      <w:proofErr w:type="spellEnd"/>
+      <w:r>
+        <w:rPr>
+          <w:lang w:val="en-GB"/>
+        </w:rPr>
+        <w:t xml:space="preserve">. This might be a future project. </w:t>
       </w:r>
     </w:p>
     <w:p/>
@@ -13453,9 +13817,11 @@
       <w:pPr>
         <w:pStyle w:val="Heading2"/>
       </w:pPr>
+      <w:proofErr w:type="spellStart"/>
       <w:r>
         <w:t>SubscriptionStatus</w:t>
       </w:r>
+      <w:proofErr w:type="spellEnd"/>
     </w:p>
     <w:p/>
     <w:p>
@@ -13465,13 +13831,29 @@
     </w:p>
     <w:p>
       <w:r>
-        <w:t>The printing one is more sophisticated in that it uses FlowDocument to save and print to PDF.</w:t>
-      </w:r>
-    </w:p>
-    <w:p/>
-    <w:p>
-      <w:r>
-        <w:t>The reason there are two of them has something to do with the fact that certain WPF controls did not work well when inside a flowdocument.</w:t>
+        <w:t xml:space="preserve">The printing one is more sophisticated in that it uses </w:t>
+      </w:r>
+      <w:proofErr w:type="spellStart"/>
+      <w:r>
+        <w:t>FlowDocument</w:t>
+      </w:r>
+      <w:proofErr w:type="spellEnd"/>
+      <w:r>
+        <w:t xml:space="preserve"> to save and print to PDF.</w:t>
+      </w:r>
+    </w:p>
+    <w:p/>
+    <w:p>
+      <w:r>
+        <w:t xml:space="preserve">The reason there are two of them has something to do with the fact that certain WPF controls did not work well when inside a </w:t>
+      </w:r>
+      <w:proofErr w:type="spellStart"/>
+      <w:r>
+        <w:t>flowdocument</w:t>
+      </w:r>
+      <w:proofErr w:type="spellEnd"/>
+      <w:r>
+        <w:t>.</w:t>
       </w:r>
     </w:p>
     <w:p/>
@@ -13528,7 +13910,15 @@
     <w:p>
       <w:r>
         <w:lastRenderedPageBreak/>
-        <w:t xml:space="preserve">Liability is an indication of what will happen if the business closes it doors. How much do we owe the customer, or how much does the customer owe us. </w:t>
+        <w:t xml:space="preserve">Liability is an indication of what will happen if the business closes </w:t>
+      </w:r>
+      <w:proofErr w:type="spellStart"/>
+      <w:r>
+        <w:t>it</w:t>
+      </w:r>
+      <w:proofErr w:type="spellEnd"/>
+      <w:r>
+        <w:t xml:space="preserve"> doors. How much do we owe the customer, or how much does the customer owe us. </w:t>
       </w:r>
     </w:p>
     <w:p/>
@@ -13650,7 +14040,14 @@
         <w:rPr>
           <w:lang w:val="en-GB"/>
         </w:rPr>
-        <w:t>of two tables called CustomerHierarchy</w:t>
+        <w:t xml:space="preserve">of two tables called </w:t>
+      </w:r>
+      <w:proofErr w:type="spellStart"/>
+      <w:r>
+        <w:rPr>
+          <w:lang w:val="en-GB"/>
+        </w:rPr>
+        <w:t>CustomerHierarchy</w:t>
       </w:r>
       <w:r>
         <w:rPr>
@@ -13658,6 +14055,7 @@
         </w:rPr>
         <w:t>Classification</w:t>
       </w:r>
+      <w:proofErr w:type="spellEnd"/>
       <w:r>
         <w:rPr>
           <w:lang w:val="en-GB"/>
@@ -13688,7 +14086,21 @@
         <w:rPr>
           <w:lang w:val="en-GB"/>
         </w:rPr>
-        <w:t xml:space="preserve">You have to map the customers to the classification tree. This is done in the form called Profiling2, which calls a form called ClassificationPicker. </w:t>
+        <w:t xml:space="preserve">You have to map the customers to the classification tree. This is done in the form called Profiling2, which calls a form called </w:t>
+      </w:r>
+      <w:proofErr w:type="spellStart"/>
+      <w:r>
+        <w:rPr>
+          <w:lang w:val="en-GB"/>
+        </w:rPr>
+        <w:t>ClassificationPicker</w:t>
+      </w:r>
+      <w:proofErr w:type="spellEnd"/>
+      <w:r>
+        <w:rPr>
+          <w:lang w:val="en-GB"/>
+        </w:rPr>
+        <w:t xml:space="preserve">. </w:t>
       </w:r>
     </w:p>
     <w:p>
@@ -13714,114 +14126,240 @@
         <w:rPr>
           <w:lang w:val="en-GB"/>
         </w:rPr>
-        <w:t xml:space="preserve"> AdministrationClassification.</w:t>
-      </w:r>
-    </w:p>
-    <w:p>
-      <w:pPr>
-        <w:rPr>
-          <w:lang w:val="en-GB"/>
-        </w:rPr>
-      </w:pPr>
-    </w:p>
-    <w:p>
-      <w:pPr>
-        <w:rPr>
-          <w:lang w:val="en-GB"/>
-        </w:rPr>
-      </w:pPr>
-      <w:r>
-        <w:rPr>
-          <w:lang w:val="en-GB"/>
-        </w:rPr>
-        <w:t xml:space="preserve">The hierarchyId is used in MClassificationData001, i.e. in SQL,  to build the full path from the root of to the leafnode of each classification branch a customer fits into. </w:t>
-      </w:r>
-    </w:p>
-    <w:p>
-      <w:pPr>
-        <w:rPr>
-          <w:lang w:val="en-GB"/>
-        </w:rPr>
-      </w:pPr>
-    </w:p>
-    <w:p>
-      <w:pPr>
-        <w:rPr>
-          <w:lang w:val="en-GB"/>
-        </w:rPr>
-      </w:pPr>
-      <w:r>
-        <w:rPr>
-          <w:lang w:val="en-GB"/>
-        </w:rPr>
-        <w:t>The hierarchyId is however passed through the C# code so that it is used as nodename. In addition, it is passed down back to SQL procedures later on.</w:t>
-      </w:r>
-    </w:p>
-    <w:p>
-      <w:pPr>
-        <w:rPr>
-          <w:lang w:val="en-GB"/>
-        </w:rPr>
-      </w:pPr>
-    </w:p>
-    <w:p>
-      <w:pPr>
-        <w:rPr>
-          <w:lang w:val="en-GB"/>
-        </w:rPr>
-      </w:pPr>
-      <w:r>
-        <w:rPr>
-          <w:lang w:val="en-GB"/>
-        </w:rPr>
-        <w:t>Bottomline – you need to carry hierarchyid in your C# code as well.</w:t>
-      </w:r>
-    </w:p>
-    <w:p>
-      <w:pPr>
-        <w:rPr>
-          <w:lang w:val="en-GB"/>
-        </w:rPr>
-      </w:pPr>
-    </w:p>
-    <w:p>
-      <w:pPr>
-        <w:rPr>
-          <w:lang w:val="en-GB"/>
-        </w:rPr>
-      </w:pPr>
-    </w:p>
-    <w:p>
-      <w:pPr>
-        <w:rPr>
-          <w:lang w:val="en-GB"/>
-        </w:rPr>
-      </w:pPr>
-      <w:r>
-        <w:rPr>
-          <w:lang w:val="en-GB"/>
-        </w:rPr>
-        <w:t xml:space="preserve">As far as customer classification is concerned, we do not need the hierarchyid on the C# side, so there is no need to keep it in the in-core datasets. In C# I use an integer in a linked list to manage the hierarchy. In addition, we found that the hierarchyid causes problems on Windows8 – another reason to discard of it. </w:t>
-      </w:r>
-    </w:p>
-    <w:p>
-      <w:pPr>
-        <w:rPr>
-          <w:lang w:val="en-GB"/>
-        </w:rPr>
-      </w:pPr>
-    </w:p>
-    <w:p>
-      <w:pPr>
-        <w:rPr>
-          <w:lang w:val="en-GB"/>
-        </w:rPr>
-      </w:pPr>
-      <w:r>
-        <w:rPr>
-          <w:lang w:val="en-GB"/>
-        </w:rPr>
-        <w:t xml:space="preserve">The hierarchyId is used in the MIMS to MAPIT classification mapping, and in particular, it is copied to the clipboard such that it can be pasted in SQL. So, from that perspective it is required. But MAPIT is not going anywhere, so that functionality is now disabled. </w:t>
+        <w:t xml:space="preserve"> </w:t>
+      </w:r>
+      <w:proofErr w:type="spellStart"/>
+      <w:r>
+        <w:rPr>
+          <w:lang w:val="en-GB"/>
+        </w:rPr>
+        <w:t>AdministrationClassification</w:t>
+      </w:r>
+      <w:proofErr w:type="spellEnd"/>
+      <w:r>
+        <w:rPr>
+          <w:lang w:val="en-GB"/>
+        </w:rPr>
+        <w:t>.</w:t>
+      </w:r>
+    </w:p>
+    <w:p>
+      <w:pPr>
+        <w:rPr>
+          <w:lang w:val="en-GB"/>
+        </w:rPr>
+      </w:pPr>
+    </w:p>
+    <w:p>
+      <w:pPr>
+        <w:rPr>
+          <w:lang w:val="en-GB"/>
+        </w:rPr>
+      </w:pPr>
+      <w:r>
+        <w:rPr>
+          <w:lang w:val="en-GB"/>
+        </w:rPr>
+        <w:t xml:space="preserve">The </w:t>
+      </w:r>
+      <w:proofErr w:type="spellStart"/>
+      <w:r>
+        <w:rPr>
+          <w:lang w:val="en-GB"/>
+        </w:rPr>
+        <w:t>hierarchyId</w:t>
+      </w:r>
+      <w:proofErr w:type="spellEnd"/>
+      <w:r>
+        <w:rPr>
+          <w:lang w:val="en-GB"/>
+        </w:rPr>
+        <w:t xml:space="preserve"> is used in MClassificationData001, i.e. in SQL,  to build the full path from the root of to the </w:t>
+      </w:r>
+      <w:proofErr w:type="spellStart"/>
+      <w:r>
+        <w:rPr>
+          <w:lang w:val="en-GB"/>
+        </w:rPr>
+        <w:t>leafnode</w:t>
+      </w:r>
+      <w:proofErr w:type="spellEnd"/>
+      <w:r>
+        <w:rPr>
+          <w:lang w:val="en-GB"/>
+        </w:rPr>
+        <w:t xml:space="preserve"> of each classification branch a customer fits into. </w:t>
+      </w:r>
+    </w:p>
+    <w:p>
+      <w:pPr>
+        <w:rPr>
+          <w:lang w:val="en-GB"/>
+        </w:rPr>
+      </w:pPr>
+    </w:p>
+    <w:p>
+      <w:pPr>
+        <w:rPr>
+          <w:lang w:val="en-GB"/>
+        </w:rPr>
+      </w:pPr>
+      <w:r>
+        <w:rPr>
+          <w:lang w:val="en-GB"/>
+        </w:rPr>
+        <w:t xml:space="preserve">The </w:t>
+      </w:r>
+      <w:proofErr w:type="spellStart"/>
+      <w:r>
+        <w:rPr>
+          <w:lang w:val="en-GB"/>
+        </w:rPr>
+        <w:t>hierarchyId</w:t>
+      </w:r>
+      <w:proofErr w:type="spellEnd"/>
+      <w:r>
+        <w:rPr>
+          <w:lang w:val="en-GB"/>
+        </w:rPr>
+        <w:t xml:space="preserve"> is however passed through the C# code so that it is used as </w:t>
+      </w:r>
+      <w:proofErr w:type="spellStart"/>
+      <w:r>
+        <w:rPr>
+          <w:lang w:val="en-GB"/>
+        </w:rPr>
+        <w:t>nodename</w:t>
+      </w:r>
+      <w:proofErr w:type="spellEnd"/>
+      <w:r>
+        <w:rPr>
+          <w:lang w:val="en-GB"/>
+        </w:rPr>
+        <w:t>. In addition, it is passed down back to SQL procedures later on.</w:t>
+      </w:r>
+    </w:p>
+    <w:p>
+      <w:pPr>
+        <w:rPr>
+          <w:lang w:val="en-GB"/>
+        </w:rPr>
+      </w:pPr>
+    </w:p>
+    <w:p>
+      <w:pPr>
+        <w:rPr>
+          <w:lang w:val="en-GB"/>
+        </w:rPr>
+      </w:pPr>
+      <w:r>
+        <w:rPr>
+          <w:lang w:val="en-GB"/>
+        </w:rPr>
+        <w:t xml:space="preserve">Bottomline – you need to carry </w:t>
+      </w:r>
+      <w:proofErr w:type="spellStart"/>
+      <w:r>
+        <w:rPr>
+          <w:lang w:val="en-GB"/>
+        </w:rPr>
+        <w:t>hierarchyid</w:t>
+      </w:r>
+      <w:proofErr w:type="spellEnd"/>
+      <w:r>
+        <w:rPr>
+          <w:lang w:val="en-GB"/>
+        </w:rPr>
+        <w:t xml:space="preserve"> in your C# code as well.</w:t>
+      </w:r>
+    </w:p>
+    <w:p>
+      <w:pPr>
+        <w:rPr>
+          <w:lang w:val="en-GB"/>
+        </w:rPr>
+      </w:pPr>
+    </w:p>
+    <w:p>
+      <w:pPr>
+        <w:rPr>
+          <w:lang w:val="en-GB"/>
+        </w:rPr>
+      </w:pPr>
+    </w:p>
+    <w:p>
+      <w:pPr>
+        <w:rPr>
+          <w:lang w:val="en-GB"/>
+        </w:rPr>
+      </w:pPr>
+      <w:r>
+        <w:rPr>
+          <w:lang w:val="en-GB"/>
+        </w:rPr>
+        <w:t xml:space="preserve">As far as customer classification is concerned, we do not need the </w:t>
+      </w:r>
+      <w:proofErr w:type="spellStart"/>
+      <w:r>
+        <w:rPr>
+          <w:lang w:val="en-GB"/>
+        </w:rPr>
+        <w:t>hierarchyid</w:t>
+      </w:r>
+      <w:proofErr w:type="spellEnd"/>
+      <w:r>
+        <w:rPr>
+          <w:lang w:val="en-GB"/>
+        </w:rPr>
+        <w:t xml:space="preserve"> on the C# side, so there is no need to keep it in the in-core datasets. In C# I use an integer in a linked list to manage the hierarchy. In addition, we found that the </w:t>
+      </w:r>
+      <w:proofErr w:type="spellStart"/>
+      <w:r>
+        <w:rPr>
+          <w:lang w:val="en-GB"/>
+        </w:rPr>
+        <w:t>hierarchyid</w:t>
+      </w:r>
+      <w:proofErr w:type="spellEnd"/>
+      <w:r>
+        <w:rPr>
+          <w:lang w:val="en-GB"/>
+        </w:rPr>
+        <w:t xml:space="preserve"> causes problems on Windows8 – another reason to discard of it. </w:t>
+      </w:r>
+    </w:p>
+    <w:p>
+      <w:pPr>
+        <w:rPr>
+          <w:lang w:val="en-GB"/>
+        </w:rPr>
+      </w:pPr>
+    </w:p>
+    <w:p>
+      <w:pPr>
+        <w:rPr>
+          <w:lang w:val="en-GB"/>
+        </w:rPr>
+      </w:pPr>
+      <w:r>
+        <w:rPr>
+          <w:lang w:val="en-GB"/>
+        </w:rPr>
+        <w:t xml:space="preserve">The </w:t>
+      </w:r>
+      <w:proofErr w:type="spellStart"/>
+      <w:r>
+        <w:rPr>
+          <w:lang w:val="en-GB"/>
+        </w:rPr>
+        <w:t>hierarchyId</w:t>
+      </w:r>
+      <w:proofErr w:type="spellEnd"/>
+      <w:r>
+        <w:rPr>
+          <w:lang w:val="en-GB"/>
+        </w:rPr>
+        <w:t xml:space="preserve"> is used in the MIMS to MAPIT classification mapping, and in particular, it is copied to the clipboard such that it can be pasted in SQL. So, from that perspective it is required. But MAPIT is not going anywhere, so that functionality is now disabled. </w:t>
       </w:r>
     </w:p>
     <w:p>
@@ -14008,60 +14546,116 @@
         <w:rPr>
           <w:lang w:val="en-GB"/>
         </w:rPr>
-        <w:t xml:space="preserve">I am attempting not to become dependent on the hierarchyid datatype in SQL server. </w:t>
-      </w:r>
-    </w:p>
-    <w:p>
-      <w:pPr>
-        <w:rPr>
-          <w:lang w:val="en-GB"/>
-        </w:rPr>
-      </w:pPr>
-    </w:p>
-    <w:p>
-      <w:pPr>
-        <w:rPr>
-          <w:lang w:val="en-GB"/>
-        </w:rPr>
-      </w:pPr>
-      <w:r>
-        <w:rPr>
-          <w:lang w:val="en-GB"/>
-        </w:rPr>
-        <w:t xml:space="preserve">In order to use the WPF Treeview, I need to be able to create a tree of embedded objects from a linked list. </w:t>
-      </w:r>
-    </w:p>
-    <w:p>
-      <w:pPr>
-        <w:rPr>
-          <w:lang w:val="en-GB"/>
-        </w:rPr>
-      </w:pPr>
-    </w:p>
-    <w:p>
-      <w:pPr>
-        <w:rPr>
-          <w:lang w:val="en-GB"/>
-        </w:rPr>
-      </w:pPr>
-      <w:r>
-        <w:rPr>
-          <w:lang w:val="en-GB"/>
-        </w:rPr>
-        <w:t xml:space="preserve">What I am trying to do is to retain the linked list ADO DataTable for data persistence. </w:t>
-      </w:r>
-    </w:p>
-    <w:p>
-      <w:pPr>
-        <w:rPr>
-          <w:lang w:val="en-GB"/>
-        </w:rPr>
-      </w:pPr>
-      <w:r>
-        <w:rPr>
-          <w:lang w:val="en-GB"/>
-        </w:rPr>
-        <w:t xml:space="preserve">Rather than having to copy data all over the show, I want to retain a reference to the DataRow objects in the tree of embedded objects. </w:t>
+        <w:t xml:space="preserve">I am attempting not to become dependent on the </w:t>
+      </w:r>
+      <w:proofErr w:type="spellStart"/>
+      <w:r>
+        <w:rPr>
+          <w:lang w:val="en-GB"/>
+        </w:rPr>
+        <w:t>hierarchyid</w:t>
+      </w:r>
+      <w:proofErr w:type="spellEnd"/>
+      <w:r>
+        <w:rPr>
+          <w:lang w:val="en-GB"/>
+        </w:rPr>
+        <w:t xml:space="preserve"> datatype in SQL server. </w:t>
+      </w:r>
+    </w:p>
+    <w:p>
+      <w:pPr>
+        <w:rPr>
+          <w:lang w:val="en-GB"/>
+        </w:rPr>
+      </w:pPr>
+    </w:p>
+    <w:p>
+      <w:pPr>
+        <w:rPr>
+          <w:lang w:val="en-GB"/>
+        </w:rPr>
+      </w:pPr>
+      <w:r>
+        <w:rPr>
+          <w:lang w:val="en-GB"/>
+        </w:rPr>
+        <w:t xml:space="preserve">In order to use the WPF </w:t>
+      </w:r>
+      <w:proofErr w:type="spellStart"/>
+      <w:r>
+        <w:rPr>
+          <w:lang w:val="en-GB"/>
+        </w:rPr>
+        <w:t>Treeview</w:t>
+      </w:r>
+      <w:proofErr w:type="spellEnd"/>
+      <w:r>
+        <w:rPr>
+          <w:lang w:val="en-GB"/>
+        </w:rPr>
+        <w:t xml:space="preserve">, I need to be able to create a tree of embedded objects from a linked list. </w:t>
+      </w:r>
+    </w:p>
+    <w:p>
+      <w:pPr>
+        <w:rPr>
+          <w:lang w:val="en-GB"/>
+        </w:rPr>
+      </w:pPr>
+    </w:p>
+    <w:p>
+      <w:pPr>
+        <w:rPr>
+          <w:lang w:val="en-GB"/>
+        </w:rPr>
+      </w:pPr>
+      <w:r>
+        <w:rPr>
+          <w:lang w:val="en-GB"/>
+        </w:rPr>
+        <w:t xml:space="preserve">What I am trying to do is to retain the linked list ADO </w:t>
+      </w:r>
+      <w:proofErr w:type="spellStart"/>
+      <w:r>
+        <w:rPr>
+          <w:lang w:val="en-GB"/>
+        </w:rPr>
+        <w:t>DataTable</w:t>
+      </w:r>
+      <w:proofErr w:type="spellEnd"/>
+      <w:r>
+        <w:rPr>
+          <w:lang w:val="en-GB"/>
+        </w:rPr>
+        <w:t xml:space="preserve"> for data persistence. </w:t>
+      </w:r>
+    </w:p>
+    <w:p>
+      <w:pPr>
+        <w:rPr>
+          <w:lang w:val="en-GB"/>
+        </w:rPr>
+      </w:pPr>
+      <w:r>
+        <w:rPr>
+          <w:lang w:val="en-GB"/>
+        </w:rPr>
+        <w:t xml:space="preserve">Rather than having to copy data all over the show, I want to retain a reference to the </w:t>
+      </w:r>
+      <w:proofErr w:type="spellStart"/>
+      <w:r>
+        <w:rPr>
+          <w:lang w:val="en-GB"/>
+        </w:rPr>
+        <w:t>DataRow</w:t>
+      </w:r>
+      <w:proofErr w:type="spellEnd"/>
+      <w:r>
+        <w:rPr>
+          <w:lang w:val="en-GB"/>
+        </w:rPr>
+        <w:t xml:space="preserve"> objects in the tree of embedded objects. </w:t>
       </w:r>
     </w:p>
     <w:p>
@@ -14175,8 +14769,13 @@
           <w:numId w:val="20"/>
         </w:numPr>
       </w:pPr>
-      <w:r>
-        <w:t>HeadOffice  9133</w:t>
+      <w:proofErr w:type="spellStart"/>
+      <w:r>
+        <w:t>HeadOffice</w:t>
+      </w:r>
+      <w:proofErr w:type="spellEnd"/>
+      <w:r>
+        <w:t xml:space="preserve">  9133</w:t>
       </w:r>
     </w:p>
     <w:p/>
@@ -14199,7 +14798,15 @@
     <w:p/>
     <w:p>
       <w:r>
-        <w:t>The DebitOrder import captures the payments into the Subs system</w:t>
+        <w:t xml:space="preserve">The </w:t>
+      </w:r>
+      <w:proofErr w:type="spellStart"/>
+      <w:r>
+        <w:t>DebitOrder</w:t>
+      </w:r>
+      <w:proofErr w:type="spellEnd"/>
+      <w:r>
+        <w:t xml:space="preserve"> import captures the payments into the Subs system</w:t>
       </w:r>
       <w:r>
         <w:t xml:space="preserve">. </w:t>
@@ -14408,7 +15015,23 @@
     <w:p/>
     <w:p>
       <w:r>
-        <w:t>Due = Cost of all subscriptions – ( IssuesToBeDelivered + IssuesDelivered )</w:t>
+        <w:t xml:space="preserve">Due = Cost of all subscriptions – ( </w:t>
+      </w:r>
+      <w:proofErr w:type="spellStart"/>
+      <w:r>
+        <w:t>IssuesToBeDelivered</w:t>
+      </w:r>
+      <w:proofErr w:type="spellEnd"/>
+      <w:r>
+        <w:t xml:space="preserve"> + </w:t>
+      </w:r>
+      <w:proofErr w:type="spellStart"/>
+      <w:r>
+        <w:t>IssuesDelivered</w:t>
+      </w:r>
+      <w:proofErr w:type="spellEnd"/>
+      <w:r>
+        <w:t xml:space="preserve"> )</w:t>
       </w:r>
     </w:p>
     <w:p/>
@@ -14475,41 +15098,74 @@
       <w:r>
         <w:t xml:space="preserve">For the books to balance,  </w:t>
       </w:r>
+      <w:proofErr w:type="spellStart"/>
       <w:r>
         <w:rPr>
           <w:snapToGrid/>
           <w:lang w:val="en-US"/>
         </w:rPr>
-        <w:t>lAllocatable == lDue under all circumstances.</w:t>
-      </w:r>
-    </w:p>
-    <w:p>
-      <w:pPr>
+        <w:t>lAllocatable</w:t>
+      </w:r>
+      <w:proofErr w:type="spellEnd"/>
+      <w:r>
         <w:rPr>
           <w:snapToGrid/>
           <w:lang w:val="en-US"/>
         </w:rPr>
-      </w:pPr>
-    </w:p>
-    <w:p>
-      <w:pPr>
+        <w:t xml:space="preserve"> == </w:t>
+      </w:r>
+      <w:proofErr w:type="spellStart"/>
+      <w:r>
         <w:rPr>
           <w:snapToGrid/>
           <w:lang w:val="en-US"/>
         </w:rPr>
-      </w:pPr>
+        <w:t>lDue</w:t>
+      </w:r>
+      <w:proofErr w:type="spellEnd"/>
       <w:r>
         <w:rPr>
           <w:snapToGrid/>
           <w:lang w:val="en-US"/>
         </w:rPr>
+        <w:t xml:space="preserve"> under all circumstances.</w:t>
+      </w:r>
+    </w:p>
+    <w:p>
+      <w:pPr>
+        <w:rPr>
+          <w:snapToGrid/>
+          <w:lang w:val="en-US"/>
+        </w:rPr>
+      </w:pPr>
+    </w:p>
+    <w:p>
+      <w:pPr>
+        <w:rPr>
+          <w:snapToGrid/>
+          <w:lang w:val="en-US"/>
+        </w:rPr>
+      </w:pPr>
+      <w:r>
+        <w:rPr>
+          <w:snapToGrid/>
+          <w:lang w:val="en-US"/>
+        </w:rPr>
         <w:t>When Allocatable &gt; Due, you have missed some allocations.</w:t>
       </w:r>
     </w:p>
     <w:p/>
     <w:p>
       <w:r>
-        <w:t>When Allocatabe &gt; Due, you have missed some deallocations.</w:t>
+        <w:t xml:space="preserve">When </w:t>
+      </w:r>
+      <w:proofErr w:type="spellStart"/>
+      <w:r>
+        <w:t>Allocatabe</w:t>
+      </w:r>
+      <w:proofErr w:type="spellEnd"/>
+      <w:r>
+        <w:t xml:space="preserve"> &gt; Due, you have missed some deallocations.</w:t>
       </w:r>
     </w:p>
     <w:p/>
@@ -14523,72 +15179,177 @@
     </w:p>
     <w:p/>
     <w:p>
+      <w:proofErr w:type="spellStart"/>
       <w:r>
         <w:t>CustomerPicker.AutomaticAllocate</w:t>
       </w:r>
-    </w:p>
-    <w:p/>
-    <w:p>
+      <w:proofErr w:type="spellEnd"/>
+    </w:p>
+    <w:p/>
+    <w:p>
+      <w:proofErr w:type="spellStart"/>
       <w:r>
         <w:lastRenderedPageBreak/>
         <w:t>CustomerBiz.DistributeAllPayments</w:t>
       </w:r>
-    </w:p>
-    <w:p/>
-    <w:p>
-      <w:r>
-        <w:t>Deallocate(PayerId)   This deletes all entries in InvoicePayment pertaining to PayerId</w:t>
-      </w:r>
-    </w:p>
-    <w:p/>
-    <w:p/>
-    <w:p>
-      <w:r>
-        <w:t>CustomerData3.PopulateInvoice(PayerId) to get a list of all InvoicesAndPayments</w:t>
-      </w:r>
+      <w:proofErr w:type="spellEnd"/>
+    </w:p>
+    <w:p/>
+    <w:p>
+      <w:r>
+        <w:t>Deallocate(</w:t>
+      </w:r>
+      <w:proofErr w:type="spellStart"/>
+      <w:r>
+        <w:t>PayerId</w:t>
+      </w:r>
+      <w:proofErr w:type="spellEnd"/>
+      <w:r>
+        <w:t xml:space="preserve">)   This deletes all entries in </w:t>
+      </w:r>
+      <w:proofErr w:type="spellStart"/>
+      <w:r>
+        <w:t>InvoicePayment</w:t>
+      </w:r>
+      <w:proofErr w:type="spellEnd"/>
+      <w:r>
+        <w:t xml:space="preserve"> pertaining to </w:t>
+      </w:r>
+      <w:proofErr w:type="spellStart"/>
+      <w:r>
+        <w:t>PayerId</w:t>
+      </w:r>
+      <w:proofErr w:type="spellEnd"/>
+    </w:p>
+    <w:p/>
+    <w:p/>
+    <w:p>
+      <w:r>
+        <w:t>CustomerData3.PopulateInvoice(</w:t>
+      </w:r>
+      <w:proofErr w:type="spellStart"/>
+      <w:r>
+        <w:t>PayerId</w:t>
+      </w:r>
+      <w:proofErr w:type="spellEnd"/>
+      <w:r>
+        <w:t xml:space="preserve">) to get a list of all </w:t>
+      </w:r>
+      <w:proofErr w:type="spellStart"/>
+      <w:r>
+        <w:t>InvoicesAndPayments</w:t>
+      </w:r>
+      <w:proofErr w:type="spellEnd"/>
     </w:p>
     <w:p>
       <w:r>
         <w:tab/>
-        <w:t>Find all payment related objects into lPayments.</w:t>
+        <w:t xml:space="preserve">Find all payment related objects into </w:t>
+      </w:r>
+      <w:proofErr w:type="spellStart"/>
+      <w:r>
+        <w:t>lPayments</w:t>
+      </w:r>
+      <w:proofErr w:type="spellEnd"/>
+      <w:r>
+        <w:t>.</w:t>
       </w:r>
     </w:p>
     <w:p>
       <w:r>
         <w:tab/>
-        <w:t>Foreach payment do: CustomerBiz.DistributePayment(PayerId, TransactionId, InvoiceBalance)</w:t>
-      </w:r>
-    </w:p>
-    <w:p/>
-    <w:p>
-      <w:r>
-        <w:t>DistributePayment()</w:t>
-      </w:r>
-    </w:p>
-    <w:p>
-      <w:r>
-        <w:t xml:space="preserve">CustomerBiz.InvoiceBalances to get </w:t>
-      </w:r>
-      <w:r>
-        <w:t>a list of OutStandingInvoice</w:t>
+        <w:t xml:space="preserve">Foreach payment do: </w:t>
+      </w:r>
+      <w:proofErr w:type="spellStart"/>
+      <w:r>
+        <w:t>CustomerBiz.DistributePayment</w:t>
+      </w:r>
+      <w:proofErr w:type="spellEnd"/>
+      <w:r>
+        <w:t>(</w:t>
+      </w:r>
+      <w:proofErr w:type="spellStart"/>
+      <w:r>
+        <w:t>PayerId</w:t>
+      </w:r>
+      <w:proofErr w:type="spellEnd"/>
+      <w:r>
+        <w:t xml:space="preserve">, </w:t>
+      </w:r>
+      <w:proofErr w:type="spellStart"/>
+      <w:r>
+        <w:t>TransactionId</w:t>
+      </w:r>
+      <w:proofErr w:type="spellEnd"/>
+      <w:r>
+        <w:t xml:space="preserve">, </w:t>
+      </w:r>
+      <w:proofErr w:type="spellStart"/>
+      <w:r>
+        <w:t>InvoiceBalance</w:t>
+      </w:r>
+      <w:proofErr w:type="spellEnd"/>
+      <w:r>
+        <w:t>)</w:t>
+      </w:r>
+    </w:p>
+    <w:p/>
+    <w:p>
+      <w:proofErr w:type="spellStart"/>
+      <w:r>
+        <w:t>DistributePayment</w:t>
+      </w:r>
+      <w:proofErr w:type="spellEnd"/>
+      <w:r>
+        <w:t>()</w:t>
+      </w:r>
+    </w:p>
+    <w:p>
+      <w:proofErr w:type="spellStart"/>
+      <w:r>
+        <w:t>CustomerBiz.InvoiceBalances</w:t>
+      </w:r>
+      <w:proofErr w:type="spellEnd"/>
+      <w:r>
+        <w:t xml:space="preserve"> to get </w:t>
+      </w:r>
+      <w:r>
+        <w:t xml:space="preserve">a list of </w:t>
+      </w:r>
+      <w:proofErr w:type="spellStart"/>
+      <w:r>
+        <w:t>OutStandingInvoice</w:t>
       </w:r>
       <w:r>
         <w:t>s</w:t>
       </w:r>
+      <w:proofErr w:type="spellEnd"/>
     </w:p>
     <w:p>
       <w:r>
         <w:t xml:space="preserve">CustomerBiz.DistributePaymentToOutstandingInvoices(TransactionId, </w:t>
       </w:r>
       <w:r>
-        <w:t>Amount, ListOfOutstandingInvoices)</w:t>
+        <w:t xml:space="preserve">Amount, </w:t>
+      </w:r>
+      <w:proofErr w:type="spellStart"/>
+      <w:r>
+        <w:t>ListOfOutstandingInvoices</w:t>
+      </w:r>
+      <w:proofErr w:type="spellEnd"/>
+      <w:r>
+        <w:t>)</w:t>
       </w:r>
     </w:p>
     <w:p>
       <w:r>
         <w:tab/>
+      </w:r>
+      <w:proofErr w:type="spellStart"/>
+      <w:r>
         <w:t>Mims_InvoicePayment_Insert</w:t>
       </w:r>
+      <w:proofErr w:type="spellEnd"/>
     </w:p>
     <w:p/>
     <w:p>
@@ -14694,20 +15455,70 @@
         <w:rPr>
           <w:lang w:val="en-GB"/>
         </w:rPr>
-        <w:t xml:space="preserve">A debitorder is created and maintained from the Customer Menu/Debitorder.  That puts a row in  the SBDebitOrder table. In effect, in invokes a form called </w:t>
-      </w:r>
-    </w:p>
-    <w:p>
-      <w:pPr>
-        <w:rPr>
-          <w:lang w:val="en-GB"/>
-        </w:rPr>
-      </w:pPr>
-      <w:r>
-        <w:rPr>
-          <w:lang w:val="en-GB"/>
-        </w:rPr>
-        <w:t>Subs.Presentation.Debitorder.</w:t>
+        <w:t xml:space="preserve">A </w:t>
+      </w:r>
+      <w:proofErr w:type="spellStart"/>
+      <w:r>
+        <w:rPr>
+          <w:lang w:val="en-GB"/>
+        </w:rPr>
+        <w:t>debitorder</w:t>
+      </w:r>
+      <w:proofErr w:type="spellEnd"/>
+      <w:r>
+        <w:rPr>
+          <w:lang w:val="en-GB"/>
+        </w:rPr>
+        <w:t xml:space="preserve"> is created and maintained from the Customer Menu/</w:t>
+      </w:r>
+      <w:proofErr w:type="spellStart"/>
+      <w:r>
+        <w:rPr>
+          <w:lang w:val="en-GB"/>
+        </w:rPr>
+        <w:t>Debitorder</w:t>
+      </w:r>
+      <w:proofErr w:type="spellEnd"/>
+      <w:r>
+        <w:rPr>
+          <w:lang w:val="en-GB"/>
+        </w:rPr>
+        <w:t xml:space="preserve">.  That puts a row in  the </w:t>
+      </w:r>
+      <w:proofErr w:type="spellStart"/>
+      <w:r>
+        <w:rPr>
+          <w:lang w:val="en-GB"/>
+        </w:rPr>
+        <w:t>SBDebitOrder</w:t>
+      </w:r>
+      <w:proofErr w:type="spellEnd"/>
+      <w:r>
+        <w:rPr>
+          <w:lang w:val="en-GB"/>
+        </w:rPr>
+        <w:t xml:space="preserve"> table. In effect, in invokes a form called </w:t>
+      </w:r>
+    </w:p>
+    <w:p>
+      <w:pPr>
+        <w:rPr>
+          <w:lang w:val="en-GB"/>
+        </w:rPr>
+      </w:pPr>
+      <w:proofErr w:type="spellStart"/>
+      <w:r>
+        <w:rPr>
+          <w:lang w:val="en-GB"/>
+        </w:rPr>
+        <w:t>Subs.Presentation.Debitorder</w:t>
+      </w:r>
+      <w:proofErr w:type="spellEnd"/>
+      <w:r>
+        <w:rPr>
+          <w:lang w:val="en-GB"/>
+        </w:rPr>
+        <w:t>.</w:t>
       </w:r>
     </w:p>
     <w:p>
@@ -14803,7 +15614,21 @@
         <w:rPr>
           <w:lang w:val="en-GB"/>
         </w:rPr>
-        <w:t xml:space="preserve"> enters the debitorders for each and every person. </w:t>
+        <w:t xml:space="preserve"> enters the </w:t>
+      </w:r>
+      <w:proofErr w:type="spellStart"/>
+      <w:r>
+        <w:rPr>
+          <w:lang w:val="en-GB"/>
+        </w:rPr>
+        <w:t>debitorders</w:t>
+      </w:r>
+      <w:proofErr w:type="spellEnd"/>
+      <w:r>
+        <w:rPr>
+          <w:lang w:val="en-GB"/>
+        </w:rPr>
+        <w:t xml:space="preserve"> for each and every person. </w:t>
       </w:r>
     </w:p>
     <w:p>
@@ -14851,8 +15676,16 @@
         <w:rPr>
           <w:lang w:val="en-GB"/>
         </w:rPr>
-        <w:t>ing expected debitorders</w:t>
-      </w:r>
+        <w:t xml:space="preserve">ing expected </w:t>
+      </w:r>
+      <w:proofErr w:type="spellStart"/>
+      <w:r>
+        <w:rPr>
+          <w:lang w:val="en-GB"/>
+        </w:rPr>
+        <w:t>debitorders</w:t>
+      </w:r>
+      <w:proofErr w:type="spellEnd"/>
       <w:r>
         <w:rPr>
           <w:lang w:val="en-GB"/>
@@ -14878,7 +15711,21 @@
         <w:rPr>
           <w:lang w:val="en-GB"/>
         </w:rPr>
-        <w:t xml:space="preserve">Once released by Accouting, Riette exports a bank statement out of the SB website on the 25 of the month. She uses this export to import the expected payments into the MIMS system. In this job, the money is allocated to subscriptions, so as to allow for their delivery. </w:t>
+        <w:t xml:space="preserve">Once released by </w:t>
+      </w:r>
+      <w:proofErr w:type="spellStart"/>
+      <w:r>
+        <w:rPr>
+          <w:lang w:val="en-GB"/>
+        </w:rPr>
+        <w:t>Accouting</w:t>
+      </w:r>
+      <w:proofErr w:type="spellEnd"/>
+      <w:r>
+        <w:rPr>
+          <w:lang w:val="en-GB"/>
+        </w:rPr>
+        <w:t xml:space="preserve">, Riette exports a bank statement out of the SB website on the 25 of the month. She uses this export to import the expected payments into the MIMS system. In this job, the money is allocated to subscriptions, so as to allow for their delivery. </w:t>
       </w:r>
     </w:p>
     <w:p>
@@ -15053,7 +15900,21 @@
         <w:rPr>
           <w:lang w:val="en-GB"/>
         </w:rPr>
-        <w:t>t this point in time, the customer paid in another way, in which case she has to be refunded, i.e. the debitorder has to be reversed. This is done manually with consent from the Accounting Department .</w:t>
+        <w:t xml:space="preserve">t this point in time, the customer paid in another way, in which case she has to be refunded, i.e. the </w:t>
+      </w:r>
+      <w:proofErr w:type="spellStart"/>
+      <w:r>
+        <w:rPr>
+          <w:lang w:val="en-GB"/>
+        </w:rPr>
+        <w:t>debitorder</w:t>
+      </w:r>
+      <w:proofErr w:type="spellEnd"/>
+      <w:r>
+        <w:rPr>
+          <w:lang w:val="en-GB"/>
+        </w:rPr>
+        <w:t xml:space="preserve"> has to be reversed. This is done manually with consent from the Accounting Department .</w:t>
       </w:r>
     </w:p>
     <w:p>
@@ -15097,7 +15958,15 @@
     <w:p>
       <w:r>
         <w:lastRenderedPageBreak/>
-        <w:t xml:space="preserve">A debitorder might be accepted in </w:t>
+        <w:t xml:space="preserve">A </w:t>
+      </w:r>
+      <w:proofErr w:type="spellStart"/>
+      <w:r>
+        <w:t>debitorder</w:t>
+      </w:r>
+      <w:proofErr w:type="spellEnd"/>
+      <w:r>
+        <w:t xml:space="preserve"> might be accepted in </w:t>
       </w:r>
       <w:r>
         <w:t xml:space="preserve">on </w:t>
@@ -15130,7 +15999,15 @@
         <w:t xml:space="preserve"> of the  month</w:t>
       </w:r>
       <w:r>
-        <w:t xml:space="preserve">, a debitorder might bounce. In that case, in the May Final import, an amount will be indicated as a </w:t>
+        <w:t xml:space="preserve">, a </w:t>
+      </w:r>
+      <w:proofErr w:type="spellStart"/>
+      <w:r>
+        <w:t>debitorder</w:t>
+      </w:r>
+      <w:proofErr w:type="spellEnd"/>
+      <w:r>
+        <w:t xml:space="preserve"> might bounce. In that case, in the May Final import, an amount will be indicated as a </w:t>
       </w:r>
       <w:r>
         <w:rPr>
@@ -15157,7 +16034,15 @@
         <w:tab/>
       </w:r>
       <w:r>
-        <w:t>Note that when you import a negative value, it does not do a ReversePayment transaction, it merely posts a negative payment.</w:t>
+        <w:t xml:space="preserve">Note that when you import a negative value, it does not do a </w:t>
+      </w:r>
+      <w:proofErr w:type="spellStart"/>
+      <w:r>
+        <w:t>ReversePayment</w:t>
+      </w:r>
+      <w:proofErr w:type="spellEnd"/>
+      <w:r>
+        <w:t xml:space="preserve"> transaction, it merely posts a negative payment.</w:t>
       </w:r>
     </w:p>
     <w:p/>
@@ -15242,7 +16127,31 @@
     <w:p/>
     <w:p>
       <w:r>
-        <w:t>Initially, the flow of money was tied to the payer alone – i.e. it was not broken down to subscription level. The transactions involved include: Pay, Refund, WriteOffMoney, ReversePayment, ReverseWriteOffMoney.</w:t>
+        <w:t xml:space="preserve">Initially, the flow of money was tied to the payer alone – i.e. it was not broken down to subscription level. The transactions involved include: Pay, Refund, </w:t>
+      </w:r>
+      <w:proofErr w:type="spellStart"/>
+      <w:r>
+        <w:t>WriteOffMoney</w:t>
+      </w:r>
+      <w:proofErr w:type="spellEnd"/>
+      <w:r>
+        <w:t xml:space="preserve">, </w:t>
+      </w:r>
+      <w:proofErr w:type="spellStart"/>
+      <w:r>
+        <w:t>ReversePayment</w:t>
+      </w:r>
+      <w:proofErr w:type="spellEnd"/>
+      <w:r>
+        <w:t xml:space="preserve">, </w:t>
+      </w:r>
+      <w:proofErr w:type="spellStart"/>
+      <w:r>
+        <w:t>ReverseWriteOffMoney</w:t>
+      </w:r>
+      <w:proofErr w:type="spellEnd"/>
+      <w:r>
+        <w:t>.</w:t>
       </w:r>
     </w:p>
     <w:p/>
@@ -15282,16 +16191,42 @@
         <w:pStyle w:val="Heading3"/>
       </w:pPr>
       <w:bookmarkStart w:id="54" w:name="_Toc514918662"/>
+      <w:proofErr w:type="spellStart"/>
       <w:r>
         <w:t>MobiMims</w:t>
       </w:r>
       <w:bookmarkEnd w:id="54"/>
+      <w:proofErr w:type="spellEnd"/>
     </w:p>
     <w:p/>
     <w:p>
       <w:r>
         <w:lastRenderedPageBreak/>
-        <w:t>For MobiMims and EMims it is important to know whether a specific subscription has been paid – as opposed to merely know that the customer ows us money??</w:t>
+        <w:t xml:space="preserve">For </w:t>
+      </w:r>
+      <w:proofErr w:type="spellStart"/>
+      <w:r>
+        <w:t>MobiMims</w:t>
+      </w:r>
+      <w:proofErr w:type="spellEnd"/>
+      <w:r>
+        <w:t xml:space="preserve"> and </w:t>
+      </w:r>
+      <w:proofErr w:type="spellStart"/>
+      <w:r>
+        <w:t>EMims</w:t>
+      </w:r>
+      <w:proofErr w:type="spellEnd"/>
+      <w:r>
+        <w:t xml:space="preserve"> it is important to know whether a specific subscription has been paid – as opposed to merely know that the customer </w:t>
+      </w:r>
+      <w:proofErr w:type="spellStart"/>
+      <w:r>
+        <w:t>ows</w:t>
+      </w:r>
+      <w:proofErr w:type="spellEnd"/>
+      <w:r>
+        <w:t xml:space="preserve"> us money??</w:t>
       </w:r>
     </w:p>
     <w:p/>
@@ -15324,7 +16259,15 @@
     <w:p/>
     <w:p>
       <w:r>
-        <w:t xml:space="preserve">This switch in requirements was partially addressed by the PaymentAllocation form, and by the way in which the MOBIMIMS site queries the database via a web-service. </w:t>
+        <w:t xml:space="preserve">This switch in requirements was partially addressed by the </w:t>
+      </w:r>
+      <w:proofErr w:type="spellStart"/>
+      <w:r>
+        <w:t>PaymentAllocation</w:t>
+      </w:r>
+      <w:proofErr w:type="spellEnd"/>
+      <w:r>
+        <w:t xml:space="preserve"> form, and by the way in which the MOBIMIMS site queries the database via a web-service. </w:t>
       </w:r>
     </w:p>
     <w:p/>
@@ -15600,8 +16543,13 @@
         </w:numPr>
       </w:pPr>
       <w:r>
-        <w:t>Dotnet 4 datagrid</w:t>
-      </w:r>
+        <w:t xml:space="preserve">Dotnet 4 </w:t>
+      </w:r>
+      <w:proofErr w:type="spellStart"/>
+      <w:r>
+        <w:t>datagrid</w:t>
+      </w:r>
+      <w:proofErr w:type="spellEnd"/>
     </w:p>
     <w:p>
       <w:pPr>
@@ -15654,7 +16602,15 @@
         </w:numPr>
       </w:pPr>
       <w:r>
-        <w:t>Excel with Sql Server</w:t>
+        <w:t xml:space="preserve">Excel with </w:t>
+      </w:r>
+      <w:proofErr w:type="spellStart"/>
+      <w:r>
+        <w:t>Sql</w:t>
+      </w:r>
+      <w:proofErr w:type="spellEnd"/>
+      <w:r>
+        <w:t xml:space="preserve"> Server</w:t>
       </w:r>
     </w:p>
     <w:p>
@@ -15740,13 +16696,37 @@
     <w:p/>
     <w:p>
       <w:r>
-        <w:t xml:space="preserve">For human readable data, tables have been defined with names that end with Detail, e.g. SubscriptionDetail for repeatable data items and ReportInfo for non-repeatable items. </w:t>
-      </w:r>
-    </w:p>
-    <w:p/>
-    <w:p>
-      <w:r>
-        <w:t>In reporting Services, I use embedded reports, rather than external reports. The reason is that too many redundant  .rdlc files were hanging around, causing</w:t>
+        <w:t xml:space="preserve">For human readable data, tables have been defined with names that end with Detail, e.g. </w:t>
+      </w:r>
+      <w:proofErr w:type="spellStart"/>
+      <w:r>
+        <w:t>SubscriptionDetail</w:t>
+      </w:r>
+      <w:proofErr w:type="spellEnd"/>
+      <w:r>
+        <w:t xml:space="preserve"> for repeatable data items and </w:t>
+      </w:r>
+      <w:proofErr w:type="spellStart"/>
+      <w:r>
+        <w:t>ReportInfo</w:t>
+      </w:r>
+      <w:proofErr w:type="spellEnd"/>
+      <w:r>
+        <w:t xml:space="preserve"> for non-repeatable items. </w:t>
+      </w:r>
+    </w:p>
+    <w:p/>
+    <w:p>
+      <w:r>
+        <w:t>In reporting Services, I use embedded reports, rather than external reports. The reason is that too many redundant  .</w:t>
+      </w:r>
+      <w:proofErr w:type="spellStart"/>
+      <w:r>
+        <w:t>rdlc</w:t>
+      </w:r>
+      <w:proofErr w:type="spellEnd"/>
+      <w:r>
+        <w:t xml:space="preserve"> files were hanging around, causing</w:t>
       </w:r>
       <w:r>
         <w:t xml:space="preserve"> confusion and deployment problems. </w:t>
@@ -15822,16 +16802,62 @@
     </w:p>
     <w:p/>
     <w:p>
+      <w:proofErr w:type="spellStart"/>
       <w:r>
         <w:t>CheckpointDatePayment</w:t>
       </w:r>
-    </w:p>
-    <w:p/>
-    <w:p>
+      <w:proofErr w:type="spellEnd"/>
+    </w:p>
+    <w:p/>
+    <w:p>
+      <w:proofErr w:type="spellStart"/>
       <w:r>
         <w:t>CheckpointDateInvoice</w:t>
       </w:r>
-    </w:p>
+      <w:proofErr w:type="spellEnd"/>
+    </w:p>
+    <w:p/>
+    <w:p>
+      <w:r>
+        <w:t xml:space="preserve">An invoice is ‘serviced’ if it is fully </w:t>
+      </w:r>
+      <w:proofErr w:type="spellStart"/>
+      <w:r>
+        <w:t>payed</w:t>
+      </w:r>
+      <w:proofErr w:type="spellEnd"/>
+      <w:r>
+        <w:t xml:space="preserve"> and fully delivered. Whatever remains are considered to be </w:t>
+      </w:r>
+      <w:r>
+        <w:rPr>
+          <w:u w:val="single"/>
+        </w:rPr>
+        <w:t>active</w:t>
+      </w:r>
+      <w:r>
+        <w:t xml:space="preserve"> invoices.</w:t>
+      </w:r>
+    </w:p>
+    <w:p/>
+    <w:p>
+      <w:r>
+        <w:t>As far as payments go, you are interested only in unallocated payments, and payments allocated to active invoices.</w:t>
+      </w:r>
+    </w:p>
+    <w:p/>
+    <w:p>
+      <w:r>
+        <w:t>As far as deliveries are concerned, you are interested only in deliveries  pertaining to active invoices.</w:t>
+      </w:r>
+    </w:p>
+    <w:p/>
+    <w:p>
+      <w:r>
+        <w:t xml:space="preserve">Once an invoice has been services, bot transaction affecting it should be allowed. </w:t>
+      </w:r>
+    </w:p>
+    <w:p/>
     <w:p/>
     <w:p>
       <w:pPr>
@@ -15848,25 +16874,79 @@
     </w:p>
     <w:p>
       <w:r>
-        <w:t>The modifier transactions places transactionid of the gross transaction in Reference2.</w:t>
-      </w:r>
-    </w:p>
-    <w:p/>
-    <w:p/>
-    <w:p>
-      <w:r>
-        <w:t>Net Invoice = Invoice, CreditNote, WriteOffMoney, ReverseWriteoffMoney. Grouped by InvoiceId</w:t>
-      </w:r>
-    </w:p>
-    <w:p/>
-    <w:p>
-      <w:r>
-        <w:t xml:space="preserve">Net Payment = Payment, ReversePayment, Refund. Grouped by Original Payment Transactionid. </w:t>
-      </w:r>
-    </w:p>
-    <w:p/>
-    <w:p>
-      <w:r>
+        <w:t xml:space="preserve">The modifier transactions places </w:t>
+      </w:r>
+      <w:proofErr w:type="spellStart"/>
+      <w:r>
+        <w:t>transactionid</w:t>
+      </w:r>
+      <w:proofErr w:type="spellEnd"/>
+      <w:r>
+        <w:t xml:space="preserve"> of the gross transaction in Reference2.</w:t>
+      </w:r>
+    </w:p>
+    <w:p/>
+    <w:p/>
+    <w:p>
+      <w:r>
+        <w:t xml:space="preserve">Net Invoice = Invoice, </w:t>
+      </w:r>
+      <w:proofErr w:type="spellStart"/>
+      <w:r>
+        <w:t>CreditNote</w:t>
+      </w:r>
+      <w:proofErr w:type="spellEnd"/>
+      <w:r>
+        <w:t xml:space="preserve">, </w:t>
+      </w:r>
+      <w:proofErr w:type="spellStart"/>
+      <w:r>
+        <w:t>WriteOffMoney</w:t>
+      </w:r>
+      <w:proofErr w:type="spellEnd"/>
+      <w:r>
+        <w:t xml:space="preserve">, </w:t>
+      </w:r>
+      <w:proofErr w:type="spellStart"/>
+      <w:r>
+        <w:t>ReverseWriteoffMoney</w:t>
+      </w:r>
+      <w:proofErr w:type="spellEnd"/>
+      <w:r>
+        <w:t xml:space="preserve">. Grouped by </w:t>
+      </w:r>
+      <w:proofErr w:type="spellStart"/>
+      <w:r>
+        <w:t>InvoiceId</w:t>
+      </w:r>
+      <w:proofErr w:type="spellEnd"/>
+    </w:p>
+    <w:p/>
+    <w:p>
+      <w:r>
+        <w:t xml:space="preserve">Net Payment = Payment, </w:t>
+      </w:r>
+      <w:proofErr w:type="spellStart"/>
+      <w:r>
+        <w:t>ReversePayment</w:t>
+      </w:r>
+      <w:proofErr w:type="spellEnd"/>
+      <w:r>
+        <w:t xml:space="preserve">, Refund. Grouped by Original Payment </w:t>
+      </w:r>
+      <w:proofErr w:type="spellStart"/>
+      <w:r>
+        <w:t>Transactionid</w:t>
+      </w:r>
+      <w:proofErr w:type="spellEnd"/>
+      <w:r>
+        <w:t xml:space="preserve">. </w:t>
+      </w:r>
+    </w:p>
+    <w:p/>
+    <w:p>
+      <w:r>
+        <w:lastRenderedPageBreak/>
         <w:t xml:space="preserve">There is a difference between Liability that relates the movement of money and goods, as opposed to Invoices and payments, that is focussed on contractual agreements between the parties. </w:t>
       </w:r>
     </w:p>
@@ -15883,7 +16963,15 @@
     </w:p>
     <w:p>
       <w:r>
-        <w:t>By the same token, a Creditnote Operates at the level of a transaction and thus only indirectly on the level of an Invoice.</w:t>
+        <w:t xml:space="preserve">By the same token, a </w:t>
+      </w:r>
+      <w:proofErr w:type="spellStart"/>
+      <w:r>
+        <w:t>Creditnote</w:t>
+      </w:r>
+      <w:proofErr w:type="spellEnd"/>
+      <w:r>
+        <w:t xml:space="preserve"> Operates at the level of a transaction and thus only indirectly on the level of an Invoice.</w:t>
       </w:r>
     </w:p>
     <w:p/>
@@ -15907,15 +16995,22 @@
       <w:pPr>
         <w:pStyle w:val="Heading3"/>
       </w:pPr>
+      <w:proofErr w:type="spellStart"/>
       <w:r>
         <w:t>CustomerData.PopulateInvoice</w:t>
       </w:r>
-    </w:p>
-    <w:p/>
-    <w:p>
-      <w:r>
-        <w:t>This C# code calls a stored procedure (DataContext_Invoices_Payements</w:t>
-      </w:r>
+      <w:proofErr w:type="spellEnd"/>
+    </w:p>
+    <w:p/>
+    <w:p>
+      <w:r>
+        <w:t>This C# code calls a stored procedure (</w:t>
+      </w:r>
+      <w:proofErr w:type="spellStart"/>
+      <w:r>
+        <w:t>DataContext_Invoices_Payements</w:t>
+      </w:r>
+      <w:proofErr w:type="spellEnd"/>
       <w:r>
         <w:t>)</w:t>
       </w:r>
@@ -15945,33 +17040,105 @@
     <w:p/>
     <w:p>
       <w:r>
-        <w:t>Note that the stored procedure sets all rows to FirstRow is true.</w:t>
-      </w:r>
-    </w:p>
-    <w:p>
-      <w:r>
-        <w:t>Mark the entries as FirstRow and LastRow.</w:t>
-      </w:r>
-    </w:p>
-    <w:p>
-      <w:r>
-        <w:t>If a row is the first row in the payments or in the invoices, it is marked as FirstRow = true.</w:t>
-      </w:r>
-    </w:p>
-    <w:p>
-      <w:r>
-        <w:t>Likewise, the last row in each group is marked as LastRow = true.</w:t>
-      </w:r>
-    </w:p>
-    <w:p>
-      <w:r>
-        <w:t>So, the rows marked as LastRow contain the totals of the group, and in the datagrid they are marked with a yellow background.</w:t>
-      </w:r>
-    </w:p>
-    <w:p/>
-    <w:p>
-      <w:r>
-        <w:t>It does not seem as though FirstRow is used in CustomerPicker code.</w:t>
+        <w:t xml:space="preserve">Note that the stored procedure sets all rows to </w:t>
+      </w:r>
+      <w:proofErr w:type="spellStart"/>
+      <w:r>
+        <w:t>FirstRow</w:t>
+      </w:r>
+      <w:proofErr w:type="spellEnd"/>
+      <w:r>
+        <w:t xml:space="preserve"> is true.</w:t>
+      </w:r>
+    </w:p>
+    <w:p>
+      <w:r>
+        <w:t xml:space="preserve">Mark the entries as </w:t>
+      </w:r>
+      <w:proofErr w:type="spellStart"/>
+      <w:r>
+        <w:t>FirstRow</w:t>
+      </w:r>
+      <w:proofErr w:type="spellEnd"/>
+      <w:r>
+        <w:t xml:space="preserve"> and </w:t>
+      </w:r>
+      <w:proofErr w:type="spellStart"/>
+      <w:r>
+        <w:t>LastRow</w:t>
+      </w:r>
+      <w:proofErr w:type="spellEnd"/>
+      <w:r>
+        <w:t>.</w:t>
+      </w:r>
+    </w:p>
+    <w:p>
+      <w:r>
+        <w:t xml:space="preserve">If a row is the first row in the payments or in the invoices, it is marked as </w:t>
+      </w:r>
+      <w:proofErr w:type="spellStart"/>
+      <w:r>
+        <w:t>FirstRow</w:t>
+      </w:r>
+      <w:proofErr w:type="spellEnd"/>
+      <w:r>
+        <w:t xml:space="preserve"> = true.</w:t>
+      </w:r>
+    </w:p>
+    <w:p>
+      <w:r>
+        <w:t xml:space="preserve">Likewise, the last row in each group is marked as </w:t>
+      </w:r>
+      <w:proofErr w:type="spellStart"/>
+      <w:r>
+        <w:t>LastRow</w:t>
+      </w:r>
+      <w:proofErr w:type="spellEnd"/>
+      <w:r>
+        <w:t xml:space="preserve"> = true.</w:t>
+      </w:r>
+    </w:p>
+    <w:p>
+      <w:r>
+        <w:t xml:space="preserve">So, the rows marked as </w:t>
+      </w:r>
+      <w:proofErr w:type="spellStart"/>
+      <w:r>
+        <w:t>LastRow</w:t>
+      </w:r>
+      <w:proofErr w:type="spellEnd"/>
+      <w:r>
+        <w:t xml:space="preserve"> contain the totals of the group, and in the </w:t>
+      </w:r>
+      <w:proofErr w:type="spellStart"/>
+      <w:r>
+        <w:t>datagrid</w:t>
+      </w:r>
+      <w:proofErr w:type="spellEnd"/>
+      <w:r>
+        <w:t xml:space="preserve"> they are marked with a yellow background.</w:t>
+      </w:r>
+    </w:p>
+    <w:p/>
+    <w:p>
+      <w:r>
+        <w:t xml:space="preserve">It does not seem as though </w:t>
+      </w:r>
+      <w:proofErr w:type="spellStart"/>
+      <w:r>
+        <w:t>FirstRow</w:t>
+      </w:r>
+      <w:proofErr w:type="spellEnd"/>
+      <w:r>
+        <w:t xml:space="preserve"> is used in </w:t>
+      </w:r>
+      <w:proofErr w:type="spellStart"/>
+      <w:r>
+        <w:t>CustomerPicker</w:t>
+      </w:r>
+      <w:proofErr w:type="spellEnd"/>
+      <w:r>
+        <w:t xml:space="preserve"> code.</w:t>
       </w:r>
     </w:p>
     <w:p>
@@ -15984,29 +17151,80 @@
     <w:p/>
     <w:p>
       <w:r>
-        <w:t>Note also that the Transactionid for ReversePayment a</w:t>
+        <w:t xml:space="preserve">Note also that the </w:t>
+      </w:r>
+      <w:proofErr w:type="spellStart"/>
+      <w:r>
+        <w:t>Transactionid</w:t>
+      </w:r>
+      <w:proofErr w:type="spellEnd"/>
+      <w:r>
+        <w:t xml:space="preserve"> for </w:t>
+      </w:r>
+      <w:proofErr w:type="spellStart"/>
+      <w:r>
+        <w:t>ReversePayment</w:t>
+      </w:r>
+      <w:proofErr w:type="spellEnd"/>
+      <w:r>
+        <w:t xml:space="preserve"> a</w:t>
       </w:r>
       <w:r>
         <w:t>n</w:t>
       </w:r>
       <w:r>
-        <w:t>d for Refund refers to the PaymentId involved. So there will be duplicate TransactionIds.</w:t>
-      </w:r>
-    </w:p>
-    <w:p>
-      <w:r>
-        <w:t>The field ‘InvoiceBalance applies both to payments and to invoices.</w:t>
-      </w:r>
-    </w:p>
-    <w:p/>
-    <w:p/>
-    <w:p/>
-    <w:p/>
-    <w:p/>
-    <w:p>
-      <w:r>
-        <w:t>Cleanup Operation AllocatePaymentToInvoice</w:t>
-      </w:r>
+        <w:t xml:space="preserve">d for Refund refers to the </w:t>
+      </w:r>
+      <w:proofErr w:type="spellStart"/>
+      <w:r>
+        <w:t>PaymentId</w:t>
+      </w:r>
+      <w:proofErr w:type="spellEnd"/>
+      <w:r>
+        <w:t xml:space="preserve"> involved. So there will be duplicate </w:t>
+      </w:r>
+      <w:proofErr w:type="spellStart"/>
+      <w:r>
+        <w:t>TransactionIds</w:t>
+      </w:r>
+      <w:proofErr w:type="spellEnd"/>
+      <w:r>
+        <w:t>.</w:t>
+      </w:r>
+    </w:p>
+    <w:p>
+      <w:r>
+        <w:lastRenderedPageBreak/>
+        <w:t>The field ‘</w:t>
+      </w:r>
+      <w:proofErr w:type="spellStart"/>
+      <w:r>
+        <w:t>InvoiceBalance</w:t>
+      </w:r>
+      <w:proofErr w:type="spellEnd"/>
+      <w:r>
+        <w:t xml:space="preserve"> applies both to payments and to invoices.</w:t>
+      </w:r>
+    </w:p>
+    <w:p/>
+    <w:p/>
+    <w:p/>
+    <w:p/>
+    <w:p/>
+    <w:p>
+      <w:proofErr w:type="spellStart"/>
+      <w:r>
+        <w:t>Cleanup</w:t>
+      </w:r>
+      <w:proofErr w:type="spellEnd"/>
+      <w:r>
+        <w:t xml:space="preserve"> Operation </w:t>
+      </w:r>
+      <w:proofErr w:type="spellStart"/>
+      <w:r>
+        <w:t>AllocatePaymentToInvoice</w:t>
+      </w:r>
+      <w:proofErr w:type="spellEnd"/>
       <w:r>
         <w:t>??</w:t>
       </w:r>
@@ -16014,603 +17232,776 @@
     <w:p/>
     <w:p>
       <w:r>
-        <w:t>The difference between a Creditnote and Writeoffmoney is a temporal one.</w:t>
-      </w:r>
-    </w:p>
-    <w:p>
+        <w:t xml:space="preserve">The difference between a </w:t>
+      </w:r>
+      <w:proofErr w:type="spellStart"/>
+      <w:r>
+        <w:t>Creditnote</w:t>
+      </w:r>
+      <w:proofErr w:type="spellEnd"/>
+      <w:r>
+        <w:t xml:space="preserve"> and </w:t>
+      </w:r>
+      <w:proofErr w:type="spellStart"/>
+      <w:r>
+        <w:t>Writeoffmoney</w:t>
+      </w:r>
+      <w:proofErr w:type="spellEnd"/>
+      <w:r>
+        <w:t xml:space="preserve"> is a temporal one.</w:t>
+      </w:r>
+    </w:p>
+    <w:p>
+      <w:r>
+        <w:t xml:space="preserve">In the case of a </w:t>
+      </w:r>
+      <w:proofErr w:type="spellStart"/>
+      <w:r>
+        <w:t>creditnote</w:t>
+      </w:r>
+      <w:proofErr w:type="spellEnd"/>
+      <w:r>
+        <w:t>, the value of the invoice is reduced and what will be delivered is reduced.</w:t>
+      </w:r>
+    </w:p>
+    <w:p/>
+    <w:p>
+      <w:r>
+        <w:t xml:space="preserve">In the case of the </w:t>
+      </w:r>
+      <w:proofErr w:type="spellStart"/>
+      <w:r>
+        <w:t>Writeoff</w:t>
+      </w:r>
+      <w:proofErr w:type="spellEnd"/>
+      <w:r>
+        <w:t xml:space="preserve"> Money the </w:t>
+      </w:r>
+      <w:proofErr w:type="spellStart"/>
+      <w:r>
+        <w:t>meerchandice</w:t>
+      </w:r>
+      <w:proofErr w:type="spellEnd"/>
+      <w:r>
+        <w:t xml:space="preserve"> has already been delivered at the price as indicated on the invoice, but we will never get paid the full amount as specified on the invoice. The user will pay less and that will be our loss – our loss that has to be written off. </w:t>
+      </w:r>
+    </w:p>
+    <w:p/>
+    <w:p/>
+    <w:p/>
+    <w:p/>
+    <w:p/>
+    <w:p>
+      <w:r>
+        <w:t xml:space="preserve">Remove all entries with operation </w:t>
+      </w:r>
+      <w:proofErr w:type="spellStart"/>
+      <w:r>
+        <w:t>WriteOffMoney</w:t>
+      </w:r>
+      <w:proofErr w:type="spellEnd"/>
+      <w:r>
+        <w:t xml:space="preserve"> or </w:t>
+      </w:r>
+      <w:proofErr w:type="spellStart"/>
+      <w:r>
+        <w:t>ReverseWriteOffMoney</w:t>
+      </w:r>
+      <w:proofErr w:type="spellEnd"/>
+      <w:r>
+        <w:t>.    Why?</w:t>
+      </w:r>
+    </w:p>
+    <w:p/>
+    <w:p/>
+    <w:p/>
+    <w:p/>
+    <w:p/>
+    <w:p/>
+    <w:p/>
+    <w:p/>
+    <w:p/>
+    <w:p/>
+    <w:p/>
+    <w:p/>
+    <w:p/>
+    <w:p/>
+    <w:p>
+      <w:pPr>
+        <w:pStyle w:val="Heading3"/>
+      </w:pPr>
       <w:r>
         <w:lastRenderedPageBreak/>
-        <w:t>In the case of a creditnote, the value of the invoice is reduced and what will be delivered is reduced.</w:t>
-      </w:r>
-    </w:p>
-    <w:p/>
-    <w:p>
-      <w:r>
-        <w:t xml:space="preserve">In the case of the Writeoff Money the meerchandice has already been delivered at the price as indicated on the invoice, but we will never get paid the full amount as specified on the invoice. The user will pay less and that will be our loss – our loss that has to be written off. </w:t>
-      </w:r>
-    </w:p>
-    <w:p/>
-    <w:p/>
-    <w:p/>
-    <w:p/>
-    <w:p/>
-    <w:p>
-      <w:r>
-        <w:t>Remove all entries with operation WriteOffMoney or ReverseWriteOffMoney.    Why?</w:t>
-      </w:r>
-    </w:p>
-    <w:p/>
-    <w:p/>
-    <w:p/>
-    <w:p/>
-    <w:p/>
-    <w:p/>
-    <w:p/>
-    <w:p/>
-    <w:p/>
-    <w:p/>
-    <w:p/>
-    <w:p/>
-    <w:p/>
+        <w:t>Capture date versus Effective date versus related transactions</w:t>
+      </w:r>
+    </w:p>
+    <w:p/>
+    <w:p>
+      <w:r>
+        <w:t>For payments, there could be a difference between the capture date. E.g. payments are sometimes captured late because the customer misplaced it to another account.</w:t>
+      </w:r>
+    </w:p>
+    <w:p>
+      <w:r>
+        <w:t xml:space="preserve"> </w:t>
+      </w:r>
+    </w:p>
     <w:p/>
     <w:p>
       <w:pPr>
         <w:pStyle w:val="Heading3"/>
       </w:pPr>
-      <w:r>
-        <w:t>Capture date versus Effective date versus related transactions</w:t>
-      </w:r>
-    </w:p>
-    <w:p/>
-    <w:p>
-      <w:r>
-        <w:t>For payments, there could be a difference between the capture date. E.g. payments are sometimes captured late because the customer misplaced it to another account.</w:t>
-      </w:r>
-    </w:p>
-    <w:p>
-      <w:r>
+      <w:bookmarkStart w:id="61" w:name="_Toc514918669"/>
+      <w:r>
+        <w:t>Filtering</w:t>
+      </w:r>
+      <w:bookmarkEnd w:id="61"/>
+    </w:p>
+    <w:p/>
+    <w:p>
+      <w:r>
+        <w:t xml:space="preserve">After that a split is made by summarising the data prior to </w:t>
+      </w:r>
+      <w:proofErr w:type="spellStart"/>
+      <w:r>
+        <w:t>FromDate</w:t>
+      </w:r>
+      <w:proofErr w:type="spellEnd"/>
+      <w:r>
+        <w:t xml:space="preserve"> into operation </w:t>
+      </w:r>
+      <w:r>
+        <w:t xml:space="preserve">29 called </w:t>
+      </w:r>
+      <w:r>
+        <w:t>“</w:t>
+      </w:r>
+      <w:r>
+        <w:t>brought forward</w:t>
+      </w:r>
+      <w:r>
+        <w:t>”</w:t>
+      </w:r>
+      <w:r>
+        <w:t>.  Note that the value showed there pertains only to balance of payment, and has nothing to do with the deliveries or the allocation of payments.</w:t>
+      </w:r>
+      <w:r>
+        <w:t xml:space="preserve">  </w:t>
+      </w:r>
+    </w:p>
+    <w:p/>
+    <w:p>
+      <w:r>
+        <w:t>NB We do not show credit notes on the statement, but it is factored into the balance.</w:t>
+      </w:r>
+    </w:p>
+    <w:p/>
+    <w:p>
+      <w:pPr>
+        <w:pStyle w:val="Heading3"/>
+      </w:pPr>
+      <w:bookmarkStart w:id="62" w:name="_Toc514918670"/>
+      <w:r>
+        <w:t>Past method.</w:t>
+      </w:r>
+      <w:bookmarkEnd w:id="62"/>
+    </w:p>
+    <w:p/>
+    <w:p>
+      <w:r>
+        <w:t xml:space="preserve">Rather than just look it up from transactions of operation = 16, it is recalculated so as to take into consideration any modifications that might have taken place in the </w:t>
+      </w:r>
+      <w:proofErr w:type="spellStart"/>
+      <w:r>
+        <w:t>mean time</w:t>
+      </w:r>
+      <w:proofErr w:type="spellEnd"/>
+      <w:r>
+        <w:t>. Thus, the only purpose of the first part and of #SubscriptionTransactions is to find the values of the subscriptions.</w:t>
+      </w:r>
+    </w:p>
+    <w:p>
+      <w:r>
+        <w:t xml:space="preserve">  </w:t>
+      </w:r>
+    </w:p>
+    <w:p/>
+    <w:p>
+      <w:pPr>
+        <w:pStyle w:val="Heading1"/>
+      </w:pPr>
+      <w:bookmarkStart w:id="63" w:name="_Toc514918671"/>
+      <w:r>
+        <w:t>Business Intelligence Reports</w:t>
+      </w:r>
+      <w:bookmarkEnd w:id="63"/>
+    </w:p>
+    <w:p/>
+    <w:p>
+      <w:pPr>
+        <w:rPr>
+          <w:lang w:val="en-GB"/>
+        </w:rPr>
+      </w:pPr>
+      <w:r>
+        <w:rPr>
+          <w:lang w:val="en-GB"/>
+        </w:rPr>
+        <w:t xml:space="preserve">There are many other dimensions on which the data can be sliced and diced, and in future some of it could be included into the operational system, but we are not at that point yet. </w:t>
+      </w:r>
+    </w:p>
+    <w:p>
+      <w:pPr>
+        <w:rPr>
+          <w:lang w:val="en-GB"/>
+        </w:rPr>
+      </w:pPr>
+    </w:p>
+    <w:p>
+      <w:pPr>
+        <w:rPr>
+          <w:lang w:val="en-GB"/>
+        </w:rPr>
+      </w:pPr>
+      <w:r>
+        <w:rPr>
+          <w:lang w:val="en-GB"/>
+        </w:rPr>
+        <w:t xml:space="preserve">A better way to do queries, than using the SQL hierarchical classification is via a cube in the </w:t>
+      </w:r>
+      <w:proofErr w:type="spellStart"/>
+      <w:r>
+        <w:rPr>
+          <w:lang w:val="en-GB"/>
+        </w:rPr>
+        <w:t>SubsDW</w:t>
+      </w:r>
+      <w:proofErr w:type="spellEnd"/>
+      <w:r>
+        <w:rPr>
+          <w:lang w:val="en-GB"/>
+        </w:rPr>
+        <w:t xml:space="preserve"> data warehouse.  This has been done in the past, but the data warehouse is not currently updated on a regular basis. The ETL tools to do that is </w:t>
+      </w:r>
+      <w:proofErr w:type="spellStart"/>
+      <w:r>
+        <w:rPr>
+          <w:lang w:val="en-GB"/>
+        </w:rPr>
+        <w:t>availible</w:t>
+      </w:r>
+      <w:proofErr w:type="spellEnd"/>
+      <w:r>
+        <w:rPr>
+          <w:lang w:val="en-GB"/>
+        </w:rPr>
+        <w:t xml:space="preserve">, should the need arise. </w:t>
+      </w:r>
+    </w:p>
+    <w:p/>
+    <w:p>
+      <w:r>
+        <w:t>See Subscription.pptx.</w:t>
+      </w:r>
+    </w:p>
+    <w:p/>
+    <w:p/>
+    <w:p>
+      <w:pPr>
+        <w:pStyle w:val="Heading1"/>
+      </w:pPr>
+      <w:bookmarkStart w:id="64" w:name="_Toc514918672"/>
+      <w:r>
+        <w:t>Diagnostic reports</w:t>
+      </w:r>
+      <w:bookmarkEnd w:id="64"/>
+    </w:p>
+    <w:p/>
+    <w:p>
+      <w:r>
+        <w:t xml:space="preserve">The tools directory contains the SQL used for migration, plus diagnostic scripts. </w:t>
+      </w:r>
+    </w:p>
+    <w:p/>
+    <w:p>
+      <w:pPr>
+        <w:pStyle w:val="Heading2"/>
+      </w:pPr>
+      <w:bookmarkStart w:id="65" w:name="_Toc514918673"/>
+      <w:r>
+        <w:t>Stored procedures</w:t>
+      </w:r>
+      <w:bookmarkEnd w:id="65"/>
+    </w:p>
+    <w:p/>
+    <w:p>
+      <w:r>
+        <w:t>There are cases where we keep redundant data for the sake of performance and end user simplicity. But this opens a consistency danger, which has to be checked for .</w:t>
+      </w:r>
+    </w:p>
+    <w:p/>
+    <w:p>
+      <w:pPr>
+        <w:pStyle w:val="Heading3"/>
+      </w:pPr>
+      <w:bookmarkStart w:id="66" w:name="_Toc514918674"/>
+      <w:r>
+        <w:t>Diagnostic tools</w:t>
+      </w:r>
+      <w:bookmarkEnd w:id="66"/>
+    </w:p>
+    <w:p/>
+    <w:p>
+      <w:r>
+        <w:rPr>
+          <w:b/>
+        </w:rPr>
+        <w:t>MAdministrationData001</w:t>
+      </w:r>
+      <w:r>
+        <w:t>. Used to check the severity 1 exceptions.</w:t>
+      </w:r>
+    </w:p>
+    <w:p/>
+    <w:p>
+      <w:r>
+        <w:rPr>
+          <w:b/>
+        </w:rPr>
+        <w:t>MLedgerdata003</w:t>
+      </w:r>
+      <w:r>
+        <w:t xml:space="preserve"> – tally liability between </w:t>
+      </w:r>
+      <w:r>
+        <w:t>Transactions and Customer</w:t>
+      </w:r>
+    </w:p>
+    <w:p/>
+    <w:p>
+      <w:r>
+        <w:rPr>
+          <w:b/>
+        </w:rPr>
+        <w:t>MLedgerData009</w:t>
+      </w:r>
+      <w:r>
+        <w:t xml:space="preserve"> – Payments without transaction records.</w:t>
+      </w:r>
+      <w:r>
+        <w:t xml:space="preserve"> Also checks for transaction pointing to non-existing subscriptions.</w:t>
+      </w:r>
+    </w:p>
+    <w:p/>
+    <w:p>
+      <w:r>
+        <w:rPr>
+          <w:b/>
+        </w:rPr>
+        <w:t>MLedgerData007</w:t>
+      </w:r>
+      <w:r>
+        <w:t xml:space="preserve"> –</w:t>
+      </w:r>
+      <w:r>
+        <w:t xml:space="preserve"> C</w:t>
+      </w:r>
+      <w:r>
+        <w:t xml:space="preserve">heck for discrepancies on customers or products between transactions and subscriptions. </w:t>
+      </w:r>
+    </w:p>
+    <w:p/>
+    <w:p>
+      <w:r>
+        <w:rPr>
+          <w:b/>
+        </w:rPr>
+        <w:t>MLedgerData</w:t>
+      </w:r>
+      <w:r>
+        <w:rPr>
+          <w:b/>
+        </w:rPr>
+        <w:t>008</w:t>
+      </w:r>
+      <w:r>
+        <w:t xml:space="preserve"> – Compare ledger with issue on </w:t>
+      </w:r>
+      <w:proofErr w:type="spellStart"/>
+      <w:r>
+        <w:t>StockDelivered</w:t>
+      </w:r>
+      <w:proofErr w:type="spellEnd"/>
+    </w:p>
+    <w:p/>
+    <w:p>
+      <w:r>
+        <w:rPr>
+          <w:b/>
+        </w:rPr>
+        <w:t>MSubscriptionData0</w:t>
+      </w:r>
+      <w:r>
+        <w:rPr>
+          <w:b/>
+        </w:rPr>
+        <w:t>36</w:t>
+      </w:r>
+      <w:r>
+        <w:rPr>
+          <w:b/>
+        </w:rPr>
         <w:t xml:space="preserve"> </w:t>
       </w:r>
+      <w:r>
+        <w:t xml:space="preserve">– Verify </w:t>
+      </w:r>
+      <w:proofErr w:type="spellStart"/>
+      <w:r>
+        <w:t>Unitsleft</w:t>
+      </w:r>
+      <w:proofErr w:type="spellEnd"/>
+      <w:r>
+        <w:t>. Also verify that it does not become negative</w:t>
+      </w:r>
+      <w:r>
+        <w:t>?</w:t>
+      </w:r>
+      <w:r>
+        <w:t xml:space="preserve"> </w:t>
+      </w:r>
+      <w:r>
+        <w:t xml:space="preserve"> If no units are left, the sub should be cancelled or expired.</w:t>
+      </w:r>
+    </w:p>
+    <w:p/>
+    <w:p>
+      <w:r>
+        <w:rPr>
+          <w:b/>
+        </w:rPr>
+        <w:t>MSubscriptionData011</w:t>
+      </w:r>
+      <w:r>
+        <w:rPr>
+          <w:b/>
+        </w:rPr>
+        <w:t>, 016</w:t>
+      </w:r>
+      <w:r>
+        <w:t xml:space="preserve"> – Verify </w:t>
+      </w:r>
+      <w:proofErr w:type="spellStart"/>
+      <w:r>
+        <w:t>DeliveryMethod</w:t>
+      </w:r>
+      <w:proofErr w:type="spellEnd"/>
+      <w:r>
+        <w:t xml:space="preserve"> and </w:t>
+      </w:r>
+      <w:proofErr w:type="spellStart"/>
+      <w:r>
+        <w:t>DeliveryAddress</w:t>
+      </w:r>
+      <w:proofErr w:type="spellEnd"/>
+      <w:r>
+        <w:t xml:space="preserve">. </w:t>
+      </w:r>
+    </w:p>
+    <w:p/>
+    <w:p>
+      <w:r>
+        <w:rPr>
+          <w:b/>
+        </w:rPr>
+        <w:t>MLedgerData016</w:t>
+      </w:r>
+      <w:r>
+        <w:t xml:space="preserve"> Tally </w:t>
+      </w:r>
+      <w:proofErr w:type="spellStart"/>
+      <w:r>
+        <w:t>DebitValue</w:t>
+      </w:r>
+      <w:proofErr w:type="spellEnd"/>
+      <w:r>
+        <w:t xml:space="preserve"> of deliveries with subscriptions</w:t>
+      </w:r>
+    </w:p>
+    <w:p/>
+    <w:p>
+      <w:r>
+        <w:rPr>
+          <w:b/>
+        </w:rPr>
+        <w:t>M</w:t>
+      </w:r>
+      <w:r>
+        <w:rPr>
+          <w:b/>
+        </w:rPr>
+        <w:t>ProductData018</w:t>
+      </w:r>
+      <w:r>
+        <w:t xml:space="preserve"> – </w:t>
+      </w:r>
+      <w:r>
+        <w:t>Identify phantom promotions</w:t>
+      </w:r>
+      <w:r>
+        <w:t>.</w:t>
+      </w:r>
+    </w:p>
+    <w:p/>
+    <w:p>
+      <w:r>
+        <w:rPr>
+          <w:b/>
+        </w:rPr>
+        <w:t>M</w:t>
+      </w:r>
+      <w:r>
+        <w:rPr>
+          <w:b/>
+        </w:rPr>
+        <w:t>IMS</w:t>
+      </w:r>
+      <w:r>
+        <w:rPr>
+          <w:b/>
+        </w:rPr>
+        <w:t>CustomerSpecific</w:t>
+      </w:r>
+      <w:r>
+        <w:rPr>
+          <w:b/>
+        </w:rPr>
+        <w:t>Data002</w:t>
+      </w:r>
+      <w:r>
+        <w:rPr>
+          <w:b/>
+        </w:rPr>
+        <w:t xml:space="preserve"> </w:t>
+      </w:r>
+      <w:r>
+        <w:t xml:space="preserve"> - Tally sum of disks received in </w:t>
+      </w:r>
+      <w:proofErr w:type="spellStart"/>
+      <w:r>
+        <w:t>MimsCustomer</w:t>
+      </w:r>
+      <w:proofErr w:type="spellEnd"/>
+      <w:r>
+        <w:t xml:space="preserve"> with delivery operations in the transaction table. </w:t>
+      </w:r>
+      <w:r>
+        <w:t xml:space="preserve">You need a </w:t>
+      </w:r>
+      <w:proofErr w:type="spellStart"/>
+      <w:r>
+        <w:t>CustomerId</w:t>
+      </w:r>
+      <w:proofErr w:type="spellEnd"/>
+      <w:r>
+        <w:t xml:space="preserve"> here?</w:t>
+      </w:r>
     </w:p>
     <w:p/>
     <w:p>
       <w:pPr>
         <w:pStyle w:val="Heading3"/>
       </w:pPr>
-      <w:bookmarkStart w:id="61" w:name="_Toc514918669"/>
-      <w:r>
-        <w:t>Filtering</w:t>
-      </w:r>
-      <w:bookmarkEnd w:id="61"/>
-    </w:p>
-    <w:p/>
-    <w:p>
+      <w:bookmarkStart w:id="67" w:name="_Toc514918675"/>
       <w:r>
         <w:lastRenderedPageBreak/>
-        <w:t xml:space="preserve">After that a split is made by summarising the data prior to FromDate into operation </w:t>
-      </w:r>
-      <w:r>
-        <w:t xml:space="preserve">29 called </w:t>
-      </w:r>
-      <w:r>
-        <w:t>“</w:t>
-      </w:r>
-      <w:r>
-        <w:t>brought forward</w:t>
-      </w:r>
-      <w:r>
-        <w:t>”</w:t>
-      </w:r>
-      <w:r>
-        <w:t>.  Note that the value showed there pertains only to balance of payment, and has nothing to do with the deliveries or the allocation of payments.</w:t>
-      </w:r>
-      <w:r>
-        <w:t xml:space="preserve">  </w:t>
-      </w:r>
-    </w:p>
-    <w:p/>
-    <w:p>
-      <w:r>
-        <w:t>NB We do not show credit notes on the statement, but it is factored into the balance.</w:t>
-      </w:r>
-    </w:p>
-    <w:p/>
-    <w:p>
-      <w:pPr>
-        <w:pStyle w:val="Heading3"/>
-      </w:pPr>
-      <w:bookmarkStart w:id="62" w:name="_Toc514918670"/>
-      <w:r>
-        <w:t>Past method.</w:t>
-      </w:r>
-      <w:bookmarkEnd w:id="62"/>
-    </w:p>
-    <w:p/>
-    <w:p>
-      <w:r>
-        <w:t>Rather than just look it up from transactions of operation = 16, it is recalculated so as to take into consideration any modifications that might have taken place in the mean time. Thus, the only purpose of the first part and of #SubscriptionTransactions is to find the values of the subscriptions.</w:t>
-      </w:r>
-    </w:p>
-    <w:p>
-      <w:r>
-        <w:t xml:space="preserve">  </w:t>
-      </w:r>
-    </w:p>
-    <w:p/>
+        <w:t xml:space="preserve">Rectification </w:t>
+      </w:r>
+      <w:r>
+        <w:t>tools</w:t>
+      </w:r>
+      <w:bookmarkEnd w:id="67"/>
+    </w:p>
+    <w:p/>
+    <w:p/>
+    <w:p>
+      <w:r>
+        <w:t xml:space="preserve">MLedgerdata005 – used to </w:t>
+      </w:r>
+      <w:r>
+        <w:rPr>
+          <w:b/>
+        </w:rPr>
+        <w:t>update</w:t>
+      </w:r>
+      <w:r>
+        <w:t xml:space="preserve"> (sic)  liability in Customer and </w:t>
+      </w:r>
+      <w:proofErr w:type="spellStart"/>
+      <w:r>
+        <w:t>CreditValue</w:t>
+      </w:r>
+      <w:proofErr w:type="spellEnd"/>
+      <w:r>
+        <w:t xml:space="preserve"> in Ledger on the Initialise operation.</w:t>
+      </w:r>
+    </w:p>
+    <w:p/>
+    <w:p>
+      <w:r>
+        <w:t xml:space="preserve">MSubscriptionData012 – used to </w:t>
+      </w:r>
+      <w:r>
+        <w:rPr>
+          <w:b/>
+        </w:rPr>
+        <w:t>reverse</w:t>
+      </w:r>
+      <w:r>
+        <w:t xml:space="preserve"> deliveries, using the delivery XML.</w:t>
+      </w:r>
+    </w:p>
+    <w:p/>
+    <w:p>
+      <w:r>
+        <w:t xml:space="preserve">You should list overlapping subscriptions to check if they are not duplicates. </w:t>
+      </w:r>
+    </w:p>
+    <w:p/>
+    <w:p/>
+    <w:p>
+      <w:r>
+        <w:t>MCustomerData011 – used to consolidate duplicate customers</w:t>
+      </w:r>
+      <w:r>
+        <w:t>.</w:t>
+      </w:r>
+    </w:p>
+    <w:p/>
+    <w:p>
+      <w:r>
+        <w:t xml:space="preserve">MPaymentData005 – Check for duplicate references in payments. </w:t>
+      </w:r>
+    </w:p>
+    <w:p/>
+    <w:p>
+      <w:r>
+        <w:t>MProductData008 – Check for duplicate deliveries.</w:t>
+      </w:r>
+    </w:p>
+    <w:p/>
+    <w:p/>
+    <w:p>
+      <w:pPr>
+        <w:pStyle w:val="Heading2"/>
+      </w:pPr>
+      <w:bookmarkStart w:id="68" w:name="_Toc514918676"/>
+      <w:r>
+        <w:t>Utilities</w:t>
+      </w:r>
+      <w:bookmarkEnd w:id="68"/>
+    </w:p>
+    <w:p/>
+    <w:p>
+      <w:r>
+        <w:t>1 -1 records from the capture screen.</w:t>
+      </w:r>
+    </w:p>
+    <w:p/>
+    <w:p>
+      <w:proofErr w:type="spellStart"/>
+      <w:r>
+        <w:t>CompanyMerge.sql</w:t>
+      </w:r>
+      <w:proofErr w:type="spellEnd"/>
+      <w:r>
+        <w:t xml:space="preserve"> to locate ids of  duplicate companies.</w:t>
+      </w:r>
+    </w:p>
+    <w:p/>
+    <w:p>
+      <w:proofErr w:type="spellStart"/>
+      <w:r>
+        <w:t>CompanyFix.sql</w:t>
+      </w:r>
+      <w:proofErr w:type="spellEnd"/>
+      <w:r>
+        <w:t xml:space="preserve"> to consolidate duplicate companies.</w:t>
+      </w:r>
+    </w:p>
+    <w:p/>
+    <w:p>
+      <w:proofErr w:type="spellStart"/>
+      <w:r>
+        <w:t>CustomerDelete.sql</w:t>
+      </w:r>
+      <w:proofErr w:type="spellEnd"/>
+      <w:r>
+        <w:t xml:space="preserve">  To delete customers if nothing points to them.</w:t>
+      </w:r>
+    </w:p>
+    <w:p/>
+    <w:p/>
+    <w:p>
+      <w:pPr>
+        <w:rPr>
+          <w:lang w:val="en-GB"/>
+        </w:rPr>
+      </w:pPr>
+    </w:p>
     <w:p>
       <w:pPr>
         <w:pStyle w:val="Heading1"/>
-      </w:pPr>
-      <w:bookmarkStart w:id="63" w:name="_Toc514918671"/>
-      <w:r>
-        <w:t>Business Intelligence Reports</w:t>
-      </w:r>
-      <w:bookmarkEnd w:id="63"/>
-    </w:p>
-    <w:p/>
-    <w:p>
-      <w:pPr>
-        <w:rPr>
-          <w:lang w:val="en-GB"/>
-        </w:rPr>
-      </w:pPr>
-      <w:r>
-        <w:rPr>
-          <w:lang w:val="en-GB"/>
-        </w:rPr>
-        <w:t xml:space="preserve">There are many other dimensions on which the data can be sliced and diced, and in future some of it could be included into the operational system, but we are not at that point yet. </w:t>
-      </w:r>
-    </w:p>
-    <w:p>
-      <w:pPr>
-        <w:rPr>
-          <w:lang w:val="en-GB"/>
-        </w:rPr>
-      </w:pPr>
-    </w:p>
-    <w:p>
-      <w:pPr>
-        <w:rPr>
-          <w:lang w:val="en-GB"/>
-        </w:rPr>
-      </w:pPr>
-      <w:r>
-        <w:rPr>
-          <w:lang w:val="en-GB"/>
-        </w:rPr>
-        <w:t xml:space="preserve">A better way to do queries, than using the SQL hierarchical classification is via a cube in the SubsDW data warehouse.  This has been done in the past, but the data warehouse is not currently updated on a regular basis. The ETL tools to do that is availible, should the need arise. </w:t>
-      </w:r>
-    </w:p>
-    <w:p/>
-    <w:p>
-      <w:r>
-        <w:t>See Subscription.pptx.</w:t>
-      </w:r>
-    </w:p>
-    <w:p/>
-    <w:p/>
-    <w:p>
-      <w:pPr>
-        <w:pStyle w:val="Heading1"/>
-      </w:pPr>
-      <w:bookmarkStart w:id="64" w:name="_Toc514918672"/>
-      <w:r>
-        <w:t>Diagnostic reports</w:t>
-      </w:r>
-      <w:bookmarkEnd w:id="64"/>
-    </w:p>
-    <w:p/>
-    <w:p>
-      <w:r>
-        <w:t xml:space="preserve">The tools directory contains the SQL used for migration, plus diagnostic scripts. </w:t>
-      </w:r>
-    </w:p>
-    <w:p/>
-    <w:p>
-      <w:pPr>
-        <w:pStyle w:val="Heading2"/>
-      </w:pPr>
-      <w:bookmarkStart w:id="65" w:name="_Toc514918673"/>
-      <w:r>
-        <w:t>Stored procedures</w:t>
-      </w:r>
-      <w:bookmarkEnd w:id="65"/>
-    </w:p>
-    <w:p/>
-    <w:p>
-      <w:r>
-        <w:t>There are cases where we keep redundant data for the sake of performance and end user simplicity. But this opens a consistency danger, which has to be checked for .</w:t>
-      </w:r>
-    </w:p>
-    <w:p/>
-    <w:p>
-      <w:pPr>
-        <w:pStyle w:val="Heading3"/>
-      </w:pPr>
-      <w:bookmarkStart w:id="66" w:name="_Toc514918674"/>
-      <w:r>
+        <w:rPr>
+          <w:lang w:val="en-GB"/>
+        </w:rPr>
+      </w:pPr>
+      <w:bookmarkStart w:id="69" w:name="_Toc514918677"/>
+      <w:r>
+        <w:rPr>
+          <w:lang w:val="en-GB"/>
+        </w:rPr>
+        <w:t>Batch processing</w:t>
+      </w:r>
+      <w:bookmarkEnd w:id="69"/>
+      <w:r>
+        <w:rPr>
+          <w:lang w:val="en-GB"/>
+        </w:rPr>
+        <w:t xml:space="preserve"> </w:t>
+      </w:r>
+    </w:p>
+    <w:p>
+      <w:pPr>
+        <w:rPr>
+          <w:lang w:val="en-GB"/>
+        </w:rPr>
+      </w:pPr>
+    </w:p>
+    <w:p>
+      <w:pPr>
+        <w:rPr>
+          <w:lang w:val="en-GB"/>
+        </w:rPr>
+      </w:pPr>
+      <w:r>
+        <w:rPr>
+          <w:lang w:val="en-GB"/>
+        </w:rPr>
+        <w:t>There are three kinds of documents that are regularly distributed to customers:</w:t>
+      </w:r>
+    </w:p>
+    <w:p>
+      <w:pPr>
+        <w:rPr>
+          <w:lang w:val="en-GB"/>
+        </w:rPr>
+      </w:pPr>
+      <w:r>
+        <w:rPr>
+          <w:lang w:val="en-GB"/>
+        </w:rPr>
         <w:lastRenderedPageBreak/>
-        <w:t>Diagnostic tools</w:t>
-      </w:r>
-      <w:bookmarkEnd w:id="66"/>
-    </w:p>
-    <w:p/>
-    <w:p>
-      <w:r>
-        <w:rPr>
-          <w:b/>
-        </w:rPr>
-        <w:t>MAdministrationData001</w:t>
-      </w:r>
-      <w:r>
-        <w:t>. Used to check the severity 1 exceptions.</w:t>
-      </w:r>
-    </w:p>
-    <w:p/>
-    <w:p>
-      <w:r>
-        <w:rPr>
-          <w:b/>
-        </w:rPr>
-        <w:t>MLedgerdata003</w:t>
-      </w:r>
-      <w:r>
-        <w:t xml:space="preserve"> – tally liability between </w:t>
-      </w:r>
-      <w:r>
-        <w:t>Transactions and Customer</w:t>
-      </w:r>
-    </w:p>
-    <w:p/>
-    <w:p>
-      <w:r>
-        <w:rPr>
-          <w:b/>
-        </w:rPr>
-        <w:t>MLedgerData009</w:t>
-      </w:r>
-      <w:r>
-        <w:t xml:space="preserve"> – Payments without transaction records.</w:t>
-      </w:r>
-      <w:r>
-        <w:t xml:space="preserve"> Also checks for transaction pointing to non-existing subscriptions.</w:t>
-      </w:r>
-    </w:p>
-    <w:p/>
-    <w:p>
-      <w:r>
-        <w:rPr>
-          <w:b/>
-        </w:rPr>
-        <w:t>MLedgerData007</w:t>
-      </w:r>
-      <w:r>
-        <w:t xml:space="preserve"> –</w:t>
-      </w:r>
-      <w:r>
-        <w:t xml:space="preserve"> C</w:t>
-      </w:r>
-      <w:r>
-        <w:t xml:space="preserve">heck for discrepancies on customers or products between transactions and subscriptions. </w:t>
-      </w:r>
-    </w:p>
-    <w:p/>
-    <w:p>
-      <w:r>
-        <w:rPr>
-          <w:b/>
-        </w:rPr>
-        <w:t>MLedgerData</w:t>
-      </w:r>
-      <w:r>
-        <w:rPr>
-          <w:b/>
-        </w:rPr>
-        <w:t>008</w:t>
-      </w:r>
-      <w:r>
-        <w:t xml:space="preserve"> – Compare ledger with issue on StockDelivered</w:t>
-      </w:r>
-    </w:p>
-    <w:p/>
-    <w:p>
-      <w:r>
-        <w:rPr>
-          <w:b/>
-        </w:rPr>
-        <w:t>MSubscriptionData0</w:t>
-      </w:r>
-      <w:r>
-        <w:rPr>
-          <w:b/>
-        </w:rPr>
-        <w:t>36</w:t>
-      </w:r>
-      <w:r>
-        <w:rPr>
-          <w:b/>
-        </w:rPr>
-        <w:t xml:space="preserve"> </w:t>
-      </w:r>
-      <w:r>
-        <w:t>– Verify Unitsleft</w:t>
-      </w:r>
-      <w:r>
-        <w:t>. Also verify that it does not become negative</w:t>
-      </w:r>
-      <w:r>
-        <w:t>?</w:t>
-      </w:r>
-      <w:r>
-        <w:t xml:space="preserve"> </w:t>
-      </w:r>
-      <w:r>
-        <w:t xml:space="preserve"> If no units are left, the sub should be cancelled or expired.</w:t>
-      </w:r>
-    </w:p>
-    <w:p/>
-    <w:p>
-      <w:r>
-        <w:rPr>
-          <w:b/>
-        </w:rPr>
-        <w:t>MSubscriptionData011</w:t>
-      </w:r>
-      <w:r>
-        <w:rPr>
-          <w:b/>
-        </w:rPr>
-        <w:t>, 016</w:t>
-      </w:r>
-      <w:r>
-        <w:t xml:space="preserve"> – Verify DeliveryMethod and DeliveryAddress. </w:t>
-      </w:r>
-    </w:p>
-    <w:p/>
-    <w:p>
-      <w:r>
-        <w:rPr>
-          <w:b/>
-        </w:rPr>
-        <w:t>MLedgerData016</w:t>
-      </w:r>
-      <w:r>
-        <w:t xml:space="preserve"> Tally DebitValue of deliveries with subscriptions</w:t>
-      </w:r>
-    </w:p>
-    <w:p/>
-    <w:p>
-      <w:r>
-        <w:rPr>
-          <w:b/>
-        </w:rPr>
-        <w:t>M</w:t>
-      </w:r>
-      <w:r>
-        <w:rPr>
-          <w:b/>
-        </w:rPr>
-        <w:t>ProductData018</w:t>
-      </w:r>
-      <w:r>
-        <w:t xml:space="preserve"> – </w:t>
-      </w:r>
-      <w:r>
-        <w:t>Identify phantom promotions</w:t>
-      </w:r>
-      <w:r>
-        <w:t>.</w:t>
-      </w:r>
-    </w:p>
-    <w:p/>
-    <w:p>
-      <w:r>
-        <w:rPr>
-          <w:b/>
-        </w:rPr>
-        <w:t>M</w:t>
-      </w:r>
-      <w:r>
-        <w:rPr>
-          <w:b/>
-        </w:rPr>
-        <w:t>IMS</w:t>
-      </w:r>
-      <w:r>
-        <w:rPr>
-          <w:b/>
-        </w:rPr>
-        <w:t>CustomerSpecific</w:t>
-      </w:r>
-      <w:r>
-        <w:rPr>
-          <w:b/>
-        </w:rPr>
-        <w:t>Data002</w:t>
-      </w:r>
-      <w:r>
-        <w:rPr>
-          <w:b/>
-        </w:rPr>
-        <w:t xml:space="preserve"> </w:t>
-      </w:r>
-      <w:r>
-        <w:t xml:space="preserve"> - Tally sum of disks received in MimsCustomer with delivery operations in the transaction table. </w:t>
-      </w:r>
-      <w:r>
-        <w:t>You need a CustomerId here?</w:t>
-      </w:r>
-    </w:p>
-    <w:p/>
-    <w:p>
-      <w:pPr>
-        <w:pStyle w:val="Heading3"/>
-      </w:pPr>
-      <w:bookmarkStart w:id="67" w:name="_Toc514918675"/>
-      <w:r>
-        <w:t xml:space="preserve">Rectification </w:t>
-      </w:r>
-      <w:r>
-        <w:t>tools</w:t>
-      </w:r>
-      <w:bookmarkEnd w:id="67"/>
-    </w:p>
-    <w:p/>
-    <w:p/>
-    <w:p>
-      <w:r>
-        <w:t xml:space="preserve">MLedgerdata005 – used to </w:t>
-      </w:r>
-      <w:r>
-        <w:rPr>
-          <w:b/>
-        </w:rPr>
-        <w:t>update</w:t>
-      </w:r>
-      <w:r>
-        <w:t xml:space="preserve"> (sic)  liability in Customer and CreditValue in Ledger on the Initialise operation.</w:t>
-      </w:r>
-    </w:p>
-    <w:p/>
-    <w:p>
-      <w:r>
-        <w:t xml:space="preserve">MSubscriptionData012 – used to </w:t>
-      </w:r>
-      <w:r>
-        <w:rPr>
-          <w:b/>
-        </w:rPr>
-        <w:t>reverse</w:t>
-      </w:r>
-      <w:r>
-        <w:t xml:space="preserve"> deliveries, using the delivery XML.</w:t>
-      </w:r>
-    </w:p>
-    <w:p/>
-    <w:p>
-      <w:r>
-        <w:t xml:space="preserve">You should list overlapping subscriptions to check if they are not duplicates. </w:t>
-      </w:r>
-    </w:p>
-    <w:p/>
-    <w:p/>
-    <w:p>
-      <w:r>
-        <w:t>MCustomerData011 – used to consolidate duplicate customers</w:t>
-      </w:r>
-      <w:r>
-        <w:t>.</w:t>
-      </w:r>
-    </w:p>
-    <w:p/>
-    <w:p>
-      <w:r>
-        <w:t xml:space="preserve">MPaymentData005 – Check for duplicate references in payments. </w:t>
-      </w:r>
-    </w:p>
-    <w:p/>
-    <w:p>
-      <w:r>
-        <w:t>MProductData008 – Check for duplicate deliveries.</w:t>
-      </w:r>
-    </w:p>
-    <w:p/>
-    <w:p/>
-    <w:p>
-      <w:pPr>
-        <w:pStyle w:val="Heading2"/>
-      </w:pPr>
-      <w:bookmarkStart w:id="68" w:name="_Toc514918676"/>
-      <w:r>
-        <w:t>Utilities</w:t>
-      </w:r>
-      <w:bookmarkEnd w:id="68"/>
-    </w:p>
-    <w:p/>
-    <w:p>
-      <w:r>
-        <w:t>1 -1 records from the capture screen.</w:t>
-      </w:r>
-    </w:p>
-    <w:p/>
-    <w:p>
-      <w:r>
-        <w:t>CompanyMerge.sql to locate ids of  duplicate companies.</w:t>
-      </w:r>
-    </w:p>
-    <w:p/>
-    <w:p>
-      <w:r>
-        <w:t>CompanyFix.sql to consolidate duplicate companies.</w:t>
-      </w:r>
-    </w:p>
-    <w:p/>
-    <w:p>
-      <w:r>
-        <w:t>CustomerDelete.sql  To delete customers if nothing points to them.</w:t>
-      </w:r>
-    </w:p>
-    <w:p/>
-    <w:p/>
-    <w:p>
-      <w:pPr>
-        <w:rPr>
-          <w:lang w:val="en-GB"/>
-        </w:rPr>
-      </w:pPr>
-    </w:p>
-    <w:p>
-      <w:pPr>
-        <w:pStyle w:val="Heading1"/>
-        <w:rPr>
-          <w:lang w:val="en-GB"/>
-        </w:rPr>
-      </w:pPr>
-      <w:bookmarkStart w:id="69" w:name="_Toc514918677"/>
-      <w:r>
-        <w:rPr>
-          <w:lang w:val="en-GB"/>
-        </w:rPr>
-        <w:t>Batch processing</w:t>
-      </w:r>
-      <w:bookmarkEnd w:id="69"/>
-      <w:r>
-        <w:rPr>
-          <w:lang w:val="en-GB"/>
-        </w:rPr>
-        <w:t xml:space="preserve"> </w:t>
-      </w:r>
-    </w:p>
-    <w:p>
-      <w:pPr>
-        <w:rPr>
-          <w:lang w:val="en-GB"/>
-        </w:rPr>
-      </w:pPr>
-    </w:p>
-    <w:p>
-      <w:pPr>
-        <w:rPr>
-          <w:lang w:val="en-GB"/>
-        </w:rPr>
-      </w:pPr>
-      <w:r>
-        <w:rPr>
-          <w:lang w:val="en-GB"/>
-        </w:rPr>
-        <w:t>There are three kinds of documents that are regularly distributed to customers:</w:t>
-      </w:r>
-    </w:p>
-    <w:p>
-      <w:pPr>
-        <w:rPr>
-          <w:lang w:val="en-GB"/>
-        </w:rPr>
-      </w:pPr>
-      <w:r>
-        <w:rPr>
-          <w:lang w:val="en-GB"/>
-        </w:rPr>
         <w:t>Invoices</w:t>
       </w:r>
     </w:p>
@@ -16807,7 +18198,6 @@
         <w:rPr>
           <w:lang w:val="en-GB"/>
         </w:rPr>
-        <w:lastRenderedPageBreak/>
         <w:t>Activate the batch. This is the batch job that runs on the WCF service.</w:t>
       </w:r>
     </w:p>
@@ -16900,6 +18290,7 @@
         </w:rPr>
         <w:t xml:space="preserve"> the database and that they are </w:t>
       </w:r>
+      <w:proofErr w:type="spellStart"/>
       <w:r>
         <w:rPr>
           <w:u w:val="single"/>
@@ -16907,6 +18298,7 @@
         </w:rPr>
         <w:t>restartable</w:t>
       </w:r>
+      <w:proofErr w:type="spellEnd"/>
       <w:r>
         <w:rPr>
           <w:lang w:val="en-GB"/>
@@ -16981,7 +18373,21 @@
         <w:rPr>
           <w:lang w:val="en-GB"/>
         </w:rPr>
-        <w:t>At the moment MobiMims interacts with the MIMS system via a Web service. It would be nice to consolidate these two.</w:t>
+        <w:t xml:space="preserve">At the moment </w:t>
+      </w:r>
+      <w:proofErr w:type="spellStart"/>
+      <w:r>
+        <w:rPr>
+          <w:lang w:val="en-GB"/>
+        </w:rPr>
+        <w:t>MobiMims</w:t>
+      </w:r>
+      <w:proofErr w:type="spellEnd"/>
+      <w:r>
+        <w:rPr>
+          <w:lang w:val="en-GB"/>
+        </w:rPr>
+        <w:t xml:space="preserve"> interacts with the MIMS system via a Web service. It would be nice to consolidate these two.</w:t>
       </w:r>
     </w:p>
     <w:p>
@@ -17031,6 +18437,7 @@
         </w:rPr>
         <w:t xml:space="preserve">the project called: </w:t>
       </w:r>
+      <w:proofErr w:type="spellStart"/>
       <w:r>
         <w:rPr>
           <w:lang w:val="en-GB"/>
@@ -17043,6 +18450,7 @@
         </w:rPr>
         <w:t>.WcfService</w:t>
       </w:r>
+      <w:proofErr w:type="spellEnd"/>
     </w:p>
     <w:p>
       <w:pPr>
@@ -17063,6 +18471,7 @@
         <w:rPr>
           <w:lang w:val="en-GB"/>
         </w:rPr>
+        <w:lastRenderedPageBreak/>
         <w:t>Connection to database</w:t>
       </w:r>
       <w:bookmarkEnd w:id="72"/>
@@ -17147,6 +18556,7 @@
         </w:rPr>
         <w:t xml:space="preserve">Implemented as </w:t>
       </w:r>
+      <w:proofErr w:type="spellStart"/>
       <w:r>
         <w:rPr>
           <w:lang w:val="en-GB"/>
@@ -17159,6 +18569,7 @@
         </w:rPr>
         <w:t>.NTService</w:t>
       </w:r>
+      <w:proofErr w:type="spellEnd"/>
     </w:p>
     <w:p>
       <w:pPr>
@@ -17237,7 +18648,21 @@
         <w:rPr>
           <w:lang w:val="en-GB"/>
         </w:rPr>
-        <w:t>NT ServiceHost Setup</w:t>
+        <w:t xml:space="preserve">NT </w:t>
+      </w:r>
+      <w:proofErr w:type="spellStart"/>
+      <w:r>
+        <w:rPr>
+          <w:lang w:val="en-GB"/>
+        </w:rPr>
+        <w:t>ServiceHost</w:t>
+      </w:r>
+      <w:proofErr w:type="spellEnd"/>
+      <w:r>
+        <w:rPr>
+          <w:lang w:val="en-GB"/>
+        </w:rPr>
+        <w:t xml:space="preserve"> Setup</w:t>
       </w:r>
       <w:bookmarkEnd w:id="74"/>
     </w:p>
@@ -17305,13 +18730,54 @@
         <w:t>. T</w:t>
       </w:r>
       <w:r>
-        <w:t>hen, in Mainform, in the constructor, that string is used to set  a field in a static class that is also called Settings, and resides in the Data Tier where everybody can access it.  Whenever Adapters are used, you have to execute AttachConnection, in order to get the right connection.</w:t>
-      </w:r>
-    </w:p>
-    <w:p/>
-    <w:p>
-      <w:r>
-        <w:t xml:space="preserve">In the development environment in Subs.Data, there is also a Settings that provides a connection string for development purposes. To prevent this from being accessed in runtime, I change the Catalog to MIMSx before I deploy. IN this way, any runtime code that attempts to bypass the correct connection string convention, will result in an error. </w:t>
+        <w:t xml:space="preserve">hen, in </w:t>
+      </w:r>
+      <w:proofErr w:type="spellStart"/>
+      <w:r>
+        <w:t>Mainform</w:t>
+      </w:r>
+      <w:proofErr w:type="spellEnd"/>
+      <w:r>
+        <w:t xml:space="preserve">, in the constructor, that string is used to set  a field in a static class that is also called Settings, and resides in the Data Tier where everybody can access it.  Whenever Adapters are used, you have to execute </w:t>
+      </w:r>
+      <w:proofErr w:type="spellStart"/>
+      <w:r>
+        <w:t>AttachConnection</w:t>
+      </w:r>
+      <w:proofErr w:type="spellEnd"/>
+      <w:r>
+        <w:t>, in order to get the right connection.</w:t>
+      </w:r>
+    </w:p>
+    <w:p/>
+    <w:p>
+      <w:r>
+        <w:lastRenderedPageBreak/>
+        <w:t xml:space="preserve">In the development environment in </w:t>
+      </w:r>
+      <w:proofErr w:type="spellStart"/>
+      <w:r>
+        <w:t>Subs.Data</w:t>
+      </w:r>
+      <w:proofErr w:type="spellEnd"/>
+      <w:r>
+        <w:t xml:space="preserve">, there is also a Settings that provides a connection string for development purposes. To prevent this from being accessed in runtime, I change the </w:t>
+      </w:r>
+      <w:proofErr w:type="spellStart"/>
+      <w:r>
+        <w:t>Catalog</w:t>
+      </w:r>
+      <w:proofErr w:type="spellEnd"/>
+      <w:r>
+        <w:t xml:space="preserve"> to </w:t>
+      </w:r>
+      <w:proofErr w:type="spellStart"/>
+      <w:r>
+        <w:t>MIMSx</w:t>
+      </w:r>
+      <w:proofErr w:type="spellEnd"/>
+      <w:r>
+        <w:t xml:space="preserve"> before I deploy. IN this way, any runtime code that attempts to bypass the correct connection string convention, will result in an error. </w:t>
       </w:r>
     </w:p>
     <w:p/>
@@ -17341,7 +18807,15 @@
     </w:p>
     <w:p>
       <w:r>
-        <w:t>You can mark them as Customer_specific on the customer form.</w:t>
+        <w:t xml:space="preserve">You can mark them as </w:t>
+      </w:r>
+      <w:proofErr w:type="spellStart"/>
+      <w:r>
+        <w:t>Customer_specific</w:t>
+      </w:r>
+      <w:proofErr w:type="spellEnd"/>
+      <w:r>
+        <w:t xml:space="preserve"> on the customer form.</w:t>
       </w:r>
     </w:p>
     <w:p/>
@@ -17350,10 +18824,26 @@
         <w:t>Reports</w:t>
       </w:r>
       <w:r>
-        <w:t xml:space="preserve"> – have different .rpt files. </w:t>
-      </w:r>
-      <w:r>
-        <w:t xml:space="preserve"> We use Reporting Serrvices.</w:t>
+        <w:t xml:space="preserve"> – have different .</w:t>
+      </w:r>
+      <w:proofErr w:type="spellStart"/>
+      <w:r>
+        <w:t>rpt</w:t>
+      </w:r>
+      <w:proofErr w:type="spellEnd"/>
+      <w:r>
+        <w:t xml:space="preserve"> files. </w:t>
+      </w:r>
+      <w:r>
+        <w:t xml:space="preserve"> We use Reporting </w:t>
+      </w:r>
+      <w:proofErr w:type="spellStart"/>
+      <w:r>
+        <w:t>Serrvices</w:t>
+      </w:r>
+      <w:proofErr w:type="spellEnd"/>
+      <w:r>
+        <w:t>.</w:t>
       </w:r>
       <w:r>
         <w:t xml:space="preserve"> But Crystal Reports allows you to import different report definitions at run time!</w:t>
@@ -17451,6 +18941,7 @@
     <w:p/>
     <w:p>
       <w:r>
+        <w:lastRenderedPageBreak/>
         <w:t xml:space="preserve">In order to subsequently analyse data, and in order to up the quality of the data, many entry fields are restricted to specific values. The collection of valid values is collectively called </w:t>
       </w:r>
       <w:r>
@@ -17488,14 +18979,21 @@
     <w:p/>
     <w:p>
       <w:r>
-        <w:lastRenderedPageBreak/>
         <w:t xml:space="preserve">It turned out that the time is consumed not so much with the loading of the data, than with the binding of the loaded data to the controls. Fortunately, with Dotnet4, a new feature, called virtualisation became available, by which the binding occurs only on the current entries.    </w:t>
       </w:r>
     </w:p>
     <w:p/>
     <w:p>
       <w:r>
-        <w:t xml:space="preserve">There is thus a requirement for DeliveryData to be modified such that the application does not bind all the data at the same time. So, we load is once, but we bind it on demand. This still has to be implemented.  </w:t>
+        <w:t xml:space="preserve">There is thus a requirement for </w:t>
+      </w:r>
+      <w:proofErr w:type="spellStart"/>
+      <w:r>
+        <w:t>DeliveryData</w:t>
+      </w:r>
+      <w:proofErr w:type="spellEnd"/>
+      <w:r>
+        <w:t xml:space="preserve"> to be modified such that the application does not bind all the data at the same time. So, we load is once, but we bind it on demand. This still has to be implemented.  </w:t>
       </w:r>
     </w:p>
     <w:p/>
@@ -17601,8 +19099,9 @@
           <w:szCs w:val="24"/>
           <w:lang w:val="en-GB"/>
         </w:rPr>
-        <w:t>I've attached the documentation on how the Search tables are constructed (The TYPE field in RSearch is obsolete). Most named roads fall within towns where we have town boundaries.</w:t>
-      </w:r>
+        <w:t xml:space="preserve">I've attached the documentation on how the Search tables are constructed (The TYPE field in </w:t>
+      </w:r>
+      <w:proofErr w:type="spellStart"/>
       <w:r>
         <w:rPr>
           <w:rFonts w:ascii="Arial" w:hAnsi="Arial" w:cs="Arial"/>
@@ -17611,8 +19110,9 @@
           <w:szCs w:val="24"/>
           <w:lang w:val="en-GB"/>
         </w:rPr>
-        <w:t xml:space="preserve"> </w:t>
-      </w:r>
+        <w:t>RSearch</w:t>
+      </w:r>
+      <w:proofErr w:type="spellEnd"/>
       <w:r>
         <w:rPr>
           <w:rFonts w:ascii="Arial" w:hAnsi="Arial" w:cs="Arial"/>
@@ -17621,12 +19121,9 @@
           <w:szCs w:val="24"/>
           <w:lang w:val="en-GB"/>
         </w:rPr>
-        <w:t>Hence an entry in TOWN. Some roads with names and numbers extend beyond the town boundary, hence one entry without a town. In some cases the Suburb has the same name as the town and this is not repeated in the suburb field. Please note that many roads with names do not have extensions (e.g. street etc.). For road names it is best to use the RD_NAME_F field which combines everything including a route number if present.</w:t>
-      </w:r>
-    </w:p>
-    <w:p>
-      <w:pPr>
-        <w:snapToGrid w:val="0"/>
+        <w:t xml:space="preserve"> is obsolete). Most named roads fall within towns where we have town boundaries.</w:t>
+      </w:r>
+      <w:r>
         <w:rPr>
           <w:rFonts w:ascii="Arial" w:hAnsi="Arial" w:cs="Arial"/>
           <w:snapToGrid/>
@@ -17634,6 +19131,29 @@
           <w:szCs w:val="24"/>
           <w:lang w:val="en-GB"/>
         </w:rPr>
+        <w:t xml:space="preserve"> </w:t>
+      </w:r>
+      <w:r>
+        <w:rPr>
+          <w:rFonts w:ascii="Arial" w:hAnsi="Arial" w:cs="Arial"/>
+          <w:snapToGrid/>
+          <w:color w:val="000080"/>
+          <w:szCs w:val="24"/>
+          <w:lang w:val="en-GB"/>
+        </w:rPr>
+        <w:t>Hence an entry in TOWN. Some roads with names and numbers extend beyond the town boundary, hence one entry without a town. In some cases the Suburb has the same name as the town and this is not repeated in the suburb field. Please note that many roads with names do not have extensions (e.g. street etc.). For road names it is best to use the RD_NAME_F field which combines everything including a route number if present.</w:t>
+      </w:r>
+    </w:p>
+    <w:p>
+      <w:pPr>
+        <w:snapToGrid w:val="0"/>
+        <w:rPr>
+          <w:rFonts w:ascii="Arial" w:hAnsi="Arial" w:cs="Arial"/>
+          <w:snapToGrid/>
+          <w:color w:val="000080"/>
+          <w:szCs w:val="24"/>
+          <w:lang w:val="en-GB"/>
+        </w:rPr>
       </w:pPr>
     </w:p>
     <w:p>
@@ -17770,12 +19290,14 @@
           <w:lang w:val="en-GB"/>
         </w:rPr>
       </w:pPr>
+      <w:proofErr w:type="spellStart"/>
       <w:r>
         <w:rPr>
           <w:lang w:val="en-GB"/>
         </w:rPr>
         <w:t>SomeNot</w:t>
       </w:r>
+      <w:proofErr w:type="spellEnd"/>
     </w:p>
     <w:p>
       <w:pPr>
@@ -17946,9 +19468,11 @@
       </w:r>
     </w:p>
     <w:p>
+      <w:proofErr w:type="spellStart"/>
       <w:r>
         <w:t>SubscriptionIssue</w:t>
       </w:r>
+      <w:proofErr w:type="spellEnd"/>
     </w:p>
     <w:p/>
     <w:p>
@@ -17998,7 +19522,15 @@
         </w:numPr>
       </w:pPr>
       <w:r>
-        <w:t>MLedgerData025 – Used to GetNetUnits for a specific user and receiver.</w:t>
+        <w:t xml:space="preserve">MLedgerData025 – Used to </w:t>
+      </w:r>
+      <w:proofErr w:type="spellStart"/>
+      <w:r>
+        <w:t>GetNetUnits</w:t>
+      </w:r>
+      <w:proofErr w:type="spellEnd"/>
+      <w:r>
+        <w:t xml:space="preserve"> for a specific user and receiver.</w:t>
       </w:r>
     </w:p>
     <w:p/>
@@ -18027,7 +19559,15 @@
     <w:p/>
     <w:p>
       <w:r>
-        <w:t xml:space="preserve">The plan is to keep the status queue, but as soon as a new disk is sent to everybody, or as soon as e-mims is stopped, this dependency can be dropped. ( </w:t>
+        <w:t>The plan is to keep the status queue, but as soon as a new disk is sent to everybody, or as soon as e-</w:t>
+      </w:r>
+      <w:proofErr w:type="spellStart"/>
+      <w:r>
+        <w:t>mims</w:t>
+      </w:r>
+      <w:proofErr w:type="spellEnd"/>
+      <w:r>
+        <w:t xml:space="preserve"> is stopped, this dependency can be dropped. ( </w:t>
       </w:r>
       <w:smartTag w:uri="urn:schemas-microsoft-com:office:smarttags" w:element="PersonName">
         <w:r>
@@ -18052,6 +19592,7 @@
     <w:p/>
     <w:p>
       <w:r>
+        <w:lastRenderedPageBreak/>
         <w:t xml:space="preserve">It is easy to remove transactions, since nothing is dependent on them. </w:t>
       </w:r>
     </w:p>
@@ -18080,7 +19621,15 @@
     <w:p/>
     <w:p>
       <w:r>
-        <w:t>To archive the subscriptions, you have to archive the subscription plus the two tables dependent on it, i.e. Comments and SubscriptionIssue.</w:t>
+        <w:t xml:space="preserve">To archive the subscriptions, you have to archive the subscription plus the two tables dependent on it, i.e. Comments and </w:t>
+      </w:r>
+      <w:proofErr w:type="spellStart"/>
+      <w:r>
+        <w:t>SubscriptionIssue</w:t>
+      </w:r>
+      <w:proofErr w:type="spellEnd"/>
+      <w:r>
+        <w:t>.</w:t>
       </w:r>
     </w:p>
     <w:p/>
@@ -18156,6 +19705,7 @@
     <w:p/>
     <w:p>
       <w:r>
+        <w:lastRenderedPageBreak/>
         <w:t>Then a</w:t>
       </w:r>
       <w:r>
@@ -18200,77 +19750,117 @@
     <w:p/>
     <w:p>
       <w:r>
+        <w:t>Upgrade SQL server.</w:t>
+      </w:r>
+      <w:r>
+        <w:t xml:space="preserve"> We are currently still on 2008.</w:t>
+      </w:r>
+    </w:p>
+    <w:p/>
+    <w:p>
+      <w:r>
+        <w:t xml:space="preserve">Standardise the naming of the stored procedures. </w:t>
+      </w:r>
+    </w:p>
+    <w:p>
+      <w:r>
+        <w:t xml:space="preserve">Remove redundant stored procedures. </w:t>
+      </w:r>
+    </w:p>
+    <w:p/>
+    <w:p>
+      <w:r>
+        <w:t>Revisit Archiving and Data warehouse.</w:t>
+      </w:r>
+    </w:p>
+    <w:p/>
+    <w:p>
+      <w:r>
+        <w:t xml:space="preserve">At the moment the system does not cater for explicit Credit Note lines on the statement. This can be resolved only after the archiving issue has been resolved. </w:t>
+      </w:r>
+    </w:p>
+    <w:p/>
+    <w:p>
+      <w:r>
+        <w:t xml:space="preserve">Change the </w:t>
+      </w:r>
+      <w:proofErr w:type="spellStart"/>
+      <w:r>
+        <w:t>deliverymethod</w:t>
+      </w:r>
+      <w:proofErr w:type="spellEnd"/>
+      <w:r>
+        <w:t xml:space="preserve"> of an existing subscription – in </w:t>
+      </w:r>
+      <w:proofErr w:type="spellStart"/>
+      <w:r>
+        <w:t>sito</w:t>
+      </w:r>
+      <w:proofErr w:type="spellEnd"/>
+      <w:r>
+        <w:t xml:space="preserve">. This is problematic, because the subscription is a contract, and the </w:t>
+      </w:r>
+      <w:proofErr w:type="spellStart"/>
+      <w:r>
+        <w:t>deliverycost</w:t>
+      </w:r>
+      <w:proofErr w:type="spellEnd"/>
+      <w:r>
+        <w:t xml:space="preserve"> has already been factored into the </w:t>
+      </w:r>
+      <w:proofErr w:type="spellStart"/>
+      <w:r>
+        <w:t>UnitPrice</w:t>
+      </w:r>
+      <w:proofErr w:type="spellEnd"/>
+      <w:r>
+        <w:t xml:space="preserve"> – on which everything else depends. </w:t>
+      </w:r>
+    </w:p>
+    <w:p/>
+    <w:p>
+      <w:r>
+        <w:t>Create a r</w:t>
+      </w:r>
+      <w:r>
+        <w:t xml:space="preserve">eminder system based on Comments and linked to Continuous </w:t>
+      </w:r>
+      <w:proofErr w:type="spellStart"/>
+      <w:r>
+        <w:t>Debitorder</w:t>
+      </w:r>
+      <w:proofErr w:type="spellEnd"/>
+      <w:r>
+        <w:t>.</w:t>
+      </w:r>
+    </w:p>
+    <w:p/>
+    <w:p>
+      <w:r>
+        <w:t>Admin interface to reset CPD tests.</w:t>
+      </w:r>
+    </w:p>
+    <w:p/>
+    <w:p>
+      <w:r>
+        <w:t>Automate manual processes.</w:t>
+      </w:r>
+    </w:p>
+    <w:p/>
+    <w:p>
+      <w:r>
+        <w:t xml:space="preserve">Automatic allocation of Debit order payments. </w:t>
+      </w:r>
+    </w:p>
+    <w:p/>
+    <w:p/>
+    <w:p>
+      <w:pPr>
+        <w:pStyle w:val="Heading1"/>
+      </w:pPr>
+      <w:bookmarkStart w:id="92" w:name="_Toc514918700"/>
+      <w:r>
         <w:lastRenderedPageBreak/>
-        <w:t>Upgrade SQL server.</w:t>
-      </w:r>
-      <w:r>
-        <w:t xml:space="preserve"> We are currently still on 2008.</w:t>
-      </w:r>
-    </w:p>
-    <w:p/>
-    <w:p>
-      <w:r>
-        <w:t xml:space="preserve">Standardise the naming of the stored procedures. </w:t>
-      </w:r>
-    </w:p>
-    <w:p>
-      <w:r>
-        <w:t xml:space="preserve">Remove redundant stored procedures. </w:t>
-      </w:r>
-    </w:p>
-    <w:p/>
-    <w:p>
-      <w:r>
-        <w:t>Revisit Archiving and Data warehouse.</w:t>
-      </w:r>
-    </w:p>
-    <w:p/>
-    <w:p>
-      <w:r>
-        <w:t xml:space="preserve">At the moment the system does not cater for explicit Credit Note lines on the statement. This can be resolved only after the archiving issue has been resolved. </w:t>
-      </w:r>
-    </w:p>
-    <w:p/>
-    <w:p>
-      <w:r>
-        <w:t xml:space="preserve">Change the deliverymethod of an existing subscription – in sito. This is problematic, because the subscription is a contract, and the deliverycost has already been factored into the UnitPrice – on which everything else depends. </w:t>
-      </w:r>
-    </w:p>
-    <w:p/>
-    <w:p>
-      <w:r>
-        <w:t>Create a r</w:t>
-      </w:r>
-      <w:r>
-        <w:t>eminder system based on Comments and linked to Continuous Debitorder.</w:t>
-      </w:r>
-    </w:p>
-    <w:p/>
-    <w:p>
-      <w:r>
-        <w:t>Admin interface to reset CPD tests.</w:t>
-      </w:r>
-    </w:p>
-    <w:p/>
-    <w:p>
-      <w:r>
-        <w:t>Automate manual processes.</w:t>
-      </w:r>
-    </w:p>
-    <w:p/>
-    <w:p>
-      <w:r>
-        <w:t xml:space="preserve">Automatic allocation of Debit order payments. </w:t>
-      </w:r>
-    </w:p>
-    <w:p/>
-    <w:p/>
-    <w:p>
-      <w:pPr>
-        <w:pStyle w:val="Heading1"/>
-      </w:pPr>
-      <w:bookmarkStart w:id="92" w:name="_Toc514918700"/>
-      <w:r>
         <w:t>To do</w:t>
       </w:r>
       <w:bookmarkEnd w:id="92"/>
@@ -18367,24 +19957,78 @@
           <w:sz w:val="22"/>
           <w:szCs w:val="22"/>
         </w:rPr>
-        <w:t xml:space="preserve">Username: tmginfotech   </w:t>
-      </w:r>
-    </w:p>
-    <w:p>
-      <w:pPr>
+        <w:t xml:space="preserve">Username: </w:t>
+      </w:r>
+      <w:proofErr w:type="spellStart"/>
+      <w:r>
         <w:rPr>
           <w:color w:val="000000"/>
           <w:sz w:val="22"/>
           <w:szCs w:val="22"/>
         </w:rPr>
-      </w:pPr>
+        <w:t>tmginfotech</w:t>
+      </w:r>
+      <w:proofErr w:type="spellEnd"/>
       <w:r>
         <w:rPr>
           <w:color w:val="000000"/>
           <w:sz w:val="22"/>
           <w:szCs w:val="22"/>
         </w:rPr>
-        <w:t>Password: o(m^q[fv&gt;//:F9m</w:t>
+        <w:t xml:space="preserve">   </w:t>
+      </w:r>
+    </w:p>
+    <w:p>
+      <w:pPr>
+        <w:rPr>
+          <w:color w:val="000000"/>
+          <w:sz w:val="22"/>
+          <w:szCs w:val="22"/>
+        </w:rPr>
+      </w:pPr>
+      <w:r>
+        <w:rPr>
+          <w:color w:val="000000"/>
+          <w:sz w:val="22"/>
+          <w:szCs w:val="22"/>
+        </w:rPr>
+        <w:t>Password: o(</w:t>
+      </w:r>
+      <w:proofErr w:type="spellStart"/>
+      <w:r>
+        <w:rPr>
+          <w:color w:val="000000"/>
+          <w:sz w:val="22"/>
+          <w:szCs w:val="22"/>
+        </w:rPr>
+        <w:t>m^q</w:t>
+      </w:r>
+      <w:proofErr w:type="spellEnd"/>
+      <w:r>
+        <w:rPr>
+          <w:color w:val="000000"/>
+          <w:sz w:val="22"/>
+          <w:szCs w:val="22"/>
+        </w:rPr>
+        <w:t>[</w:t>
+      </w:r>
+      <w:proofErr w:type="spellStart"/>
+      <w:r>
+        <w:rPr>
+          <w:color w:val="000000"/>
+          <w:sz w:val="22"/>
+          <w:szCs w:val="22"/>
+        </w:rPr>
+        <w:t>fv</w:t>
+      </w:r>
+      <w:proofErr w:type="spellEnd"/>
+      <w:r>
+        <w:rPr>
+          <w:color w:val="000000"/>
+          <w:sz w:val="22"/>
+          <w:szCs w:val="22"/>
+        </w:rPr>
+        <w:t>&gt;//:F9m</w:t>
       </w:r>
     </w:p>
     <w:p>

</xml_diff>